<commit_message>
:frog: redireccion del primer usuario
</commit_message>
<xml_diff>
--- a/Documentos/Finales/Anteproyecto Corto.docx
+++ b/Documentos/Finales/Anteproyecto Corto.docx
@@ -5565,6 +5565,8 @@
         <w:pStyle w:val="Ttulo1"/>
         <w:rPr>
           <w:rStyle w:val="Textoennegrita"/>
+          <w:b w:val="0"/>
+          <w:bCs w:val="0"/>
         </w:rPr>
       </w:pPr>
       <w:bookmarkStart w:id="10" w:name="_Toc490467084"/>
@@ -5579,6 +5581,62 @@
       </w:r>
     </w:p>
     <w:p>
+      <w:r>
+        <w:t>El correcto desarrollo de un sistema informático hace necesaria la elaboración de un plan de trabajo, como un análisis previo a la aplicación del plan de trabajo</w:t>
+      </w:r>
+      <w:r>
+        <w:t>, se presentan:</w:t>
+      </w:r>
+    </w:p>
+    <w:p>
+      <w:pPr>
+        <w:pStyle w:val="Prrafodelista"/>
+        <w:numPr>
+          <w:ilvl w:val="0"/>
+          <w:numId w:val="41"/>
+        </w:numPr>
+      </w:pPr>
+      <w:r>
+        <w:t>Antecedentes de la institución.</w:t>
+      </w:r>
+    </w:p>
+    <w:p>
+      <w:pPr>
+        <w:pStyle w:val="Prrafodelista"/>
+        <w:numPr>
+          <w:ilvl w:val="0"/>
+          <w:numId w:val="41"/>
+        </w:numPr>
+      </w:pPr>
+      <w:r>
+        <w:t>Metodología de desarrollo del proyecto.</w:t>
+      </w:r>
+    </w:p>
+    <w:p>
+      <w:pPr>
+        <w:pStyle w:val="Prrafodelista"/>
+        <w:numPr>
+          <w:ilvl w:val="0"/>
+          <w:numId w:val="41"/>
+        </w:numPr>
+      </w:pPr>
+      <w:r>
+        <w:t>Presupuesto.</w:t>
+      </w:r>
+    </w:p>
+    <w:p>
+      <w:pPr>
+        <w:pStyle w:val="Prrafodelista"/>
+        <w:numPr>
+          <w:ilvl w:val="0"/>
+          <w:numId w:val="41"/>
+        </w:numPr>
+      </w:pPr>
+      <w:r>
+        <w:t>Planteamiento del problema.</w:t>
+      </w:r>
+    </w:p>
+    <w:p>
       <w:pPr>
         <w:pStyle w:val="Ttulo2"/>
         <w:rPr>
@@ -5639,6 +5697,7 @@
     </w:p>
     <w:p>
       <w:r>
+        <w:lastRenderedPageBreak/>
         <w:t>Brindar calidad en nuestros servicios con el respaldo de excelentes profesionales y tecnología de punta.</w:t>
       </w:r>
     </w:p>
@@ -5713,11 +5772,7 @@
         <w:fldChar w:fldCharType="end"/>
       </w:r>
       <w:r>
-        <w:t xml:space="preserve">, se presenta la estructura organizacional del Grupo Promesa, el cual está diseñada en  forma jerárquica, en el nivel superior lo integra lo que es el director general, e </w:t>
-      </w:r>
-      <w:r>
-        <w:lastRenderedPageBreak/>
-        <w:t>inmediatamente después la dirección administrativa, el siguiente nivel jerárquico, es integrado por las áreas en las que se divide el Grupo Promesa, como lo son la clínica, farmacia y hospital, que a la vez es dividido en distintas secciones, que corresponden a las áreas de acción hospitalaria como lo son: enfermería, botiquín, administración, supervisión de calidad total, radiología y laboratorio clínico, que a su vez se divide en otra áreas operativas especificas necesarias por el quehacer  del laboratorio. El sistema propuesto abarcará las áreas operativas del hospital, clínica junto a la de farmacia; exceptuando las áreas de: administración, así mismo el sistema no contempla ser implementado en las áreas directivas ni administrativas de la institución.</w:t>
+        <w:t>, se presenta la estructura organizacional del Grupo Promesa, el cual está diseñada en  forma jerárquica, en el nivel superior lo integra lo que es el director general, e inmediatamente después la dirección administrativa, el siguiente nivel jerárquico, es integrado por las áreas en las que se divide el Grupo Promesa, como lo son la clínica, farmacia y hospital, que a la vez es dividido en distintas secciones, que corresponden a las áreas de acción hospitalaria como lo son: enfermería, botiquín, administración, supervisión de calidad total, radiología y laboratorio clínico, que a su vez se divide en otra áreas operativas especificas necesarias por el quehacer  del laboratorio. El sistema propuesto abarcará las áreas operativas del hospital, clínica junto a la de farmacia; exceptuando las áreas de: administración, así mismo el sistema no contempla ser implementado en las áreas directivas ni administrativas de la institución.</w:t>
       </w:r>
     </w:p>
     <w:p>
@@ -6762,6 +6817,7 @@
       <w:tr>
         <w:trPr>
           <w:cnfStyle w:val="100000000000" w:firstRow="1" w:lastRow="0" w:firstColumn="0" w:lastColumn="0" w:oddVBand="0" w:evenVBand="0" w:oddHBand="0" w:evenHBand="0" w:firstRowFirstColumn="0" w:firstRowLastColumn="0" w:lastRowFirstColumn="0" w:lastRowLastColumn="0"/>
+          <w:tblHeader/>
         </w:trPr>
         <w:tc>
           <w:tcPr>
@@ -8477,6 +8533,8 @@
         <w:pStyle w:val="Ttulo1"/>
         <w:rPr>
           <w:rStyle w:val="Textoennegrita"/>
+          <w:b w:val="0"/>
+          <w:bCs w:val="0"/>
         </w:rPr>
       </w:pPr>
       <w:r>
@@ -8487,6 +8545,47 @@
         </w:rPr>
         <w:lastRenderedPageBreak/>
         <w:t>Requerimientos</w:t>
+      </w:r>
+    </w:p>
+    <w:p>
+      <w:r>
+        <w:t>Al momento de desarrollar una aplicación informática es necesario que se cumplan algunas condiciones o requerimientos mínimos que faciliten tanto su programación como su aplicación y puesta en marcha. Los requerimientos de este proyecto se dividen en:</w:t>
+      </w:r>
+    </w:p>
+    <w:p>
+      <w:pPr>
+        <w:pStyle w:val="Prrafodelista"/>
+        <w:numPr>
+          <w:ilvl w:val="0"/>
+          <w:numId w:val="40"/>
+        </w:numPr>
+      </w:pPr>
+      <w:r>
+        <w:t>Requerimientos informáticos.</w:t>
+      </w:r>
+    </w:p>
+    <w:p>
+      <w:pPr>
+        <w:pStyle w:val="Prrafodelista"/>
+        <w:numPr>
+          <w:ilvl w:val="0"/>
+          <w:numId w:val="40"/>
+        </w:numPr>
+      </w:pPr>
+      <w:r>
+        <w:t>Requerimientos del equipo de desarrollo.</w:t>
+      </w:r>
+    </w:p>
+    <w:p>
+      <w:pPr>
+        <w:pStyle w:val="Prrafodelista"/>
+        <w:numPr>
+          <w:ilvl w:val="0"/>
+          <w:numId w:val="40"/>
+        </w:numPr>
+      </w:pPr>
+      <w:r>
+        <w:t>Requerimientos operativos.</w:t>
       </w:r>
     </w:p>
     <w:p>
@@ -8672,7 +8771,7 @@
               <w:pStyle w:val="Simple"/>
               <w:numPr>
                 <w:ilvl w:val="0"/>
-                <w:numId w:val="35"/>
+                <w:numId w:val="30"/>
               </w:numPr>
               <w:rPr>
                 <w:b w:val="0"/>
@@ -8698,7 +8797,7 @@
               <w:pStyle w:val="Simple"/>
               <w:numPr>
                 <w:ilvl w:val="1"/>
-                <w:numId w:val="35"/>
+                <w:numId w:val="30"/>
               </w:numPr>
               <w:cnfStyle w:val="000000100000" w:firstRow="0" w:lastRow="0" w:firstColumn="0" w:lastColumn="0" w:oddVBand="0" w:evenVBand="0" w:oddHBand="1" w:evenHBand="0" w:firstRowFirstColumn="0" w:firstRowLastColumn="0" w:lastRowFirstColumn="0" w:lastRowLastColumn="0"/>
             </w:pPr>
@@ -8711,7 +8810,7 @@
               <w:pStyle w:val="Simple"/>
               <w:numPr>
                 <w:ilvl w:val="1"/>
-                <w:numId w:val="35"/>
+                <w:numId w:val="30"/>
               </w:numPr>
               <w:cnfStyle w:val="000000100000" w:firstRow="0" w:lastRow="0" w:firstColumn="0" w:lastColumn="0" w:oddVBand="0" w:evenVBand="0" w:oddHBand="1" w:evenHBand="0" w:firstRowFirstColumn="0" w:firstRowLastColumn="0" w:lastRowFirstColumn="0" w:lastRowLastColumn="0"/>
             </w:pPr>
@@ -8724,7 +8823,7 @@
               <w:pStyle w:val="Simple"/>
               <w:numPr>
                 <w:ilvl w:val="1"/>
-                <w:numId w:val="35"/>
+                <w:numId w:val="30"/>
               </w:numPr>
               <w:cnfStyle w:val="000000100000" w:firstRow="0" w:lastRow="0" w:firstColumn="0" w:lastColumn="0" w:oddVBand="0" w:evenVBand="0" w:oddHBand="1" w:evenHBand="0" w:firstRowFirstColumn="0" w:firstRowLastColumn="0" w:lastRowFirstColumn="0" w:lastRowLastColumn="0"/>
             </w:pPr>
@@ -8745,7 +8844,7 @@
               <w:pStyle w:val="Simple"/>
               <w:numPr>
                 <w:ilvl w:val="0"/>
-                <w:numId w:val="35"/>
+                <w:numId w:val="30"/>
               </w:numPr>
               <w:rPr>
                 <w:b w:val="0"/>
@@ -8768,7 +8867,7 @@
               <w:pStyle w:val="Prrafodelista"/>
               <w:numPr>
                 <w:ilvl w:val="0"/>
-                <w:numId w:val="36"/>
+                <w:numId w:val="31"/>
               </w:numPr>
               <w:spacing w:line="360" w:lineRule="auto"/>
               <w:contextualSpacing w:val="0"/>
@@ -8784,7 +8883,7 @@
               <w:pStyle w:val="Prrafodelista"/>
               <w:numPr>
                 <w:ilvl w:val="0"/>
-                <w:numId w:val="36"/>
+                <w:numId w:val="31"/>
               </w:numPr>
               <w:spacing w:line="360" w:lineRule="auto"/>
               <w:contextualSpacing w:val="0"/>
@@ -8800,7 +8899,7 @@
               <w:pStyle w:val="Simple"/>
               <w:numPr>
                 <w:ilvl w:val="1"/>
-                <w:numId w:val="36"/>
+                <w:numId w:val="31"/>
               </w:numPr>
               <w:cnfStyle w:val="000000000000" w:firstRow="0" w:lastRow="0" w:firstColumn="0" w:lastColumn="0" w:oddVBand="0" w:evenVBand="0" w:oddHBand="0" w:evenHBand="0" w:firstRowFirstColumn="0" w:firstRowLastColumn="0" w:lastRowFirstColumn="0" w:lastRowLastColumn="0"/>
             </w:pPr>
@@ -8813,7 +8912,7 @@
               <w:pStyle w:val="Simple"/>
               <w:numPr>
                 <w:ilvl w:val="1"/>
-                <w:numId w:val="36"/>
+                <w:numId w:val="31"/>
               </w:numPr>
               <w:cnfStyle w:val="000000000000" w:firstRow="0" w:lastRow="0" w:firstColumn="0" w:lastColumn="0" w:oddVBand="0" w:evenVBand="0" w:oddHBand="0" w:evenHBand="0" w:firstRowFirstColumn="0" w:firstRowLastColumn="0" w:lastRowFirstColumn="0" w:lastRowLastColumn="0"/>
             </w:pPr>
@@ -8826,7 +8925,7 @@
               <w:pStyle w:val="Simple"/>
               <w:numPr>
                 <w:ilvl w:val="1"/>
-                <w:numId w:val="36"/>
+                <w:numId w:val="31"/>
               </w:numPr>
               <w:cnfStyle w:val="000000000000" w:firstRow="0" w:lastRow="0" w:firstColumn="0" w:lastColumn="0" w:oddVBand="0" w:evenVBand="0" w:oddHBand="0" w:evenHBand="0" w:firstRowFirstColumn="0" w:firstRowLastColumn="0" w:lastRowFirstColumn="0" w:lastRowLastColumn="0"/>
             </w:pPr>
@@ -8839,11 +8938,12 @@
               <w:pStyle w:val="Simple"/>
               <w:numPr>
                 <w:ilvl w:val="1"/>
-                <w:numId w:val="36"/>
+                <w:numId w:val="31"/>
               </w:numPr>
               <w:cnfStyle w:val="000000000000" w:firstRow="0" w:lastRow="0" w:firstColumn="0" w:lastColumn="0" w:oddVBand="0" w:evenVBand="0" w:oddHBand="0" w:evenHBand="0" w:firstRowFirstColumn="0" w:firstRowLastColumn="0" w:lastRowFirstColumn="0" w:lastRowLastColumn="0"/>
             </w:pPr>
             <w:r>
+              <w:lastRenderedPageBreak/>
               <w:t>Se deberá imprimir los resultados y/o anexarlos al expediente del paciente.</w:t>
             </w:r>
           </w:p>
@@ -8863,7 +8963,7 @@
               <w:pStyle w:val="Simple"/>
               <w:numPr>
                 <w:ilvl w:val="0"/>
-                <w:numId w:val="36"/>
+                <w:numId w:val="31"/>
               </w:numPr>
               <w:rPr>
                 <w:b w:val="0"/>
@@ -8873,6 +8973,7 @@
               <w:rPr>
                 <w:b w:val="0"/>
               </w:rPr>
+              <w:lastRenderedPageBreak/>
               <w:t>Como regente de Laboratorio Clínico necesito firmar y sellar digitalmente los análisis de los exámenes</w:t>
             </w:r>
           </w:p>
@@ -8886,7 +8987,7 @@
               <w:pStyle w:val="Simple"/>
               <w:numPr>
                 <w:ilvl w:val="1"/>
-                <w:numId w:val="36"/>
+                <w:numId w:val="31"/>
               </w:numPr>
               <w:cnfStyle w:val="000000100000" w:firstRow="0" w:lastRow="0" w:firstColumn="0" w:lastColumn="0" w:oddVBand="0" w:evenVBand="0" w:oddHBand="1" w:evenHBand="0" w:firstRowFirstColumn="0" w:firstRowLastColumn="0" w:lastRowFirstColumn="0" w:lastRowLastColumn="0"/>
               <w:rPr>
@@ -8910,7 +9011,7 @@
               <w:pStyle w:val="Simple"/>
               <w:numPr>
                 <w:ilvl w:val="0"/>
-                <w:numId w:val="36"/>
+                <w:numId w:val="31"/>
               </w:numPr>
               <w:rPr>
                 <w:b w:val="0"/>
@@ -8933,7 +9034,7 @@
               <w:pStyle w:val="Simple"/>
               <w:numPr>
                 <w:ilvl w:val="1"/>
-                <w:numId w:val="36"/>
+                <w:numId w:val="31"/>
               </w:numPr>
               <w:cnfStyle w:val="000000000000" w:firstRow="0" w:lastRow="0" w:firstColumn="0" w:lastColumn="0" w:oddVBand="0" w:evenVBand="0" w:oddHBand="0" w:evenHBand="0" w:firstRowFirstColumn="0" w:firstRowLastColumn="0" w:lastRowFirstColumn="0" w:lastRowLastColumn="0"/>
             </w:pPr>
@@ -8946,7 +9047,7 @@
               <w:pStyle w:val="Simple"/>
               <w:numPr>
                 <w:ilvl w:val="1"/>
-                <w:numId w:val="36"/>
+                <w:numId w:val="31"/>
               </w:numPr>
               <w:cnfStyle w:val="000000000000" w:firstRow="0" w:lastRow="0" w:firstColumn="0" w:lastColumn="0" w:oddVBand="0" w:evenVBand="0" w:oddHBand="0" w:evenHBand="0" w:firstRowFirstColumn="0" w:firstRowLastColumn="0" w:lastRowFirstColumn="0" w:lastRowLastColumn="0"/>
             </w:pPr>
@@ -8959,7 +9060,7 @@
               <w:pStyle w:val="Simple"/>
               <w:numPr>
                 <w:ilvl w:val="1"/>
-                <w:numId w:val="36"/>
+                <w:numId w:val="31"/>
               </w:numPr>
               <w:cnfStyle w:val="000000000000" w:firstRow="0" w:lastRow="0" w:firstColumn="0" w:lastColumn="0" w:oddVBand="0" w:evenVBand="0" w:oddHBand="0" w:evenHBand="0" w:firstRowFirstColumn="0" w:firstRowLastColumn="0" w:lastRowFirstColumn="0" w:lastRowLastColumn="0"/>
             </w:pPr>
@@ -8972,12 +9073,11 @@
               <w:pStyle w:val="Simple"/>
               <w:numPr>
                 <w:ilvl w:val="1"/>
-                <w:numId w:val="36"/>
+                <w:numId w:val="31"/>
               </w:numPr>
               <w:cnfStyle w:val="000000000000" w:firstRow="0" w:lastRow="0" w:firstColumn="0" w:lastColumn="0" w:oddVBand="0" w:evenVBand="0" w:oddHBand="0" w:evenHBand="0" w:firstRowFirstColumn="0" w:firstRowLastColumn="0" w:lastRowFirstColumn="0" w:lastRowLastColumn="0"/>
             </w:pPr>
             <w:r>
-              <w:lastRenderedPageBreak/>
               <w:t>Llevar el control de fechas de caducidad de la sangre en inventario</w:t>
             </w:r>
           </w:p>
@@ -8997,7 +9097,7 @@
               <w:pStyle w:val="Simple"/>
               <w:numPr>
                 <w:ilvl w:val="0"/>
-                <w:numId w:val="36"/>
+                <w:numId w:val="31"/>
               </w:numPr>
               <w:rPr>
                 <w:b w:val="0"/>
@@ -9007,7 +9107,6 @@
               <w:rPr>
                 <w:b w:val="0"/>
               </w:rPr>
-              <w:lastRenderedPageBreak/>
               <w:t>Como regente de Laboratorio Clínico necesito que el sistema me alerte sobre las temperaturas del equipo</w:t>
             </w:r>
           </w:p>
@@ -9021,7 +9120,7 @@
               <w:pStyle w:val="Simple"/>
               <w:numPr>
                 <w:ilvl w:val="1"/>
-                <w:numId w:val="36"/>
+                <w:numId w:val="31"/>
               </w:numPr>
               <w:cnfStyle w:val="000000100000" w:firstRow="0" w:lastRow="0" w:firstColumn="0" w:lastColumn="0" w:oddVBand="0" w:evenVBand="0" w:oddHBand="1" w:evenHBand="0" w:firstRowFirstColumn="0" w:firstRowLastColumn="0" w:lastRowFirstColumn="0" w:lastRowLastColumn="0"/>
             </w:pPr>
@@ -9193,7 +9292,7 @@
               <w:pStyle w:val="Simple"/>
               <w:numPr>
                 <w:ilvl w:val="0"/>
-                <w:numId w:val="37"/>
+                <w:numId w:val="32"/>
               </w:numPr>
               <w:rPr>
                 <w:b w:val="0"/>
@@ -9219,7 +9318,7 @@
               <w:pStyle w:val="Simple"/>
               <w:numPr>
                 <w:ilvl w:val="1"/>
-                <w:numId w:val="37"/>
+                <w:numId w:val="32"/>
               </w:numPr>
               <w:cnfStyle w:val="000000100000" w:firstRow="0" w:lastRow="0" w:firstColumn="0" w:lastColumn="0" w:oddVBand="0" w:evenVBand="0" w:oddHBand="1" w:evenHBand="0" w:firstRowFirstColumn="0" w:firstRowLastColumn="0" w:lastRowFirstColumn="0" w:lastRowLastColumn="0"/>
             </w:pPr>
@@ -9240,7 +9339,7 @@
               <w:pStyle w:val="Simple"/>
               <w:numPr>
                 <w:ilvl w:val="0"/>
-                <w:numId w:val="37"/>
+                <w:numId w:val="32"/>
               </w:numPr>
               <w:rPr>
                 <w:b w:val="0"/>
@@ -9263,7 +9362,7 @@
               <w:pStyle w:val="Prrafodelista"/>
               <w:numPr>
                 <w:ilvl w:val="0"/>
-                <w:numId w:val="38"/>
+                <w:numId w:val="33"/>
               </w:numPr>
               <w:spacing w:line="360" w:lineRule="auto"/>
               <w:contextualSpacing w:val="0"/>
@@ -9279,7 +9378,7 @@
               <w:pStyle w:val="Prrafodelista"/>
               <w:numPr>
                 <w:ilvl w:val="0"/>
-                <w:numId w:val="38"/>
+                <w:numId w:val="33"/>
               </w:numPr>
               <w:spacing w:line="360" w:lineRule="auto"/>
               <w:contextualSpacing w:val="0"/>
@@ -9295,7 +9394,7 @@
               <w:pStyle w:val="Simple"/>
               <w:numPr>
                 <w:ilvl w:val="1"/>
-                <w:numId w:val="38"/>
+                <w:numId w:val="33"/>
               </w:numPr>
               <w:cnfStyle w:val="000000000000" w:firstRow="0" w:lastRow="0" w:firstColumn="0" w:lastColumn="0" w:oddVBand="0" w:evenVBand="0" w:oddHBand="0" w:evenHBand="0" w:firstRowFirstColumn="0" w:firstRowLastColumn="0" w:lastRowFirstColumn="0" w:lastRowLastColumn="0"/>
             </w:pPr>
@@ -9319,7 +9418,7 @@
               <w:pStyle w:val="Simple"/>
               <w:numPr>
                 <w:ilvl w:val="0"/>
-                <w:numId w:val="38"/>
+                <w:numId w:val="33"/>
               </w:numPr>
               <w:rPr>
                 <w:b w:val="0"/>
@@ -9342,7 +9441,7 @@
               <w:pStyle w:val="Simple"/>
               <w:numPr>
                 <w:ilvl w:val="1"/>
-                <w:numId w:val="38"/>
+                <w:numId w:val="33"/>
               </w:numPr>
               <w:cnfStyle w:val="000000100000" w:firstRow="0" w:lastRow="0" w:firstColumn="0" w:lastColumn="0" w:oddVBand="0" w:evenVBand="0" w:oddHBand="1" w:evenHBand="0" w:firstRowFirstColumn="0" w:firstRowLastColumn="0" w:lastRowFirstColumn="0" w:lastRowLastColumn="0"/>
               <w:rPr>
@@ -9366,7 +9465,7 @@
               <w:pStyle w:val="Simple"/>
               <w:numPr>
                 <w:ilvl w:val="0"/>
-                <w:numId w:val="38"/>
+                <w:numId w:val="33"/>
               </w:numPr>
               <w:rPr>
                 <w:b w:val="0"/>
@@ -9389,7 +9488,7 @@
               <w:pStyle w:val="Simple"/>
               <w:numPr>
                 <w:ilvl w:val="1"/>
-                <w:numId w:val="38"/>
+                <w:numId w:val="33"/>
               </w:numPr>
               <w:cnfStyle w:val="000000000000" w:firstRow="0" w:lastRow="0" w:firstColumn="0" w:lastColumn="0" w:oddVBand="0" w:evenVBand="0" w:oddHBand="0" w:evenHBand="0" w:firstRowFirstColumn="0" w:firstRowLastColumn="0" w:lastRowFirstColumn="0" w:lastRowLastColumn="0"/>
             </w:pPr>
@@ -9402,7 +9501,7 @@
               <w:pStyle w:val="Simple"/>
               <w:numPr>
                 <w:ilvl w:val="1"/>
-                <w:numId w:val="38"/>
+                <w:numId w:val="33"/>
               </w:numPr>
               <w:cnfStyle w:val="000000000000" w:firstRow="0" w:lastRow="0" w:firstColumn="0" w:lastColumn="0" w:oddVBand="0" w:evenVBand="0" w:oddHBand="0" w:evenHBand="0" w:firstRowFirstColumn="0" w:firstRowLastColumn="0" w:lastRowFirstColumn="0" w:lastRowLastColumn="0"/>
             </w:pPr>
@@ -9415,7 +9514,7 @@
               <w:pStyle w:val="Simple"/>
               <w:numPr>
                 <w:ilvl w:val="1"/>
-                <w:numId w:val="38"/>
+                <w:numId w:val="33"/>
               </w:numPr>
               <w:cnfStyle w:val="000000000000" w:firstRow="0" w:lastRow="0" w:firstColumn="0" w:lastColumn="0" w:oddVBand="0" w:evenVBand="0" w:oddHBand="0" w:evenHBand="0" w:firstRowFirstColumn="0" w:firstRowLastColumn="0" w:lastRowFirstColumn="0" w:lastRowLastColumn="0"/>
             </w:pPr>
@@ -9587,7 +9686,7 @@
               <w:pStyle w:val="Simple"/>
               <w:numPr>
                 <w:ilvl w:val="0"/>
-                <w:numId w:val="39"/>
+                <w:numId w:val="34"/>
               </w:numPr>
               <w:rPr>
                 <w:b w:val="0"/>
@@ -9613,7 +9712,7 @@
               <w:pStyle w:val="Simple"/>
               <w:numPr>
                 <w:ilvl w:val="1"/>
-                <w:numId w:val="39"/>
+                <w:numId w:val="34"/>
               </w:numPr>
               <w:cnfStyle w:val="000000100000" w:firstRow="0" w:lastRow="0" w:firstColumn="0" w:lastColumn="0" w:oddVBand="0" w:evenVBand="0" w:oddHBand="1" w:evenHBand="0" w:firstRowFirstColumn="0" w:firstRowLastColumn="0" w:lastRowFirstColumn="0" w:lastRowLastColumn="0"/>
             </w:pPr>
@@ -9634,7 +9733,7 @@
               <w:pStyle w:val="Simple"/>
               <w:numPr>
                 <w:ilvl w:val="0"/>
-                <w:numId w:val="39"/>
+                <w:numId w:val="34"/>
               </w:numPr>
               <w:rPr>
                 <w:b w:val="0"/>
@@ -9644,7 +9743,6 @@
               <w:rPr>
                 <w:b w:val="0"/>
               </w:rPr>
-              <w:lastRenderedPageBreak/>
               <w:t>Como ecografista necesito ver las solicitudes de ultrasonografías de recepción y de los médicos</w:t>
             </w:r>
           </w:p>
@@ -9658,7 +9756,7 @@
               <w:pStyle w:val="Prrafodelista"/>
               <w:numPr>
                 <w:ilvl w:val="0"/>
-                <w:numId w:val="40"/>
+                <w:numId w:val="35"/>
               </w:numPr>
               <w:spacing w:line="360" w:lineRule="auto"/>
               <w:contextualSpacing w:val="0"/>
@@ -9674,7 +9772,7 @@
               <w:pStyle w:val="Prrafodelista"/>
               <w:numPr>
                 <w:ilvl w:val="0"/>
-                <w:numId w:val="40"/>
+                <w:numId w:val="35"/>
               </w:numPr>
               <w:spacing w:line="360" w:lineRule="auto"/>
               <w:contextualSpacing w:val="0"/>
@@ -9690,7 +9788,7 @@
               <w:pStyle w:val="Simple"/>
               <w:numPr>
                 <w:ilvl w:val="1"/>
-                <w:numId w:val="40"/>
+                <w:numId w:val="35"/>
               </w:numPr>
               <w:cnfStyle w:val="000000000000" w:firstRow="0" w:lastRow="0" w:firstColumn="0" w:lastColumn="0" w:oddVBand="0" w:evenVBand="0" w:oddHBand="0" w:evenHBand="0" w:firstRowFirstColumn="0" w:firstRowLastColumn="0" w:lastRowFirstColumn="0" w:lastRowLastColumn="0"/>
             </w:pPr>
@@ -9714,7 +9812,7 @@
               <w:pStyle w:val="Simple"/>
               <w:numPr>
                 <w:ilvl w:val="0"/>
-                <w:numId w:val="40"/>
+                <w:numId w:val="35"/>
               </w:numPr>
               <w:rPr>
                 <w:b w:val="0"/>
@@ -9737,7 +9835,7 @@
               <w:pStyle w:val="Simple"/>
               <w:numPr>
                 <w:ilvl w:val="1"/>
-                <w:numId w:val="40"/>
+                <w:numId w:val="35"/>
               </w:numPr>
               <w:cnfStyle w:val="000000100000" w:firstRow="0" w:lastRow="0" w:firstColumn="0" w:lastColumn="0" w:oddVBand="0" w:evenVBand="0" w:oddHBand="1" w:evenHBand="0" w:firstRowFirstColumn="0" w:firstRowLastColumn="0" w:lastRowFirstColumn="0" w:lastRowLastColumn="0"/>
               <w:rPr>
@@ -9761,7 +9859,7 @@
               <w:pStyle w:val="Simple"/>
               <w:numPr>
                 <w:ilvl w:val="0"/>
-                <w:numId w:val="40"/>
+                <w:numId w:val="35"/>
               </w:numPr>
               <w:rPr>
                 <w:b w:val="0"/>
@@ -9784,7 +9882,7 @@
               <w:pStyle w:val="Simple"/>
               <w:numPr>
                 <w:ilvl w:val="1"/>
-                <w:numId w:val="40"/>
+                <w:numId w:val="35"/>
               </w:numPr>
               <w:cnfStyle w:val="000000000000" w:firstRow="0" w:lastRow="0" w:firstColumn="0" w:lastColumn="0" w:oddVBand="0" w:evenVBand="0" w:oddHBand="0" w:evenHBand="0" w:firstRowFirstColumn="0" w:firstRowLastColumn="0" w:lastRowFirstColumn="0" w:lastRowLastColumn="0"/>
             </w:pPr>
@@ -9797,7 +9895,7 @@
               <w:pStyle w:val="Simple"/>
               <w:numPr>
                 <w:ilvl w:val="1"/>
-                <w:numId w:val="40"/>
+                <w:numId w:val="35"/>
               </w:numPr>
               <w:cnfStyle w:val="000000000000" w:firstRow="0" w:lastRow="0" w:firstColumn="0" w:lastColumn="0" w:oddVBand="0" w:evenVBand="0" w:oddHBand="0" w:evenHBand="0" w:firstRowFirstColumn="0" w:firstRowLastColumn="0" w:lastRowFirstColumn="0" w:lastRowLastColumn="0"/>
             </w:pPr>
@@ -9810,7 +9908,7 @@
               <w:pStyle w:val="Simple"/>
               <w:numPr>
                 <w:ilvl w:val="1"/>
-                <w:numId w:val="40"/>
+                <w:numId w:val="35"/>
               </w:numPr>
               <w:cnfStyle w:val="000000000000" w:firstRow="0" w:lastRow="0" w:firstColumn="0" w:lastColumn="0" w:oddVBand="0" w:evenVBand="0" w:oddHBand="0" w:evenHBand="0" w:firstRowFirstColumn="0" w:firstRowLastColumn="0" w:lastRowFirstColumn="0" w:lastRowLastColumn="0"/>
             </w:pPr>
@@ -9982,7 +10080,7 @@
               <w:pStyle w:val="Simple"/>
               <w:numPr>
                 <w:ilvl w:val="0"/>
-                <w:numId w:val="41"/>
+                <w:numId w:val="36"/>
               </w:numPr>
               <w:rPr>
                 <w:b w:val="0"/>
@@ -10008,7 +10106,7 @@
               <w:pStyle w:val="Simple"/>
               <w:numPr>
                 <w:ilvl w:val="1"/>
-                <w:numId w:val="41"/>
+                <w:numId w:val="36"/>
               </w:numPr>
               <w:cnfStyle w:val="000000100000" w:firstRow="0" w:lastRow="0" w:firstColumn="0" w:lastColumn="0" w:oddVBand="0" w:evenVBand="0" w:oddHBand="1" w:evenHBand="0" w:firstRowFirstColumn="0" w:firstRowLastColumn="0" w:lastRowFirstColumn="0" w:lastRowLastColumn="0"/>
             </w:pPr>
@@ -10029,7 +10127,7 @@
               <w:pStyle w:val="Simple"/>
               <w:numPr>
                 <w:ilvl w:val="0"/>
-                <w:numId w:val="41"/>
+                <w:numId w:val="36"/>
               </w:numPr>
               <w:rPr>
                 <w:b w:val="0"/>
@@ -10052,7 +10150,7 @@
               <w:pStyle w:val="Prrafodelista"/>
               <w:numPr>
                 <w:ilvl w:val="0"/>
-                <w:numId w:val="42"/>
+                <w:numId w:val="37"/>
               </w:numPr>
               <w:spacing w:line="360" w:lineRule="auto"/>
               <w:contextualSpacing w:val="0"/>
@@ -10068,7 +10166,7 @@
               <w:pStyle w:val="Prrafodelista"/>
               <w:numPr>
                 <w:ilvl w:val="0"/>
-                <w:numId w:val="42"/>
+                <w:numId w:val="37"/>
               </w:numPr>
               <w:spacing w:line="360" w:lineRule="auto"/>
               <w:contextualSpacing w:val="0"/>
@@ -10084,7 +10182,7 @@
               <w:pStyle w:val="Simple"/>
               <w:numPr>
                 <w:ilvl w:val="1"/>
-                <w:numId w:val="42"/>
+                <w:numId w:val="37"/>
               </w:numPr>
               <w:cnfStyle w:val="000000000000" w:firstRow="0" w:lastRow="0" w:firstColumn="0" w:lastColumn="0" w:oddVBand="0" w:evenVBand="0" w:oddHBand="0" w:evenHBand="0" w:firstRowFirstColumn="0" w:firstRowLastColumn="0" w:lastRowFirstColumn="0" w:lastRowLastColumn="0"/>
             </w:pPr>
@@ -10108,7 +10206,7 @@
               <w:pStyle w:val="Simple"/>
               <w:numPr>
                 <w:ilvl w:val="0"/>
-                <w:numId w:val="42"/>
+                <w:numId w:val="37"/>
               </w:numPr>
               <w:rPr>
                 <w:b w:val="0"/>
@@ -10118,6 +10216,7 @@
               <w:rPr>
                 <w:b w:val="0"/>
               </w:rPr>
+              <w:lastRenderedPageBreak/>
               <w:t>Como radiólogo de TAC necesito evaluar las tomografías</w:t>
             </w:r>
           </w:p>
@@ -10131,7 +10230,7 @@
               <w:pStyle w:val="Simple"/>
               <w:numPr>
                 <w:ilvl w:val="1"/>
-                <w:numId w:val="42"/>
+                <w:numId w:val="37"/>
               </w:numPr>
               <w:cnfStyle w:val="000000100000" w:firstRow="0" w:lastRow="0" w:firstColumn="0" w:lastColumn="0" w:oddVBand="0" w:evenVBand="0" w:oddHBand="1" w:evenHBand="0" w:firstRowFirstColumn="0" w:firstRowLastColumn="0" w:lastRowFirstColumn="0" w:lastRowLastColumn="0"/>
               <w:rPr>
@@ -10155,7 +10254,7 @@
               <w:pStyle w:val="Simple"/>
               <w:numPr>
                 <w:ilvl w:val="0"/>
-                <w:numId w:val="42"/>
+                <w:numId w:val="37"/>
               </w:numPr>
               <w:rPr>
                 <w:b w:val="0"/>
@@ -10178,7 +10277,7 @@
               <w:pStyle w:val="Simple"/>
               <w:numPr>
                 <w:ilvl w:val="1"/>
-                <w:numId w:val="42"/>
+                <w:numId w:val="37"/>
               </w:numPr>
               <w:cnfStyle w:val="000000000000" w:firstRow="0" w:lastRow="0" w:firstColumn="0" w:lastColumn="0" w:oddVBand="0" w:evenVBand="0" w:oddHBand="0" w:evenHBand="0" w:firstRowFirstColumn="0" w:firstRowLastColumn="0" w:lastRowFirstColumn="0" w:lastRowLastColumn="0"/>
             </w:pPr>
@@ -10191,7 +10290,7 @@
               <w:pStyle w:val="Simple"/>
               <w:numPr>
                 <w:ilvl w:val="1"/>
-                <w:numId w:val="42"/>
+                <w:numId w:val="37"/>
               </w:numPr>
               <w:cnfStyle w:val="000000000000" w:firstRow="0" w:lastRow="0" w:firstColumn="0" w:lastColumn="0" w:oddVBand="0" w:evenVBand="0" w:oddHBand="0" w:evenHBand="0" w:firstRowFirstColumn="0" w:firstRowLastColumn="0" w:lastRowFirstColumn="0" w:lastRowLastColumn="0"/>
             </w:pPr>
@@ -10204,7 +10303,7 @@
               <w:pStyle w:val="Simple"/>
               <w:numPr>
                 <w:ilvl w:val="1"/>
-                <w:numId w:val="42"/>
+                <w:numId w:val="37"/>
               </w:numPr>
               <w:cnfStyle w:val="000000000000" w:firstRow="0" w:lastRow="0" w:firstColumn="0" w:lastColumn="0" w:oddVBand="0" w:evenVBand="0" w:oddHBand="0" w:evenHBand="0" w:firstRowFirstColumn="0" w:firstRowLastColumn="0" w:lastRowFirstColumn="0" w:lastRowLastColumn="0"/>
             </w:pPr>
@@ -10216,13 +10315,11 @@
       </w:tr>
     </w:tbl>
     <w:p/>
-    <w:p/>
     <w:p>
       <w:pPr>
         <w:pStyle w:val="Ttulo2"/>
       </w:pPr>
       <w:r>
-        <w:lastRenderedPageBreak/>
         <w:t>Requerimientos de desarrollo del sistema</w:t>
       </w:r>
     </w:p>
@@ -10429,12 +10526,19 @@
         <w:pStyle w:val="Ttulo3"/>
       </w:pPr>
       <w:r>
+        <w:lastRenderedPageBreak/>
         <w:t>Requerimientos de software del equipo de desarrollo</w:t>
       </w:r>
     </w:p>
     <w:p>
       <w:r>
-        <w:t>Para el desarrollo del sistema hace falta también cumplir ciertos requerimientos de software que a su vez son las herramientas o programas que ayudan a construir el sistema propuesto. Entre los requerimientos de software necesarios para el desarrollo están:</w:t>
+        <w:t xml:space="preserve">En la sección de software es necesario cumplir con ciertos requisitos mínimos necesarios para el correcto desarrollo del sistema informático propuesto. A </w:t>
+      </w:r>
+      <w:r>
+        <w:t>continuación,</w:t>
+      </w:r>
+      <w:r>
+        <w:t xml:space="preserve"> se listan los requisitos mínimos de software de desarrollo:</w:t>
       </w:r>
     </w:p>
     <w:tbl>
@@ -10461,7 +10565,6 @@
             <w:pPr>
               <w:pStyle w:val="Simple"/>
             </w:pPr>
-            <w:bookmarkStart w:id="33" w:name="_GoBack"/>
             <w:r>
               <w:t>Tipo de herramienta</w:t>
             </w:r>
@@ -10816,11 +10919,602 @@
           </w:p>
         </w:tc>
       </w:tr>
-      <w:bookmarkEnd w:id="33"/>
     </w:tbl>
+    <w:p/>
+    <w:p>
+      <w:pPr>
+        <w:pStyle w:val="Ttulo2"/>
+      </w:pPr>
+      <w:r>
+        <w:t>Requerimientos operativos</w:t>
+      </w:r>
+    </w:p>
+    <w:p>
+      <w:r>
+        <w:t>Para la puesta en marcha del proyecto planteado en la institución es necesario el uso de equipos informáticos como terminales para los usuarios y un servidor que se encargará de dar acceso al sistema informático dentro de la institución, al igual que en el equipo de desarrollo los requerimientos se dividen en hardware y software.</w:t>
+      </w:r>
+    </w:p>
+    <w:p>
+      <w:pPr>
+        <w:pStyle w:val="Ttulo3"/>
+      </w:pPr>
+      <w:r>
+        <w:t>Requerimientos operativos de hardware</w:t>
+      </w:r>
+    </w:p>
+    <w:p>
+      <w:r>
+        <w:t>Las características mínimas que debe cumplir los terminales a usar en la institución son:</w:t>
+      </w:r>
+    </w:p>
+    <w:tbl>
+      <w:tblPr>
+        <w:tblStyle w:val="Tabladelista6concolores-nfasis11"/>
+        <w:tblW w:w="0" w:type="auto"/>
+        <w:tblLook w:val="04A0" w:firstRow="1" w:lastRow="0" w:firstColumn="1" w:lastColumn="0" w:noHBand="0" w:noVBand="1"/>
+      </w:tblPr>
+      <w:tblGrid>
+        <w:gridCol w:w="4414"/>
+        <w:gridCol w:w="4414"/>
+      </w:tblGrid>
+      <w:tr>
+        <w:trPr>
+          <w:cnfStyle w:val="100000000000" w:firstRow="1" w:lastRow="0" w:firstColumn="0" w:lastColumn="0" w:oddVBand="0" w:evenVBand="0" w:oddHBand="0" w:evenHBand="0" w:firstRowFirstColumn="0" w:firstRowLastColumn="0" w:lastRowFirstColumn="0" w:lastRowLastColumn="0"/>
+        </w:trPr>
+        <w:tc>
+          <w:tcPr>
+            <w:cnfStyle w:val="001000000000" w:firstRow="0" w:lastRow="0" w:firstColumn="1" w:lastColumn="0" w:oddVBand="0" w:evenVBand="0" w:oddHBand="0" w:evenHBand="0" w:firstRowFirstColumn="0" w:firstRowLastColumn="0" w:lastRowFirstColumn="0" w:lastRowLastColumn="0"/>
+            <w:tcW w:w="4414" w:type="dxa"/>
+          </w:tcPr>
+          <w:p>
+            <w:pPr>
+              <w:pStyle w:val="Simple"/>
+            </w:pPr>
+            <w:r>
+              <w:t>Elemento</w:t>
+            </w:r>
+          </w:p>
+        </w:tc>
+        <w:tc>
+          <w:tcPr>
+            <w:tcW w:w="4414" w:type="dxa"/>
+          </w:tcPr>
+          <w:p>
+            <w:pPr>
+              <w:pStyle w:val="Simple"/>
+              <w:cnfStyle w:val="100000000000" w:firstRow="1" w:lastRow="0" w:firstColumn="0" w:lastColumn="0" w:oddVBand="0" w:evenVBand="0" w:oddHBand="0" w:evenHBand="0" w:firstRowFirstColumn="0" w:firstRowLastColumn="0" w:lastRowFirstColumn="0" w:lastRowLastColumn="0"/>
+            </w:pPr>
+            <w:r>
+              <w:t>Requerimiento mínimo</w:t>
+            </w:r>
+          </w:p>
+        </w:tc>
+      </w:tr>
+      <w:tr>
+        <w:trPr>
+          <w:cnfStyle w:val="000000100000" w:firstRow="0" w:lastRow="0" w:firstColumn="0" w:lastColumn="0" w:oddVBand="0" w:evenVBand="0" w:oddHBand="1" w:evenHBand="0" w:firstRowFirstColumn="0" w:firstRowLastColumn="0" w:lastRowFirstColumn="0" w:lastRowLastColumn="0"/>
+        </w:trPr>
+        <w:tc>
+          <w:tcPr>
+            <w:cnfStyle w:val="001000000000" w:firstRow="0" w:lastRow="0" w:firstColumn="1" w:lastColumn="0" w:oddVBand="0" w:evenVBand="0" w:oddHBand="0" w:evenHBand="0" w:firstRowFirstColumn="0" w:firstRowLastColumn="0" w:lastRowFirstColumn="0" w:lastRowLastColumn="0"/>
+            <w:tcW w:w="4414" w:type="dxa"/>
+          </w:tcPr>
+          <w:p>
+            <w:pPr>
+              <w:pStyle w:val="Simple"/>
+            </w:pPr>
+            <w:r>
+              <w:t>Sistema Operativo</w:t>
+            </w:r>
+          </w:p>
+        </w:tc>
+        <w:tc>
+          <w:tcPr>
+            <w:tcW w:w="4414" w:type="dxa"/>
+          </w:tcPr>
+          <w:p>
+            <w:pPr>
+              <w:pStyle w:val="Simple"/>
+              <w:cnfStyle w:val="000000100000" w:firstRow="0" w:lastRow="0" w:firstColumn="0" w:lastColumn="0" w:oddVBand="0" w:evenVBand="0" w:oddHBand="1" w:evenHBand="0" w:firstRowFirstColumn="0" w:firstRowLastColumn="0" w:lastRowFirstColumn="0" w:lastRowLastColumn="0"/>
+            </w:pPr>
+            <w:r>
+              <w:t>Windows 7 o superior</w:t>
+            </w:r>
+          </w:p>
+        </w:tc>
+      </w:tr>
+      <w:tr>
+        <w:tc>
+          <w:tcPr>
+            <w:cnfStyle w:val="001000000000" w:firstRow="0" w:lastRow="0" w:firstColumn="1" w:lastColumn="0" w:oddVBand="0" w:evenVBand="0" w:oddHBand="0" w:evenHBand="0" w:firstRowFirstColumn="0" w:firstRowLastColumn="0" w:lastRowFirstColumn="0" w:lastRowLastColumn="0"/>
+            <w:tcW w:w="4414" w:type="dxa"/>
+          </w:tcPr>
+          <w:p>
+            <w:pPr>
+              <w:pStyle w:val="Simple"/>
+            </w:pPr>
+            <w:r>
+              <w:t>Almacenamiento principal</w:t>
+            </w:r>
+          </w:p>
+        </w:tc>
+        <w:tc>
+          <w:tcPr>
+            <w:tcW w:w="4414" w:type="dxa"/>
+          </w:tcPr>
+          <w:p>
+            <w:pPr>
+              <w:pStyle w:val="Simple"/>
+              <w:cnfStyle w:val="000000000000" w:firstRow="0" w:lastRow="0" w:firstColumn="0" w:lastColumn="0" w:oddVBand="0" w:evenVBand="0" w:oddHBand="0" w:evenHBand="0" w:firstRowFirstColumn="0" w:firstRowLastColumn="0" w:lastRowFirstColumn="0" w:lastRowLastColumn="0"/>
+            </w:pPr>
+            <w:r>
+              <w:t>2 GB</w:t>
+            </w:r>
+          </w:p>
+        </w:tc>
+      </w:tr>
+      <w:tr>
+        <w:trPr>
+          <w:cnfStyle w:val="000000100000" w:firstRow="0" w:lastRow="0" w:firstColumn="0" w:lastColumn="0" w:oddVBand="0" w:evenVBand="0" w:oddHBand="1" w:evenHBand="0" w:firstRowFirstColumn="0" w:firstRowLastColumn="0" w:lastRowFirstColumn="0" w:lastRowLastColumn="0"/>
+        </w:trPr>
+        <w:tc>
+          <w:tcPr>
+            <w:cnfStyle w:val="001000000000" w:firstRow="0" w:lastRow="0" w:firstColumn="1" w:lastColumn="0" w:oddVBand="0" w:evenVBand="0" w:oddHBand="0" w:evenHBand="0" w:firstRowFirstColumn="0" w:firstRowLastColumn="0" w:lastRowFirstColumn="0" w:lastRowLastColumn="0"/>
+            <w:tcW w:w="4414" w:type="dxa"/>
+          </w:tcPr>
+          <w:p>
+            <w:pPr>
+              <w:pStyle w:val="Simple"/>
+            </w:pPr>
+            <w:r>
+              <w:t>Almacenamiento secundario</w:t>
+            </w:r>
+          </w:p>
+        </w:tc>
+        <w:tc>
+          <w:tcPr>
+            <w:tcW w:w="4414" w:type="dxa"/>
+          </w:tcPr>
+          <w:p>
+            <w:pPr>
+              <w:pStyle w:val="Simple"/>
+              <w:cnfStyle w:val="000000100000" w:firstRow="0" w:lastRow="0" w:firstColumn="0" w:lastColumn="0" w:oddVBand="0" w:evenVBand="0" w:oddHBand="1" w:evenHBand="0" w:firstRowFirstColumn="0" w:firstRowLastColumn="0" w:lastRowFirstColumn="0" w:lastRowLastColumn="0"/>
+            </w:pPr>
+            <w:r>
+              <w:t>80 GB</w:t>
+            </w:r>
+          </w:p>
+        </w:tc>
+      </w:tr>
+      <w:tr>
+        <w:tc>
+          <w:tcPr>
+            <w:cnfStyle w:val="001000000000" w:firstRow="0" w:lastRow="0" w:firstColumn="1" w:lastColumn="0" w:oddVBand="0" w:evenVBand="0" w:oddHBand="0" w:evenHBand="0" w:firstRowFirstColumn="0" w:firstRowLastColumn="0" w:lastRowFirstColumn="0" w:lastRowLastColumn="0"/>
+            <w:tcW w:w="4414" w:type="dxa"/>
+          </w:tcPr>
+          <w:p>
+            <w:pPr>
+              <w:pStyle w:val="Simple"/>
+            </w:pPr>
+            <w:r>
+              <w:t>Procesador</w:t>
+            </w:r>
+          </w:p>
+        </w:tc>
+        <w:tc>
+          <w:tcPr>
+            <w:tcW w:w="4414" w:type="dxa"/>
+          </w:tcPr>
+          <w:p>
+            <w:pPr>
+              <w:pStyle w:val="Simple"/>
+              <w:cnfStyle w:val="000000000000" w:firstRow="0" w:lastRow="0" w:firstColumn="0" w:lastColumn="0" w:oddVBand="0" w:evenVBand="0" w:oddHBand="0" w:evenHBand="0" w:firstRowFirstColumn="0" w:firstRowLastColumn="0" w:lastRowFirstColumn="0" w:lastRowLastColumn="0"/>
+            </w:pPr>
+            <w:r>
+              <w:t>Intel Celeron 1.2 GHz o superior</w:t>
+            </w:r>
+          </w:p>
+        </w:tc>
+      </w:tr>
+    </w:tbl>
+    <w:p/>
     <w:p>
       <w:r>
         <w:lastRenderedPageBreak/>
+        <w:t>En cambio, para el servidor es necesario cumplir los siguientes requerimientos mínimos:</w:t>
+      </w:r>
+    </w:p>
+    <w:tbl>
+      <w:tblPr>
+        <w:tblStyle w:val="Tabladelista6concolores-nfasis11"/>
+        <w:tblW w:w="0" w:type="auto"/>
+        <w:tblLook w:val="04A0" w:firstRow="1" w:lastRow="0" w:firstColumn="1" w:lastColumn="0" w:noHBand="0" w:noVBand="1"/>
+      </w:tblPr>
+      <w:tblGrid>
+        <w:gridCol w:w="4414"/>
+        <w:gridCol w:w="4414"/>
+      </w:tblGrid>
+      <w:tr>
+        <w:trPr>
+          <w:cnfStyle w:val="100000000000" w:firstRow="1" w:lastRow="0" w:firstColumn="0" w:lastColumn="0" w:oddVBand="0" w:evenVBand="0" w:oddHBand="0" w:evenHBand="0" w:firstRowFirstColumn="0" w:firstRowLastColumn="0" w:lastRowFirstColumn="0" w:lastRowLastColumn="0"/>
+        </w:trPr>
+        <w:tc>
+          <w:tcPr>
+            <w:cnfStyle w:val="001000000000" w:firstRow="0" w:lastRow="0" w:firstColumn="1" w:lastColumn="0" w:oddVBand="0" w:evenVBand="0" w:oddHBand="0" w:evenHBand="0" w:firstRowFirstColumn="0" w:firstRowLastColumn="0" w:lastRowFirstColumn="0" w:lastRowLastColumn="0"/>
+            <w:tcW w:w="4414" w:type="dxa"/>
+          </w:tcPr>
+          <w:p>
+            <w:pPr>
+              <w:pStyle w:val="Simple"/>
+            </w:pPr>
+            <w:r>
+              <w:t>Elemento</w:t>
+            </w:r>
+          </w:p>
+        </w:tc>
+        <w:tc>
+          <w:tcPr>
+            <w:tcW w:w="4414" w:type="dxa"/>
+          </w:tcPr>
+          <w:p>
+            <w:pPr>
+              <w:pStyle w:val="Simple"/>
+              <w:cnfStyle w:val="100000000000" w:firstRow="1" w:lastRow="0" w:firstColumn="0" w:lastColumn="0" w:oddVBand="0" w:evenVBand="0" w:oddHBand="0" w:evenHBand="0" w:firstRowFirstColumn="0" w:firstRowLastColumn="0" w:lastRowFirstColumn="0" w:lastRowLastColumn="0"/>
+            </w:pPr>
+            <w:r>
+              <w:t>Requerimiento mínimo</w:t>
+            </w:r>
+          </w:p>
+        </w:tc>
+      </w:tr>
+      <w:tr>
+        <w:trPr>
+          <w:cnfStyle w:val="000000100000" w:firstRow="0" w:lastRow="0" w:firstColumn="0" w:lastColumn="0" w:oddVBand="0" w:evenVBand="0" w:oddHBand="1" w:evenHBand="0" w:firstRowFirstColumn="0" w:firstRowLastColumn="0" w:lastRowFirstColumn="0" w:lastRowLastColumn="0"/>
+        </w:trPr>
+        <w:tc>
+          <w:tcPr>
+            <w:cnfStyle w:val="001000000000" w:firstRow="0" w:lastRow="0" w:firstColumn="1" w:lastColumn="0" w:oddVBand="0" w:evenVBand="0" w:oddHBand="0" w:evenHBand="0" w:firstRowFirstColumn="0" w:firstRowLastColumn="0" w:lastRowFirstColumn="0" w:lastRowLastColumn="0"/>
+            <w:tcW w:w="4414" w:type="dxa"/>
+          </w:tcPr>
+          <w:p>
+            <w:pPr>
+              <w:pStyle w:val="Simple"/>
+            </w:pPr>
+            <w:r>
+              <w:t>Sistema Operativo</w:t>
+            </w:r>
+          </w:p>
+        </w:tc>
+        <w:tc>
+          <w:tcPr>
+            <w:tcW w:w="4414" w:type="dxa"/>
+          </w:tcPr>
+          <w:p>
+            <w:pPr>
+              <w:pStyle w:val="Simple"/>
+              <w:cnfStyle w:val="000000100000" w:firstRow="0" w:lastRow="0" w:firstColumn="0" w:lastColumn="0" w:oddVBand="0" w:evenVBand="0" w:oddHBand="1" w:evenHBand="0" w:firstRowFirstColumn="0" w:firstRowLastColumn="0" w:lastRowFirstColumn="0" w:lastRowLastColumn="0"/>
+            </w:pPr>
+            <w:r>
+              <w:t>Debian 9</w:t>
+            </w:r>
+          </w:p>
+        </w:tc>
+      </w:tr>
+      <w:tr>
+        <w:tc>
+          <w:tcPr>
+            <w:cnfStyle w:val="001000000000" w:firstRow="0" w:lastRow="0" w:firstColumn="1" w:lastColumn="0" w:oddVBand="0" w:evenVBand="0" w:oddHBand="0" w:evenHBand="0" w:firstRowFirstColumn="0" w:firstRowLastColumn="0" w:lastRowFirstColumn="0" w:lastRowLastColumn="0"/>
+            <w:tcW w:w="4414" w:type="dxa"/>
+          </w:tcPr>
+          <w:p>
+            <w:pPr>
+              <w:pStyle w:val="Simple"/>
+            </w:pPr>
+            <w:r>
+              <w:t>Almacenamiento principal</w:t>
+            </w:r>
+          </w:p>
+        </w:tc>
+        <w:tc>
+          <w:tcPr>
+            <w:tcW w:w="4414" w:type="dxa"/>
+          </w:tcPr>
+          <w:p>
+            <w:pPr>
+              <w:pStyle w:val="Simple"/>
+              <w:cnfStyle w:val="000000000000" w:firstRow="0" w:lastRow="0" w:firstColumn="0" w:lastColumn="0" w:oddVBand="0" w:evenVBand="0" w:oddHBand="0" w:evenHBand="0" w:firstRowFirstColumn="0" w:firstRowLastColumn="0" w:lastRowFirstColumn="0" w:lastRowLastColumn="0"/>
+            </w:pPr>
+            <w:r>
+              <w:t>2 GB</w:t>
+            </w:r>
+          </w:p>
+        </w:tc>
+      </w:tr>
+      <w:tr>
+        <w:trPr>
+          <w:cnfStyle w:val="000000100000" w:firstRow="0" w:lastRow="0" w:firstColumn="0" w:lastColumn="0" w:oddVBand="0" w:evenVBand="0" w:oddHBand="1" w:evenHBand="0" w:firstRowFirstColumn="0" w:firstRowLastColumn="0" w:lastRowFirstColumn="0" w:lastRowLastColumn="0"/>
+        </w:trPr>
+        <w:tc>
+          <w:tcPr>
+            <w:cnfStyle w:val="001000000000" w:firstRow="0" w:lastRow="0" w:firstColumn="1" w:lastColumn="0" w:oddVBand="0" w:evenVBand="0" w:oddHBand="0" w:evenHBand="0" w:firstRowFirstColumn="0" w:firstRowLastColumn="0" w:lastRowFirstColumn="0" w:lastRowLastColumn="0"/>
+            <w:tcW w:w="4414" w:type="dxa"/>
+          </w:tcPr>
+          <w:p>
+            <w:pPr>
+              <w:pStyle w:val="Simple"/>
+            </w:pPr>
+            <w:r>
+              <w:t>Almacenamiento secundario</w:t>
+            </w:r>
+          </w:p>
+        </w:tc>
+        <w:tc>
+          <w:tcPr>
+            <w:tcW w:w="4414" w:type="dxa"/>
+          </w:tcPr>
+          <w:p>
+            <w:pPr>
+              <w:pStyle w:val="Simple"/>
+              <w:cnfStyle w:val="000000100000" w:firstRow="0" w:lastRow="0" w:firstColumn="0" w:lastColumn="0" w:oddVBand="0" w:evenVBand="0" w:oddHBand="1" w:evenHBand="0" w:firstRowFirstColumn="0" w:firstRowLastColumn="0" w:lastRowFirstColumn="0" w:lastRowLastColumn="0"/>
+            </w:pPr>
+            <w:r>
+              <w:t>80 GB</w:t>
+            </w:r>
+          </w:p>
+        </w:tc>
+      </w:tr>
+      <w:tr>
+        <w:tc>
+          <w:tcPr>
+            <w:cnfStyle w:val="001000000000" w:firstRow="0" w:lastRow="0" w:firstColumn="1" w:lastColumn="0" w:oddVBand="0" w:evenVBand="0" w:oddHBand="0" w:evenHBand="0" w:firstRowFirstColumn="0" w:firstRowLastColumn="0" w:lastRowFirstColumn="0" w:lastRowLastColumn="0"/>
+            <w:tcW w:w="4414" w:type="dxa"/>
+          </w:tcPr>
+          <w:p>
+            <w:pPr>
+              <w:pStyle w:val="Simple"/>
+            </w:pPr>
+            <w:r>
+              <w:t>Procesador</w:t>
+            </w:r>
+          </w:p>
+        </w:tc>
+        <w:tc>
+          <w:tcPr>
+            <w:tcW w:w="4414" w:type="dxa"/>
+          </w:tcPr>
+          <w:p>
+            <w:pPr>
+              <w:pStyle w:val="Simple"/>
+              <w:cnfStyle w:val="000000000000" w:firstRow="0" w:lastRow="0" w:firstColumn="0" w:lastColumn="0" w:oddVBand="0" w:evenVBand="0" w:oddHBand="0" w:evenHBand="0" w:firstRowFirstColumn="0" w:firstRowLastColumn="0" w:lastRowFirstColumn="0" w:lastRowLastColumn="0"/>
+            </w:pPr>
+            <w:r>
+              <w:t>Intel Celeron 1.2 GHz o superior</w:t>
+            </w:r>
+          </w:p>
+        </w:tc>
+      </w:tr>
+    </w:tbl>
+    <w:p/>
+    <w:p>
+      <w:pPr>
+        <w:pStyle w:val="Ttulo3"/>
+      </w:pPr>
+      <w:r>
+        <w:t>Requerimientos operativos de software</w:t>
+      </w:r>
+    </w:p>
+    <w:p>
+      <w:r>
+        <w:t xml:space="preserve">En el caso de las terminales </w:t>
+      </w:r>
+      <w:r>
+        <w:t>únicamente es necesario que dispongan de un navegador web, se sugiere el uso de Opera en su versión 56.</w:t>
+      </w:r>
+    </w:p>
+    <w:p>
+      <w:r>
+        <w:t>El servidor por el contrario a las terminales requiere de más herramientas para ejecutar correctamente el sistema, estas son:</w:t>
+      </w:r>
+    </w:p>
+    <w:tbl>
+      <w:tblPr>
+        <w:tblStyle w:val="Tabladelista6concolores-nfasis11"/>
+        <w:tblW w:w="5000" w:type="pct"/>
+        <w:tblLook w:val="04A0" w:firstRow="1" w:lastRow="0" w:firstColumn="1" w:lastColumn="0" w:noHBand="0" w:noVBand="1"/>
+      </w:tblPr>
+      <w:tblGrid>
+        <w:gridCol w:w="4102"/>
+        <w:gridCol w:w="2093"/>
+        <w:gridCol w:w="2643"/>
+      </w:tblGrid>
+      <w:tr>
+        <w:trPr>
+          <w:cnfStyle w:val="100000000000" w:firstRow="1" w:lastRow="0" w:firstColumn="0" w:lastColumn="0" w:oddVBand="0" w:evenVBand="0" w:oddHBand="0" w:evenHBand="0" w:firstRowFirstColumn="0" w:firstRowLastColumn="0" w:lastRowFirstColumn="0" w:lastRowLastColumn="0"/>
+        </w:trPr>
+        <w:tc>
+          <w:tcPr>
+            <w:cnfStyle w:val="001000000000" w:firstRow="0" w:lastRow="0" w:firstColumn="1" w:lastColumn="0" w:oddVBand="0" w:evenVBand="0" w:oddHBand="0" w:evenHBand="0" w:firstRowFirstColumn="0" w:firstRowLastColumn="0" w:lastRowFirstColumn="0" w:lastRowLastColumn="0"/>
+            <w:tcW w:w="2321" w:type="pct"/>
+          </w:tcPr>
+          <w:p>
+            <w:pPr>
+              <w:pStyle w:val="Simple"/>
+            </w:pPr>
+            <w:r>
+              <w:t>Tipo de herramienta</w:t>
+            </w:r>
+          </w:p>
+        </w:tc>
+        <w:tc>
+          <w:tcPr>
+            <w:tcW w:w="1184" w:type="pct"/>
+          </w:tcPr>
+          <w:p>
+            <w:pPr>
+              <w:pStyle w:val="Simple"/>
+              <w:cnfStyle w:val="100000000000" w:firstRow="1" w:lastRow="0" w:firstColumn="0" w:lastColumn="0" w:oddVBand="0" w:evenVBand="0" w:oddHBand="0" w:evenHBand="0" w:firstRowFirstColumn="0" w:firstRowLastColumn="0" w:lastRowFirstColumn="0" w:lastRowLastColumn="0"/>
+            </w:pPr>
+            <w:r>
+              <w:t>Aplicación</w:t>
+            </w:r>
+          </w:p>
+        </w:tc>
+        <w:tc>
+          <w:tcPr>
+            <w:tcW w:w="1495" w:type="pct"/>
+          </w:tcPr>
+          <w:p>
+            <w:pPr>
+              <w:pStyle w:val="Simple"/>
+              <w:cnfStyle w:val="100000000000" w:firstRow="1" w:lastRow="0" w:firstColumn="0" w:lastColumn="0" w:oddVBand="0" w:evenVBand="0" w:oddHBand="0" w:evenHBand="0" w:firstRowFirstColumn="0" w:firstRowLastColumn="0" w:lastRowFirstColumn="0" w:lastRowLastColumn="0"/>
+            </w:pPr>
+            <w:r>
+              <w:t>Versión Mínima</w:t>
+            </w:r>
+          </w:p>
+        </w:tc>
+      </w:tr>
+      <w:tr>
+        <w:trPr>
+          <w:cnfStyle w:val="000000100000" w:firstRow="0" w:lastRow="0" w:firstColumn="0" w:lastColumn="0" w:oddVBand="0" w:evenVBand="0" w:oddHBand="1" w:evenHBand="0" w:firstRowFirstColumn="0" w:firstRowLastColumn="0" w:lastRowFirstColumn="0" w:lastRowLastColumn="0"/>
+        </w:trPr>
+        <w:tc>
+          <w:tcPr>
+            <w:cnfStyle w:val="001000000000" w:firstRow="0" w:lastRow="0" w:firstColumn="1" w:lastColumn="0" w:oddVBand="0" w:evenVBand="0" w:oddHBand="0" w:evenHBand="0" w:firstRowFirstColumn="0" w:firstRowLastColumn="0" w:lastRowFirstColumn="0" w:lastRowLastColumn="0"/>
+            <w:tcW w:w="2321" w:type="pct"/>
+          </w:tcPr>
+          <w:p>
+            <w:pPr>
+              <w:pStyle w:val="Simple"/>
+            </w:pPr>
+            <w:r>
+              <w:t>Servidor</w:t>
+            </w:r>
+          </w:p>
+        </w:tc>
+        <w:tc>
+          <w:tcPr>
+            <w:tcW w:w="1184" w:type="pct"/>
+          </w:tcPr>
+          <w:p>
+            <w:pPr>
+              <w:pStyle w:val="Simple"/>
+              <w:cnfStyle w:val="000000100000" w:firstRow="0" w:lastRow="0" w:firstColumn="0" w:lastColumn="0" w:oddVBand="0" w:evenVBand="0" w:oddHBand="1" w:evenHBand="0" w:firstRowFirstColumn="0" w:firstRowLastColumn="0" w:lastRowFirstColumn="0" w:lastRowLastColumn="0"/>
+            </w:pPr>
+            <w:r>
+              <w:t>Apache</w:t>
+            </w:r>
+          </w:p>
+        </w:tc>
+        <w:tc>
+          <w:tcPr>
+            <w:tcW w:w="1495" w:type="pct"/>
+          </w:tcPr>
+          <w:p>
+            <w:pPr>
+              <w:pStyle w:val="Simple"/>
+              <w:cnfStyle w:val="000000100000" w:firstRow="0" w:lastRow="0" w:firstColumn="0" w:lastColumn="0" w:oddVBand="0" w:evenVBand="0" w:oddHBand="1" w:evenHBand="0" w:firstRowFirstColumn="0" w:firstRowLastColumn="0" w:lastRowFirstColumn="0" w:lastRowLastColumn="0"/>
+            </w:pPr>
+            <w:r>
+              <w:t>2</w:t>
+            </w:r>
+          </w:p>
+        </w:tc>
+      </w:tr>
+      <w:tr>
+        <w:tc>
+          <w:tcPr>
+            <w:cnfStyle w:val="001000000000" w:firstRow="0" w:lastRow="0" w:firstColumn="1" w:lastColumn="0" w:oddVBand="0" w:evenVBand="0" w:oddHBand="0" w:evenHBand="0" w:firstRowFirstColumn="0" w:firstRowLastColumn="0" w:lastRowFirstColumn="0" w:lastRowLastColumn="0"/>
+            <w:tcW w:w="2321" w:type="pct"/>
+          </w:tcPr>
+          <w:p>
+            <w:pPr>
+              <w:pStyle w:val="Simple"/>
+            </w:pPr>
+            <w:r>
+              <w:t>Navegador Web</w:t>
+            </w:r>
+          </w:p>
+        </w:tc>
+        <w:tc>
+          <w:tcPr>
+            <w:tcW w:w="1184" w:type="pct"/>
+          </w:tcPr>
+          <w:p>
+            <w:pPr>
+              <w:pStyle w:val="Simple"/>
+              <w:cnfStyle w:val="000000000000" w:firstRow="0" w:lastRow="0" w:firstColumn="0" w:lastColumn="0" w:oddVBand="0" w:evenVBand="0" w:oddHBand="0" w:evenHBand="0" w:firstRowFirstColumn="0" w:firstRowLastColumn="0" w:lastRowFirstColumn="0" w:lastRowLastColumn="0"/>
+            </w:pPr>
+            <w:r>
+              <w:t>Opera</w:t>
+            </w:r>
+          </w:p>
+        </w:tc>
+        <w:tc>
+          <w:tcPr>
+            <w:tcW w:w="1495" w:type="pct"/>
+          </w:tcPr>
+          <w:p>
+            <w:pPr>
+              <w:pStyle w:val="Simple"/>
+              <w:cnfStyle w:val="000000000000" w:firstRow="0" w:lastRow="0" w:firstColumn="0" w:lastColumn="0" w:oddVBand="0" w:evenVBand="0" w:oddHBand="0" w:evenHBand="0" w:firstRowFirstColumn="0" w:firstRowLastColumn="0" w:lastRowFirstColumn="0" w:lastRowLastColumn="0"/>
+            </w:pPr>
+            <w:r>
+              <w:t xml:space="preserve">56.0 </w:t>
+            </w:r>
+          </w:p>
+        </w:tc>
+      </w:tr>
+      <w:tr>
+        <w:trPr>
+          <w:cnfStyle w:val="000000100000" w:firstRow="0" w:lastRow="0" w:firstColumn="0" w:lastColumn="0" w:oddVBand="0" w:evenVBand="0" w:oddHBand="1" w:evenHBand="0" w:firstRowFirstColumn="0" w:firstRowLastColumn="0" w:lastRowFirstColumn="0" w:lastRowLastColumn="0"/>
+        </w:trPr>
+        <w:tc>
+          <w:tcPr>
+            <w:cnfStyle w:val="001000000000" w:firstRow="0" w:lastRow="0" w:firstColumn="1" w:lastColumn="0" w:oddVBand="0" w:evenVBand="0" w:oddHBand="0" w:evenHBand="0" w:firstRowFirstColumn="0" w:firstRowLastColumn="0" w:lastRowFirstColumn="0" w:lastRowLastColumn="0"/>
+            <w:tcW w:w="2321" w:type="pct"/>
+          </w:tcPr>
+          <w:p>
+            <w:pPr>
+              <w:pStyle w:val="Simple"/>
+            </w:pPr>
+            <w:r>
+              <w:t>Gestor de base de datos</w:t>
+            </w:r>
+          </w:p>
+        </w:tc>
+        <w:tc>
+          <w:tcPr>
+            <w:tcW w:w="1184" w:type="pct"/>
+          </w:tcPr>
+          <w:p>
+            <w:pPr>
+              <w:pStyle w:val="Simple"/>
+              <w:cnfStyle w:val="000000100000" w:firstRow="0" w:lastRow="0" w:firstColumn="0" w:lastColumn="0" w:oddVBand="0" w:evenVBand="0" w:oddHBand="1" w:evenHBand="0" w:firstRowFirstColumn="0" w:firstRowLastColumn="0" w:lastRowFirstColumn="0" w:lastRowLastColumn="0"/>
+            </w:pPr>
+            <w:r>
+              <w:t>MySQL</w:t>
+            </w:r>
+          </w:p>
+        </w:tc>
+        <w:tc>
+          <w:tcPr>
+            <w:tcW w:w="1495" w:type="pct"/>
+          </w:tcPr>
+          <w:p>
+            <w:pPr>
+              <w:pStyle w:val="Simple"/>
+              <w:cnfStyle w:val="000000100000" w:firstRow="0" w:lastRow="0" w:firstColumn="0" w:lastColumn="0" w:oddVBand="0" w:evenVBand="0" w:oddHBand="1" w:evenHBand="0" w:firstRowFirstColumn="0" w:firstRowLastColumn="0" w:lastRowFirstColumn="0" w:lastRowLastColumn="0"/>
+            </w:pPr>
+            <w:r>
+              <w:t>8.0</w:t>
+            </w:r>
+          </w:p>
+        </w:tc>
+      </w:tr>
+    </w:tbl>
+    <w:p>
+      <w:r>
         <w:br w:type="page"/>
       </w:r>
     </w:p>
@@ -10857,7 +11551,7 @@
         <w:pStyle w:val="Prrafodelista"/>
         <w:numPr>
           <w:ilvl w:val="0"/>
-          <w:numId w:val="43"/>
+          <w:numId w:val="38"/>
         </w:numPr>
         <w:rPr>
           <w:lang w:val="es-PY"/>
@@ -10875,7 +11569,7 @@
         <w:pStyle w:val="Prrafodelista"/>
         <w:numPr>
           <w:ilvl w:val="0"/>
-          <w:numId w:val="43"/>
+          <w:numId w:val="38"/>
         </w:numPr>
         <w:rPr>
           <w:lang w:val="es-PY"/>
@@ -10893,7 +11587,7 @@
         <w:pStyle w:val="Prrafodelista"/>
         <w:numPr>
           <w:ilvl w:val="0"/>
-          <w:numId w:val="43"/>
+          <w:numId w:val="38"/>
         </w:numPr>
         <w:rPr>
           <w:lang w:val="es-PY"/>
@@ -10911,7 +11605,7 @@
         <w:pStyle w:val="Prrafodelista"/>
         <w:numPr>
           <w:ilvl w:val="0"/>
-          <w:numId w:val="43"/>
+          <w:numId w:val="38"/>
         </w:numPr>
         <w:rPr>
           <w:lang w:val="es-PY"/>
@@ -10986,7 +11680,7 @@
         <w:pStyle w:val="Prrafodelista"/>
         <w:numPr>
           <w:ilvl w:val="0"/>
-          <w:numId w:val="28"/>
+          <w:numId w:val="26"/>
         </w:numPr>
         <w:rPr>
           <w:lang w:val="es-PY"/>
@@ -11004,7 +11698,7 @@
         <w:pStyle w:val="Prrafodelista"/>
         <w:numPr>
           <w:ilvl w:val="0"/>
-          <w:numId w:val="28"/>
+          <w:numId w:val="26"/>
         </w:numPr>
         <w:rPr>
           <w:lang w:val="es-PY"/>
@@ -11022,7 +11716,7 @@
         <w:pStyle w:val="Prrafodelista"/>
         <w:numPr>
           <w:ilvl w:val="0"/>
-          <w:numId w:val="28"/>
+          <w:numId w:val="26"/>
         </w:numPr>
         <w:rPr>
           <w:lang w:val="es-PY"/>
@@ -11040,7 +11734,7 @@
         <w:pStyle w:val="Prrafodelista"/>
         <w:numPr>
           <w:ilvl w:val="0"/>
-          <w:numId w:val="28"/>
+          <w:numId w:val="26"/>
         </w:numPr>
         <w:rPr>
           <w:lang w:val="es-PY"/>
@@ -11058,7 +11752,7 @@
         <w:pStyle w:val="Prrafodelista"/>
         <w:numPr>
           <w:ilvl w:val="0"/>
-          <w:numId w:val="28"/>
+          <w:numId w:val="26"/>
         </w:numPr>
         <w:rPr>
           <w:lang w:val="es-PY"/>
@@ -11076,7 +11770,7 @@
         <w:pStyle w:val="Prrafodelista"/>
         <w:numPr>
           <w:ilvl w:val="0"/>
-          <w:numId w:val="28"/>
+          <w:numId w:val="26"/>
         </w:numPr>
         <w:rPr>
           <w:lang w:val="es-PY"/>
@@ -11094,7 +11788,7 @@
         <w:pStyle w:val="Prrafodelista"/>
         <w:numPr>
           <w:ilvl w:val="1"/>
-          <w:numId w:val="28"/>
+          <w:numId w:val="26"/>
         </w:numPr>
         <w:rPr>
           <w:lang w:val="es-PY"/>
@@ -11112,7 +11806,7 @@
         <w:pStyle w:val="Prrafodelista"/>
         <w:numPr>
           <w:ilvl w:val="1"/>
-          <w:numId w:val="28"/>
+          <w:numId w:val="26"/>
         </w:numPr>
         <w:rPr>
           <w:lang w:val="es-PY"/>
@@ -11272,7 +11966,7 @@
         <w:pStyle w:val="Prrafodelista"/>
         <w:numPr>
           <w:ilvl w:val="0"/>
-          <w:numId w:val="45"/>
+          <w:numId w:val="39"/>
         </w:numPr>
         <w:rPr>
           <w:lang w:val="es-PY"/>
@@ -11321,7 +12015,7 @@
         <w:pStyle w:val="Prrafodelista"/>
         <w:numPr>
           <w:ilvl w:val="0"/>
-          <w:numId w:val="45"/>
+          <w:numId w:val="39"/>
         </w:numPr>
         <w:rPr>
           <w:lang w:val="es-PY"/>
@@ -11359,7 +12053,7 @@
         <w:pStyle w:val="Prrafodelista"/>
         <w:numPr>
           <w:ilvl w:val="0"/>
-          <w:numId w:val="45"/>
+          <w:numId w:val="39"/>
         </w:numPr>
         <w:rPr>
           <w:lang w:val="es-PY"/>
@@ -11391,7 +12085,7 @@
         <w:pStyle w:val="Prrafodelista"/>
         <w:numPr>
           <w:ilvl w:val="0"/>
-          <w:numId w:val="45"/>
+          <w:numId w:val="39"/>
         </w:numPr>
         <w:rPr>
           <w:lang w:val="es-PY"/>
@@ -14764,7 +15458,7 @@
         <w:pStyle w:val="Prrafodelista"/>
         <w:numPr>
           <w:ilvl w:val="0"/>
-          <w:numId w:val="29"/>
+          <w:numId w:val="27"/>
         </w:numPr>
         <w:rPr>
           <w:lang w:val="es-PY"/>
@@ -14782,7 +15476,7 @@
         <w:pStyle w:val="Prrafodelista"/>
         <w:numPr>
           <w:ilvl w:val="0"/>
-          <w:numId w:val="29"/>
+          <w:numId w:val="27"/>
         </w:numPr>
         <w:rPr>
           <w:lang w:val="es-PY"/>
@@ -15522,21 +16216,7 @@
                 <w:b w:val="0"/>
                 <w:lang w:val="es-PY"/>
               </w:rPr>
-              <w:t xml:space="preserve">Este formulario permite al usuario crear un registro de parámetro para exámenes clínicos especificando los valores normales </w:t>
-            </w:r>
-            <w:r>
-              <w:rPr>
-                <w:b w:val="0"/>
-                <w:lang w:val="es-PY"/>
-              </w:rPr>
-              <w:t>de acuerdo con el</w:t>
-            </w:r>
-            <w:r>
-              <w:rPr>
-                <w:b w:val="0"/>
-                <w:lang w:val="es-PY"/>
-              </w:rPr>
-              <w:t xml:space="preserve"> sexo</w:t>
+              <w:t>Este formulario permite al usuario crear un registro de parámetro para exámenes clínicos especificando los valores normales de acuerdo con el sexo</w:t>
             </w:r>
             <w:r>
               <w:rPr>
@@ -18291,6 +18971,21 @@
           <w:lang w:val="es-PY"/>
         </w:rPr>
       </w:pPr>
+    </w:p>
+    <w:p>
+      <w:pPr>
+        <w:pStyle w:val="Ttulo2"/>
+        <w:rPr>
+          <w:lang w:val="es-PY"/>
+        </w:rPr>
+      </w:pPr>
+      <w:r>
+        <w:rPr>
+          <w:lang w:val="es-PY"/>
+        </w:rPr>
+        <w:lastRenderedPageBreak/>
+        <w:t>Diseño de la base de datos.</w:t>
+      </w:r>
       <w:r>
         <w:rPr>
           <w:lang w:val="es-PY"/>
@@ -18319,6 +19014,898 @@
           <w:lang w:val="es-PY"/>
         </w:rPr>
       </w:pPr>
+      <w:r>
+        <w:rPr>
+          <w:lang w:val="es-PY"/>
+        </w:rPr>
+        <w:t>Para desarrollar un sistema informático es imprescindible elaborar una aplicación informática, por ello se hace necesario el uso de la programación la cual debe de seguir ciertos parámetros o estándares que permitan su correcta aplicación e implementación. A continuación, se muestran los elementos para llevar una programación ordenada:</w:t>
+      </w:r>
+    </w:p>
+    <w:p>
+      <w:pPr>
+        <w:pStyle w:val="Prrafodelista"/>
+        <w:numPr>
+          <w:ilvl w:val="0"/>
+          <w:numId w:val="42"/>
+        </w:numPr>
+        <w:rPr>
+          <w:lang w:val="es-PY"/>
+        </w:rPr>
+      </w:pPr>
+      <w:r>
+        <w:rPr>
+          <w:lang w:val="es-PY"/>
+        </w:rPr>
+        <w:t>Estándares de programación.</w:t>
+      </w:r>
+    </w:p>
+    <w:p>
+      <w:pPr>
+        <w:pStyle w:val="Prrafodelista"/>
+        <w:numPr>
+          <w:ilvl w:val="0"/>
+          <w:numId w:val="42"/>
+        </w:numPr>
+        <w:rPr>
+          <w:lang w:val="es-PY"/>
+        </w:rPr>
+      </w:pPr>
+      <w:r>
+        <w:rPr>
+          <w:lang w:val="es-PY"/>
+        </w:rPr>
+        <w:t>Codificación.</w:t>
+      </w:r>
+    </w:p>
+    <w:p>
+      <w:pPr>
+        <w:pStyle w:val="Prrafodelista"/>
+        <w:numPr>
+          <w:ilvl w:val="0"/>
+          <w:numId w:val="42"/>
+        </w:numPr>
+        <w:rPr>
+          <w:lang w:val="es-PY"/>
+        </w:rPr>
+      </w:pPr>
+      <w:r>
+        <w:rPr>
+          <w:lang w:val="es-PY"/>
+        </w:rPr>
+        <w:t>Pruebas del sistema.</w:t>
+      </w:r>
+    </w:p>
+    <w:p>
+      <w:pPr>
+        <w:pStyle w:val="Ttulo2"/>
+        <w:rPr>
+          <w:lang w:val="es-PY"/>
+        </w:rPr>
+      </w:pPr>
+      <w:r>
+        <w:rPr>
+          <w:lang w:val="es-PY"/>
+        </w:rPr>
+        <w:t>Estándares de programación</w:t>
+      </w:r>
+    </w:p>
+    <w:p>
+      <w:pPr>
+        <w:rPr>
+          <w:lang w:val="es-PY"/>
+        </w:rPr>
+      </w:pPr>
+      <w:r>
+        <w:rPr>
+          <w:lang w:val="es-PY"/>
+        </w:rPr>
+        <w:t>Para el presente proyecto informático se ha hecho uso del Framework: Laravel versión 5.4, por lo que los estándares de programación utilizados son los que sugiere el Framework para su correcto uso. A continuación, se listan dichos elementos.</w:t>
+      </w:r>
+    </w:p>
+    <w:tbl>
+      <w:tblPr>
+        <w:tblStyle w:val="Tabladelista6concolores-nfasis11"/>
+        <w:tblW w:w="0" w:type="auto"/>
+        <w:tblLook w:val="04A0" w:firstRow="1" w:lastRow="0" w:firstColumn="1" w:lastColumn="0" w:noHBand="0" w:noVBand="1"/>
+      </w:tblPr>
+      <w:tblGrid>
+        <w:gridCol w:w="1911"/>
+        <w:gridCol w:w="4176"/>
+        <w:gridCol w:w="2751"/>
+      </w:tblGrid>
+      <w:tr>
+        <w:trPr>
+          <w:cnfStyle w:val="100000000000" w:firstRow="1" w:lastRow="0" w:firstColumn="0" w:lastColumn="0" w:oddVBand="0" w:evenVBand="0" w:oddHBand="0" w:evenHBand="0" w:firstRowFirstColumn="0" w:firstRowLastColumn="0" w:lastRowFirstColumn="0" w:lastRowLastColumn="0"/>
+        </w:trPr>
+        <w:tc>
+          <w:tcPr>
+            <w:cnfStyle w:val="001000000000" w:firstRow="0" w:lastRow="0" w:firstColumn="1" w:lastColumn="0" w:oddVBand="0" w:evenVBand="0" w:oddHBand="0" w:evenHBand="0" w:firstRowFirstColumn="0" w:firstRowLastColumn="0" w:lastRowFirstColumn="0" w:lastRowLastColumn="0"/>
+            <w:tcW w:w="1980" w:type="dxa"/>
+          </w:tcPr>
+          <w:p>
+            <w:pPr>
+              <w:pStyle w:val="Simple"/>
+              <w:rPr>
+                <w:lang w:val="es-PY"/>
+              </w:rPr>
+            </w:pPr>
+            <w:r>
+              <w:rPr>
+                <w:lang w:val="es-PY"/>
+              </w:rPr>
+              <w:t>Elemento</w:t>
+            </w:r>
+          </w:p>
+        </w:tc>
+        <w:tc>
+          <w:tcPr>
+            <w:tcW w:w="4536" w:type="dxa"/>
+          </w:tcPr>
+          <w:p>
+            <w:pPr>
+              <w:pStyle w:val="Simple"/>
+              <w:cnfStyle w:val="100000000000" w:firstRow="1" w:lastRow="0" w:firstColumn="0" w:lastColumn="0" w:oddVBand="0" w:evenVBand="0" w:oddHBand="0" w:evenHBand="0" w:firstRowFirstColumn="0" w:firstRowLastColumn="0" w:lastRowFirstColumn="0" w:lastRowLastColumn="0"/>
+              <w:rPr>
+                <w:lang w:val="es-PY"/>
+              </w:rPr>
+            </w:pPr>
+            <w:r>
+              <w:rPr>
+                <w:lang w:val="es-PY"/>
+              </w:rPr>
+              <w:t>Regla</w:t>
+            </w:r>
+          </w:p>
+        </w:tc>
+        <w:tc>
+          <w:tcPr>
+            <w:tcW w:w="2312" w:type="dxa"/>
+          </w:tcPr>
+          <w:p>
+            <w:pPr>
+              <w:pStyle w:val="Simple"/>
+              <w:cnfStyle w:val="100000000000" w:firstRow="1" w:lastRow="0" w:firstColumn="0" w:lastColumn="0" w:oddVBand="0" w:evenVBand="0" w:oddHBand="0" w:evenHBand="0" w:firstRowFirstColumn="0" w:firstRowLastColumn="0" w:lastRowFirstColumn="0" w:lastRowLastColumn="0"/>
+              <w:rPr>
+                <w:lang w:val="es-PY"/>
+              </w:rPr>
+            </w:pPr>
+            <w:r>
+              <w:rPr>
+                <w:lang w:val="es-PY"/>
+              </w:rPr>
+              <w:t>Ejemplo</w:t>
+            </w:r>
+          </w:p>
+        </w:tc>
+      </w:tr>
+      <w:tr>
+        <w:trPr>
+          <w:cnfStyle w:val="000000100000" w:firstRow="0" w:lastRow="0" w:firstColumn="0" w:lastColumn="0" w:oddVBand="0" w:evenVBand="0" w:oddHBand="1" w:evenHBand="0" w:firstRowFirstColumn="0" w:firstRowLastColumn="0" w:lastRowFirstColumn="0" w:lastRowLastColumn="0"/>
+        </w:trPr>
+        <w:tc>
+          <w:tcPr>
+            <w:cnfStyle w:val="001000000000" w:firstRow="0" w:lastRow="0" w:firstColumn="1" w:lastColumn="0" w:oddVBand="0" w:evenVBand="0" w:oddHBand="0" w:evenHBand="0" w:firstRowFirstColumn="0" w:firstRowLastColumn="0" w:lastRowFirstColumn="0" w:lastRowLastColumn="0"/>
+            <w:tcW w:w="1980" w:type="dxa"/>
+          </w:tcPr>
+          <w:p>
+            <w:pPr>
+              <w:pStyle w:val="Simple"/>
+              <w:rPr>
+                <w:lang w:val="es-PY"/>
+              </w:rPr>
+            </w:pPr>
+            <w:r>
+              <w:rPr>
+                <w:lang w:val="es-PY"/>
+              </w:rPr>
+              <w:t>Modelo</w:t>
+            </w:r>
+          </w:p>
+        </w:tc>
+        <w:tc>
+          <w:tcPr>
+            <w:tcW w:w="4536" w:type="dxa"/>
+          </w:tcPr>
+          <w:p>
+            <w:pPr>
+              <w:pStyle w:val="Simple"/>
+              <w:cnfStyle w:val="000000100000" w:firstRow="0" w:lastRow="0" w:firstColumn="0" w:lastColumn="0" w:oddVBand="0" w:evenVBand="0" w:oddHBand="1" w:evenHBand="0" w:firstRowFirstColumn="0" w:firstRowLastColumn="0" w:lastRowFirstColumn="0" w:lastRowLastColumn="0"/>
+              <w:rPr>
+                <w:lang w:val="es-PY"/>
+              </w:rPr>
+            </w:pPr>
+            <w:r>
+              <w:rPr>
+                <w:lang w:val="es-PY"/>
+              </w:rPr>
+              <w:t>El nombre se escribe con inicial mayúscula en singular, con extensión .php</w:t>
+            </w:r>
+          </w:p>
+        </w:tc>
+        <w:tc>
+          <w:tcPr>
+            <w:tcW w:w="2312" w:type="dxa"/>
+          </w:tcPr>
+          <w:p>
+            <w:pPr>
+              <w:pStyle w:val="Simple"/>
+              <w:cnfStyle w:val="000000100000" w:firstRow="0" w:lastRow="0" w:firstColumn="0" w:lastColumn="0" w:oddVBand="0" w:evenVBand="0" w:oddHBand="1" w:evenHBand="0" w:firstRowFirstColumn="0" w:firstRowLastColumn="0" w:lastRowFirstColumn="0" w:lastRowLastColumn="0"/>
+              <w:rPr>
+                <w:lang w:val="es-PY"/>
+              </w:rPr>
+            </w:pPr>
+            <w:r>
+              <w:rPr>
+                <w:lang w:val="es-PY"/>
+              </w:rPr>
+              <w:t>Paciente.php</w:t>
+            </w:r>
+          </w:p>
+        </w:tc>
+      </w:tr>
+      <w:tr>
+        <w:tc>
+          <w:tcPr>
+            <w:cnfStyle w:val="001000000000" w:firstRow="0" w:lastRow="0" w:firstColumn="1" w:lastColumn="0" w:oddVBand="0" w:evenVBand="0" w:oddHBand="0" w:evenHBand="0" w:firstRowFirstColumn="0" w:firstRowLastColumn="0" w:lastRowFirstColumn="0" w:lastRowLastColumn="0"/>
+            <w:tcW w:w="1980" w:type="dxa"/>
+          </w:tcPr>
+          <w:p>
+            <w:pPr>
+              <w:pStyle w:val="Simple"/>
+              <w:rPr>
+                <w:lang w:val="es-PY"/>
+              </w:rPr>
+            </w:pPr>
+            <w:r>
+              <w:rPr>
+                <w:lang w:val="es-PY"/>
+              </w:rPr>
+              <w:t>Controlador</w:t>
+            </w:r>
+          </w:p>
+        </w:tc>
+        <w:tc>
+          <w:tcPr>
+            <w:tcW w:w="4536" w:type="dxa"/>
+          </w:tcPr>
+          <w:p>
+            <w:pPr>
+              <w:pStyle w:val="Simple"/>
+              <w:cnfStyle w:val="000000000000" w:firstRow="0" w:lastRow="0" w:firstColumn="0" w:lastColumn="0" w:oddVBand="0" w:evenVBand="0" w:oddHBand="0" w:evenHBand="0" w:firstRowFirstColumn="0" w:firstRowLastColumn="0" w:lastRowFirstColumn="0" w:lastRowLastColumn="0"/>
+              <w:rPr>
+                <w:lang w:val="es-PY"/>
+              </w:rPr>
+            </w:pPr>
+            <w:r>
+              <w:rPr>
+                <w:lang w:val="es-PY"/>
+              </w:rPr>
+              <w:t xml:space="preserve">Es el nombre del modelo, </w:t>
+            </w:r>
+            <w:r>
+              <w:rPr>
+                <w:lang w:val="es-PY"/>
+              </w:rPr>
+              <w:t xml:space="preserve">seguido de la palabra </w:t>
+            </w:r>
+            <w:r>
+              <w:rPr>
+                <w:lang w:val="es-PY"/>
+              </w:rPr>
+              <w:t>“</w:t>
+            </w:r>
+            <w:r>
+              <w:rPr>
+                <w:lang w:val="es-PY"/>
+              </w:rPr>
+              <w:t>Controller</w:t>
+            </w:r>
+            <w:r>
+              <w:rPr>
+                <w:lang w:val="es-PY"/>
+              </w:rPr>
+              <w:t>”</w:t>
+            </w:r>
+            <w:r>
+              <w:rPr>
+                <w:lang w:val="es-PY"/>
+              </w:rPr>
+              <w:t xml:space="preserve"> haciendo uso de CamelCase</w:t>
+            </w:r>
+            <w:r>
+              <w:rPr>
+                <w:lang w:val="es-PY"/>
+              </w:rPr>
+              <w:t>, con extensión .php</w:t>
+            </w:r>
+          </w:p>
+        </w:tc>
+        <w:tc>
+          <w:tcPr>
+            <w:tcW w:w="2312" w:type="dxa"/>
+          </w:tcPr>
+          <w:p>
+            <w:pPr>
+              <w:pStyle w:val="Simple"/>
+              <w:cnfStyle w:val="000000000000" w:firstRow="0" w:lastRow="0" w:firstColumn="0" w:lastColumn="0" w:oddVBand="0" w:evenVBand="0" w:oddHBand="0" w:evenHBand="0" w:firstRowFirstColumn="0" w:firstRowLastColumn="0" w:lastRowFirstColumn="0" w:lastRowLastColumn="0"/>
+              <w:rPr>
+                <w:lang w:val="es-PY"/>
+              </w:rPr>
+            </w:pPr>
+            <w:r>
+              <w:rPr>
+                <w:lang w:val="es-PY"/>
+              </w:rPr>
+              <w:t>PacienteController.php</w:t>
+            </w:r>
+          </w:p>
+        </w:tc>
+      </w:tr>
+      <w:tr>
+        <w:trPr>
+          <w:cnfStyle w:val="000000100000" w:firstRow="0" w:lastRow="0" w:firstColumn="0" w:lastColumn="0" w:oddVBand="0" w:evenVBand="0" w:oddHBand="1" w:evenHBand="0" w:firstRowFirstColumn="0" w:firstRowLastColumn="0" w:lastRowFirstColumn="0" w:lastRowLastColumn="0"/>
+        </w:trPr>
+        <w:tc>
+          <w:tcPr>
+            <w:cnfStyle w:val="001000000000" w:firstRow="0" w:lastRow="0" w:firstColumn="1" w:lastColumn="0" w:oddVBand="0" w:evenVBand="0" w:oddHBand="0" w:evenHBand="0" w:firstRowFirstColumn="0" w:firstRowLastColumn="0" w:lastRowFirstColumn="0" w:lastRowLastColumn="0"/>
+            <w:tcW w:w="1980" w:type="dxa"/>
+          </w:tcPr>
+          <w:p>
+            <w:pPr>
+              <w:pStyle w:val="Simple"/>
+              <w:rPr>
+                <w:lang w:val="es-PY"/>
+              </w:rPr>
+            </w:pPr>
+            <w:r>
+              <w:rPr>
+                <w:lang w:val="es-PY"/>
+              </w:rPr>
+              <w:t>Directorios</w:t>
+            </w:r>
+          </w:p>
+        </w:tc>
+        <w:tc>
+          <w:tcPr>
+            <w:tcW w:w="4536" w:type="dxa"/>
+          </w:tcPr>
+          <w:p>
+            <w:pPr>
+              <w:pStyle w:val="Simple"/>
+              <w:cnfStyle w:val="000000100000" w:firstRow="0" w:lastRow="0" w:firstColumn="0" w:lastColumn="0" w:oddVBand="0" w:evenVBand="0" w:oddHBand="1" w:evenHBand="0" w:firstRowFirstColumn="0" w:firstRowLastColumn="0" w:lastRowFirstColumn="0" w:lastRowLastColumn="0"/>
+              <w:rPr>
+                <w:lang w:val="es-PY"/>
+              </w:rPr>
+            </w:pPr>
+            <w:r>
+              <w:rPr>
+                <w:lang w:val="es-PY"/>
+              </w:rPr>
+              <w:t>Es el nombre del modelo en plural.</w:t>
+            </w:r>
+          </w:p>
+        </w:tc>
+        <w:tc>
+          <w:tcPr>
+            <w:tcW w:w="2312" w:type="dxa"/>
+          </w:tcPr>
+          <w:p>
+            <w:pPr>
+              <w:pStyle w:val="Simple"/>
+              <w:cnfStyle w:val="000000100000" w:firstRow="0" w:lastRow="0" w:firstColumn="0" w:lastColumn="0" w:oddVBand="0" w:evenVBand="0" w:oddHBand="1" w:evenHBand="0" w:firstRowFirstColumn="0" w:firstRowLastColumn="0" w:lastRowFirstColumn="0" w:lastRowLastColumn="0"/>
+              <w:rPr>
+                <w:lang w:val="es-PY"/>
+              </w:rPr>
+            </w:pPr>
+            <w:r>
+              <w:rPr>
+                <w:lang w:val="es-PY"/>
+              </w:rPr>
+              <w:t>Pacientes</w:t>
+            </w:r>
+          </w:p>
+        </w:tc>
+      </w:tr>
+      <w:tr>
+        <w:tc>
+          <w:tcPr>
+            <w:cnfStyle w:val="001000000000" w:firstRow="0" w:lastRow="0" w:firstColumn="1" w:lastColumn="0" w:oddVBand="0" w:evenVBand="0" w:oddHBand="0" w:evenHBand="0" w:firstRowFirstColumn="0" w:firstRowLastColumn="0" w:lastRowFirstColumn="0" w:lastRowLastColumn="0"/>
+            <w:tcW w:w="1980" w:type="dxa"/>
+          </w:tcPr>
+          <w:p>
+            <w:pPr>
+              <w:pStyle w:val="Simple"/>
+              <w:rPr>
+                <w:lang w:val="es-PY"/>
+              </w:rPr>
+            </w:pPr>
+            <w:r>
+              <w:rPr>
+                <w:lang w:val="es-PY"/>
+              </w:rPr>
+              <w:t>Vistas</w:t>
+            </w:r>
+          </w:p>
+        </w:tc>
+        <w:tc>
+          <w:tcPr>
+            <w:tcW w:w="4536" w:type="dxa"/>
+          </w:tcPr>
+          <w:p>
+            <w:pPr>
+              <w:pStyle w:val="Simple"/>
+              <w:cnfStyle w:val="000000000000" w:firstRow="0" w:lastRow="0" w:firstColumn="0" w:lastColumn="0" w:oddVBand="0" w:evenVBand="0" w:oddHBand="0" w:evenHBand="0" w:firstRowFirstColumn="0" w:firstRowLastColumn="0" w:lastRowFirstColumn="0" w:lastRowLastColumn="0"/>
+              <w:rPr>
+                <w:lang w:val="es-PY"/>
+              </w:rPr>
+            </w:pPr>
+            <w:r>
+              <w:rPr>
+                <w:lang w:val="es-PY"/>
+              </w:rPr>
+              <w:t>El nombre va en minúsculas, con extensión .blade.php</w:t>
+            </w:r>
+          </w:p>
+        </w:tc>
+        <w:tc>
+          <w:tcPr>
+            <w:tcW w:w="2312" w:type="dxa"/>
+          </w:tcPr>
+          <w:p>
+            <w:pPr>
+              <w:pStyle w:val="Simple"/>
+              <w:cnfStyle w:val="000000000000" w:firstRow="0" w:lastRow="0" w:firstColumn="0" w:lastColumn="0" w:oddVBand="0" w:evenVBand="0" w:oddHBand="0" w:evenHBand="0" w:firstRowFirstColumn="0" w:firstRowLastColumn="0" w:lastRowFirstColumn="0" w:lastRowLastColumn="0"/>
+              <w:rPr>
+                <w:lang w:val="es-PY"/>
+              </w:rPr>
+            </w:pPr>
+            <w:r>
+              <w:rPr>
+                <w:lang w:val="es-PY"/>
+              </w:rPr>
+              <w:t>index.blade.php</w:t>
+            </w:r>
+          </w:p>
+        </w:tc>
+      </w:tr>
+      <w:tr>
+        <w:trPr>
+          <w:cnfStyle w:val="000000100000" w:firstRow="0" w:lastRow="0" w:firstColumn="0" w:lastColumn="0" w:oddVBand="0" w:evenVBand="0" w:oddHBand="1" w:evenHBand="0" w:firstRowFirstColumn="0" w:firstRowLastColumn="0" w:lastRowFirstColumn="0" w:lastRowLastColumn="0"/>
+        </w:trPr>
+        <w:tc>
+          <w:tcPr>
+            <w:cnfStyle w:val="001000000000" w:firstRow="0" w:lastRow="0" w:firstColumn="1" w:lastColumn="0" w:oddVBand="0" w:evenVBand="0" w:oddHBand="0" w:evenHBand="0" w:firstRowFirstColumn="0" w:firstRowLastColumn="0" w:lastRowFirstColumn="0" w:lastRowLastColumn="0"/>
+            <w:tcW w:w="1980" w:type="dxa"/>
+          </w:tcPr>
+          <w:p>
+            <w:pPr>
+              <w:pStyle w:val="Simple"/>
+              <w:rPr>
+                <w:lang w:val="es-PY"/>
+              </w:rPr>
+            </w:pPr>
+            <w:r>
+              <w:rPr>
+                <w:lang w:val="es-PY"/>
+              </w:rPr>
+              <w:t>Migraciones</w:t>
+            </w:r>
+          </w:p>
+        </w:tc>
+        <w:tc>
+          <w:tcPr>
+            <w:tcW w:w="4536" w:type="dxa"/>
+          </w:tcPr>
+          <w:p>
+            <w:pPr>
+              <w:pStyle w:val="Simple"/>
+              <w:cnfStyle w:val="000000100000" w:firstRow="0" w:lastRow="0" w:firstColumn="0" w:lastColumn="0" w:oddVBand="0" w:evenVBand="0" w:oddHBand="1" w:evenHBand="0" w:firstRowFirstColumn="0" w:firstRowLastColumn="0" w:lastRowFirstColumn="0" w:lastRowLastColumn="0"/>
+              <w:rPr>
+                <w:lang w:val="es-PY"/>
+              </w:rPr>
+            </w:pPr>
+            <w:r>
+              <w:rPr>
+                <w:lang w:val="es-PY"/>
+              </w:rPr>
+              <w:t>Es la palabra “create_table” seguido del nombre del modelo en minúsculas y plural (en inglés)</w:t>
+            </w:r>
+            <w:r>
+              <w:rPr>
+                <w:lang w:val="es-PY"/>
+              </w:rPr>
+              <w:t>, con extensión .php</w:t>
+            </w:r>
+          </w:p>
+        </w:tc>
+        <w:tc>
+          <w:tcPr>
+            <w:tcW w:w="2312" w:type="dxa"/>
+          </w:tcPr>
+          <w:p>
+            <w:pPr>
+              <w:pStyle w:val="Simple"/>
+              <w:cnfStyle w:val="000000100000" w:firstRow="0" w:lastRow="0" w:firstColumn="0" w:lastColumn="0" w:oddVBand="0" w:evenVBand="0" w:oddHBand="1" w:evenHBand="0" w:firstRowFirstColumn="0" w:firstRowLastColumn="0" w:lastRowFirstColumn="0" w:lastRowLastColumn="0"/>
+              <w:rPr>
+                <w:lang w:val="es-PY"/>
+              </w:rPr>
+            </w:pPr>
+            <w:r>
+              <w:rPr>
+                <w:lang w:val="es-PY"/>
+              </w:rPr>
+              <w:t>create_table_proveedors.php</w:t>
+            </w:r>
+          </w:p>
+        </w:tc>
+      </w:tr>
+      <w:tr>
+        <w:tc>
+          <w:tcPr>
+            <w:cnfStyle w:val="001000000000" w:firstRow="0" w:lastRow="0" w:firstColumn="1" w:lastColumn="0" w:oddVBand="0" w:evenVBand="0" w:oddHBand="0" w:evenHBand="0" w:firstRowFirstColumn="0" w:firstRowLastColumn="0" w:lastRowFirstColumn="0" w:lastRowLastColumn="0"/>
+            <w:tcW w:w="1980" w:type="dxa"/>
+          </w:tcPr>
+          <w:p>
+            <w:pPr>
+              <w:pStyle w:val="Simple"/>
+              <w:rPr>
+                <w:lang w:val="es-PY"/>
+              </w:rPr>
+            </w:pPr>
+            <w:r>
+              <w:rPr>
+                <w:lang w:val="es-PY"/>
+              </w:rPr>
+              <w:t>Funciones</w:t>
+            </w:r>
+          </w:p>
+        </w:tc>
+        <w:tc>
+          <w:tcPr>
+            <w:tcW w:w="4536" w:type="dxa"/>
+          </w:tcPr>
+          <w:p>
+            <w:pPr>
+              <w:pStyle w:val="Simple"/>
+              <w:cnfStyle w:val="000000000000" w:firstRow="0" w:lastRow="0" w:firstColumn="0" w:lastColumn="0" w:oddVBand="0" w:evenVBand="0" w:oddHBand="0" w:evenHBand="0" w:firstRowFirstColumn="0" w:firstRowLastColumn="0" w:lastRowFirstColumn="0" w:lastRowLastColumn="0"/>
+              <w:rPr>
+                <w:lang w:val="es-PY"/>
+              </w:rPr>
+            </w:pPr>
+            <w:r>
+              <w:rPr>
+                <w:lang w:val="es-PY"/>
+              </w:rPr>
+              <w:t>El nombre en con inicial minúscula haciendo uso de CamelCase</w:t>
+            </w:r>
+          </w:p>
+        </w:tc>
+        <w:tc>
+          <w:tcPr>
+            <w:tcW w:w="2312" w:type="dxa"/>
+          </w:tcPr>
+          <w:p>
+            <w:pPr>
+              <w:pStyle w:val="Simple"/>
+              <w:cnfStyle w:val="000000000000" w:firstRow="0" w:lastRow="0" w:firstColumn="0" w:lastColumn="0" w:oddVBand="0" w:evenVBand="0" w:oddHBand="0" w:evenHBand="0" w:firstRowFirstColumn="0" w:firstRowLastColumn="0" w:lastRowFirstColumn="0" w:lastRowLastColumn="0"/>
+              <w:rPr>
+                <w:lang w:val="es-PY"/>
+              </w:rPr>
+            </w:pPr>
+            <w:r>
+              <w:rPr>
+                <w:lang w:val="es-PY"/>
+              </w:rPr>
+              <w:t>scopeNombre( )</w:t>
+            </w:r>
+          </w:p>
+        </w:tc>
+      </w:tr>
+      <w:tr>
+        <w:trPr>
+          <w:cnfStyle w:val="000000100000" w:firstRow="0" w:lastRow="0" w:firstColumn="0" w:lastColumn="0" w:oddVBand="0" w:evenVBand="0" w:oddHBand="1" w:evenHBand="0" w:firstRowFirstColumn="0" w:firstRowLastColumn="0" w:lastRowFirstColumn="0" w:lastRowLastColumn="0"/>
+        </w:trPr>
+        <w:tc>
+          <w:tcPr>
+            <w:cnfStyle w:val="001000000000" w:firstRow="0" w:lastRow="0" w:firstColumn="1" w:lastColumn="0" w:oddVBand="0" w:evenVBand="0" w:oddHBand="0" w:evenHBand="0" w:firstRowFirstColumn="0" w:firstRowLastColumn="0" w:lastRowFirstColumn="0" w:lastRowLastColumn="0"/>
+            <w:tcW w:w="1980" w:type="dxa"/>
+          </w:tcPr>
+          <w:p>
+            <w:pPr>
+              <w:pStyle w:val="Simple"/>
+              <w:rPr>
+                <w:lang w:val="es-PY"/>
+              </w:rPr>
+            </w:pPr>
+            <w:r>
+              <w:rPr>
+                <w:lang w:val="es-PY"/>
+              </w:rPr>
+              <w:lastRenderedPageBreak/>
+              <w:t>Middleware</w:t>
+            </w:r>
+          </w:p>
+        </w:tc>
+        <w:tc>
+          <w:tcPr>
+            <w:tcW w:w="4536" w:type="dxa"/>
+          </w:tcPr>
+          <w:p>
+            <w:pPr>
+              <w:pStyle w:val="Simple"/>
+              <w:cnfStyle w:val="000000100000" w:firstRow="0" w:lastRow="0" w:firstColumn="0" w:lastColumn="0" w:oddVBand="0" w:evenVBand="0" w:oddHBand="1" w:evenHBand="0" w:firstRowFirstColumn="0" w:firstRowLastColumn="0" w:lastRowFirstColumn="0" w:lastRowLastColumn="0"/>
+              <w:rPr>
+                <w:lang w:val="es-PY"/>
+              </w:rPr>
+            </w:pPr>
+            <w:r>
+              <w:rPr>
+                <w:lang w:val="es-PY"/>
+              </w:rPr>
+              <w:t>Es el nombre del tipo de usuario, seguido de la palabra “Middleware” en CamelCase, con extensión .php</w:t>
+            </w:r>
+          </w:p>
+        </w:tc>
+        <w:tc>
+          <w:tcPr>
+            <w:tcW w:w="2312" w:type="dxa"/>
+          </w:tcPr>
+          <w:p>
+            <w:pPr>
+              <w:pStyle w:val="Simple"/>
+              <w:cnfStyle w:val="000000100000" w:firstRow="0" w:lastRow="0" w:firstColumn="0" w:lastColumn="0" w:oddVBand="0" w:evenVBand="0" w:oddHBand="1" w:evenHBand="0" w:firstRowFirstColumn="0" w:firstRowLastColumn="0" w:lastRowFirstColumn="0" w:lastRowLastColumn="0"/>
+              <w:rPr>
+                <w:lang w:val="es-PY"/>
+              </w:rPr>
+            </w:pPr>
+            <w:proofErr w:type="spellStart"/>
+            <w:r>
+              <w:rPr>
+                <w:lang w:val="es-PY"/>
+              </w:rPr>
+              <w:t>RecepcionMiddleware.php</w:t>
+            </w:r>
+            <w:proofErr w:type="spellEnd"/>
+          </w:p>
+        </w:tc>
+      </w:tr>
+      <w:tr>
+        <w:tc>
+          <w:tcPr>
+            <w:cnfStyle w:val="001000000000" w:firstRow="0" w:lastRow="0" w:firstColumn="1" w:lastColumn="0" w:oddVBand="0" w:evenVBand="0" w:oddHBand="0" w:evenHBand="0" w:firstRowFirstColumn="0" w:firstRowLastColumn="0" w:lastRowFirstColumn="0" w:lastRowLastColumn="0"/>
+            <w:tcW w:w="1980" w:type="dxa"/>
+          </w:tcPr>
+          <w:p>
+            <w:pPr>
+              <w:pStyle w:val="Simple"/>
+              <w:rPr>
+                <w:lang w:val="es-PY"/>
+              </w:rPr>
+            </w:pPr>
+            <w:r>
+              <w:rPr>
+                <w:lang w:val="es-PY"/>
+              </w:rPr>
+              <w:t>Scripts</w:t>
+            </w:r>
+          </w:p>
+        </w:tc>
+        <w:tc>
+          <w:tcPr>
+            <w:tcW w:w="4536" w:type="dxa"/>
+          </w:tcPr>
+          <w:p>
+            <w:pPr>
+              <w:pStyle w:val="Simple"/>
+              <w:cnfStyle w:val="000000000000" w:firstRow="0" w:lastRow="0" w:firstColumn="0" w:lastColumn="0" w:oddVBand="0" w:evenVBand="0" w:oddHBand="0" w:evenHBand="0" w:firstRowFirstColumn="0" w:firstRowLastColumn="0" w:lastRowFirstColumn="0" w:lastRowLastColumn="0"/>
+              <w:rPr>
+                <w:lang w:val="es-PY"/>
+              </w:rPr>
+            </w:pPr>
+            <w:r>
+              <w:rPr>
+                <w:lang w:val="es-PY"/>
+              </w:rPr>
+              <w:t>Es el nombre del modelo en plural, con la extensión .</w:t>
+            </w:r>
+            <w:proofErr w:type="spellStart"/>
+            <w:r>
+              <w:rPr>
+                <w:lang w:val="es-PY"/>
+              </w:rPr>
+              <w:t>js</w:t>
+            </w:r>
+            <w:proofErr w:type="spellEnd"/>
+          </w:p>
+        </w:tc>
+        <w:tc>
+          <w:tcPr>
+            <w:tcW w:w="2312" w:type="dxa"/>
+          </w:tcPr>
+          <w:p>
+            <w:pPr>
+              <w:pStyle w:val="Simple"/>
+              <w:cnfStyle w:val="000000000000" w:firstRow="0" w:lastRow="0" w:firstColumn="0" w:lastColumn="0" w:oddVBand="0" w:evenVBand="0" w:oddHBand="0" w:evenHBand="0" w:firstRowFirstColumn="0" w:firstRowLastColumn="0" w:lastRowFirstColumn="0" w:lastRowLastColumn="0"/>
+              <w:rPr>
+                <w:lang w:val="es-PY"/>
+              </w:rPr>
+            </w:pPr>
+            <w:r>
+              <w:rPr>
+                <w:lang w:val="es-PY"/>
+              </w:rPr>
+              <w:t>Pacientes.js</w:t>
+            </w:r>
+          </w:p>
+        </w:tc>
+      </w:tr>
+      <w:tr>
+        <w:trPr>
+          <w:cnfStyle w:val="000000100000" w:firstRow="0" w:lastRow="0" w:firstColumn="0" w:lastColumn="0" w:oddVBand="0" w:evenVBand="0" w:oddHBand="1" w:evenHBand="0" w:firstRowFirstColumn="0" w:firstRowLastColumn="0" w:lastRowFirstColumn="0" w:lastRowLastColumn="0"/>
+        </w:trPr>
+        <w:tc>
+          <w:tcPr>
+            <w:cnfStyle w:val="001000000000" w:firstRow="0" w:lastRow="0" w:firstColumn="1" w:lastColumn="0" w:oddVBand="0" w:evenVBand="0" w:oddHBand="0" w:evenHBand="0" w:firstRowFirstColumn="0" w:firstRowLastColumn="0" w:lastRowFirstColumn="0" w:lastRowLastColumn="0"/>
+            <w:tcW w:w="1980" w:type="dxa"/>
+          </w:tcPr>
+          <w:p>
+            <w:pPr>
+              <w:pStyle w:val="Simple"/>
+              <w:rPr>
+                <w:lang w:val="es-PY"/>
+              </w:rPr>
+            </w:pPr>
+            <w:r>
+              <w:rPr>
+                <w:lang w:val="es-PY"/>
+              </w:rPr>
+              <w:t>Rutas</w:t>
+            </w:r>
+          </w:p>
+        </w:tc>
+        <w:tc>
+          <w:tcPr>
+            <w:tcW w:w="4536" w:type="dxa"/>
+          </w:tcPr>
+          <w:p>
+            <w:pPr>
+              <w:pStyle w:val="Simple"/>
+              <w:cnfStyle w:val="000000100000" w:firstRow="0" w:lastRow="0" w:firstColumn="0" w:lastColumn="0" w:oddVBand="0" w:evenVBand="0" w:oddHBand="1" w:evenHBand="0" w:firstRowFirstColumn="0" w:firstRowLastColumn="0" w:lastRowFirstColumn="0" w:lastRowLastColumn="0"/>
+              <w:rPr>
+                <w:lang w:val="es-PY"/>
+              </w:rPr>
+            </w:pPr>
+            <w:r>
+              <w:rPr>
+                <w:lang w:val="es-PY"/>
+              </w:rPr>
+              <w:t>Es el nombre del modelo en plural (en español) y en minúsculas.</w:t>
+            </w:r>
+          </w:p>
+        </w:tc>
+        <w:tc>
+          <w:tcPr>
+            <w:tcW w:w="2312" w:type="dxa"/>
+          </w:tcPr>
+          <w:p>
+            <w:pPr>
+              <w:pStyle w:val="Simple"/>
+              <w:cnfStyle w:val="000000100000" w:firstRow="0" w:lastRow="0" w:firstColumn="0" w:lastColumn="0" w:oddVBand="0" w:evenVBand="0" w:oddHBand="1" w:evenHBand="0" w:firstRowFirstColumn="0" w:firstRowLastColumn="0" w:lastRowFirstColumn="0" w:lastRowLastColumn="0"/>
+              <w:rPr>
+                <w:lang w:val="es-PY"/>
+              </w:rPr>
+            </w:pPr>
+            <w:r>
+              <w:rPr>
+                <w:lang w:val="es-PY"/>
+              </w:rPr>
+              <w:t>proveedores</w:t>
+            </w:r>
+          </w:p>
+        </w:tc>
+      </w:tr>
+    </w:tbl>
+    <w:p>
+      <w:pPr>
+        <w:rPr>
+          <w:lang w:val="es-PY"/>
+        </w:rPr>
+      </w:pPr>
+    </w:p>
+    <w:p>
+      <w:pPr>
+        <w:pStyle w:val="Ttulo2"/>
+        <w:rPr>
+          <w:lang w:val="es-PY"/>
+        </w:rPr>
+      </w:pPr>
+      <w:r>
+        <w:rPr>
+          <w:lang w:val="es-PY"/>
+        </w:rPr>
+        <w:t>Codificación</w:t>
+      </w:r>
+    </w:p>
+    <w:p>
+      <w:pPr>
+        <w:rPr>
+          <w:lang w:val="es-PY"/>
+        </w:rPr>
+      </w:pPr>
+      <w:r>
+        <w:rPr>
+          <w:lang w:val="es-PY"/>
+        </w:rPr>
+        <w:t>Siguiendo los entandares antes mencionados se mostrará un ejemplo de codificación de la pantalla para crear nuevos reactivos, los elementos a crear son:</w:t>
+      </w:r>
+    </w:p>
+    <w:p>
+      <w:pPr>
+        <w:pStyle w:val="Prrafodelista"/>
+        <w:numPr>
+          <w:ilvl w:val="0"/>
+          <w:numId w:val="43"/>
+        </w:numPr>
+        <w:rPr>
+          <w:lang w:val="es-PY"/>
+        </w:rPr>
+      </w:pPr>
+      <w:r>
+        <w:rPr>
+          <w:lang w:val="es-PY"/>
+        </w:rPr>
+        <w:t>Modelo.</w:t>
+      </w:r>
+    </w:p>
+    <w:p>
+      <w:pPr>
+        <w:pStyle w:val="Prrafodelista"/>
+        <w:numPr>
+          <w:ilvl w:val="0"/>
+          <w:numId w:val="43"/>
+        </w:numPr>
+        <w:rPr>
+          <w:lang w:val="es-PY"/>
+        </w:rPr>
+      </w:pPr>
+      <w:r>
+        <w:rPr>
+          <w:lang w:val="es-PY"/>
+        </w:rPr>
+        <w:t>Controlador.</w:t>
+      </w:r>
+    </w:p>
+    <w:p>
+      <w:pPr>
+        <w:pStyle w:val="Prrafodelista"/>
+        <w:numPr>
+          <w:ilvl w:val="0"/>
+          <w:numId w:val="43"/>
+        </w:numPr>
+        <w:rPr>
+          <w:lang w:val="es-PY"/>
+        </w:rPr>
+      </w:pPr>
+      <w:r>
+        <w:rPr>
+          <w:lang w:val="es-PY"/>
+        </w:rPr>
+        <w:t>Migración.</w:t>
+      </w:r>
+    </w:p>
+    <w:p>
+      <w:pPr>
+        <w:pStyle w:val="Prrafodelista"/>
+        <w:numPr>
+          <w:ilvl w:val="0"/>
+          <w:numId w:val="43"/>
+        </w:numPr>
+        <w:rPr>
+          <w:lang w:val="es-PY"/>
+        </w:rPr>
+      </w:pPr>
+      <w:bookmarkStart w:id="33" w:name="_GoBack"/>
+      <w:bookmarkEnd w:id="33"/>
     </w:p>
     <w:sectPr>
       <w:pgSz w:w="12240" w:h="15840"/>
@@ -19032,119 +20619,6 @@
     </w:lvl>
   </w:abstractNum>
   <w:abstractNum w:abstractNumId="7" w15:restartNumberingAfterBreak="0">
-    <w:nsid w:val="10DF6D38"/>
-    <w:multiLevelType w:val="hybridMultilevel"/>
-    <w:tmpl w:val="977E5A9C"/>
-    <w:lvl w:ilvl="0" w:tplc="080A0009">
-      <w:start w:val="1"/>
-      <w:numFmt w:val="bullet"/>
-      <w:lvlText w:val=""/>
-      <w:lvlJc w:val="left"/>
-      <w:pPr>
-        <w:ind w:left="3600" w:hanging="360"/>
-      </w:pPr>
-      <w:rPr>
-        <w:rFonts w:ascii="Wingdings" w:hAnsi="Wingdings" w:hint="default"/>
-      </w:rPr>
-    </w:lvl>
-    <w:lvl w:ilvl="1" w:tplc="080A0003" w:tentative="1">
-      <w:start w:val="1"/>
-      <w:numFmt w:val="bullet"/>
-      <w:lvlText w:val="o"/>
-      <w:lvlJc w:val="left"/>
-      <w:pPr>
-        <w:ind w:left="4320" w:hanging="360"/>
-      </w:pPr>
-      <w:rPr>
-        <w:rFonts w:ascii="Courier New" w:hAnsi="Courier New" w:cs="Courier New" w:hint="default"/>
-      </w:rPr>
-    </w:lvl>
-    <w:lvl w:ilvl="2" w:tplc="080A0005" w:tentative="1">
-      <w:start w:val="1"/>
-      <w:numFmt w:val="bullet"/>
-      <w:lvlText w:val=""/>
-      <w:lvlJc w:val="left"/>
-      <w:pPr>
-        <w:ind w:left="5040" w:hanging="360"/>
-      </w:pPr>
-      <w:rPr>
-        <w:rFonts w:ascii="Wingdings" w:hAnsi="Wingdings" w:hint="default"/>
-      </w:rPr>
-    </w:lvl>
-    <w:lvl w:ilvl="3" w:tplc="080A0001" w:tentative="1">
-      <w:start w:val="1"/>
-      <w:numFmt w:val="bullet"/>
-      <w:lvlText w:val=""/>
-      <w:lvlJc w:val="left"/>
-      <w:pPr>
-        <w:ind w:left="5760" w:hanging="360"/>
-      </w:pPr>
-      <w:rPr>
-        <w:rFonts w:ascii="Symbol" w:hAnsi="Symbol" w:hint="default"/>
-      </w:rPr>
-    </w:lvl>
-    <w:lvl w:ilvl="4" w:tplc="080A0003" w:tentative="1">
-      <w:start w:val="1"/>
-      <w:numFmt w:val="bullet"/>
-      <w:lvlText w:val="o"/>
-      <w:lvlJc w:val="left"/>
-      <w:pPr>
-        <w:ind w:left="6480" w:hanging="360"/>
-      </w:pPr>
-      <w:rPr>
-        <w:rFonts w:ascii="Courier New" w:hAnsi="Courier New" w:cs="Courier New" w:hint="default"/>
-      </w:rPr>
-    </w:lvl>
-    <w:lvl w:ilvl="5" w:tplc="080A0005" w:tentative="1">
-      <w:start w:val="1"/>
-      <w:numFmt w:val="bullet"/>
-      <w:lvlText w:val=""/>
-      <w:lvlJc w:val="left"/>
-      <w:pPr>
-        <w:ind w:left="7200" w:hanging="360"/>
-      </w:pPr>
-      <w:rPr>
-        <w:rFonts w:ascii="Wingdings" w:hAnsi="Wingdings" w:hint="default"/>
-      </w:rPr>
-    </w:lvl>
-    <w:lvl w:ilvl="6" w:tplc="080A0001" w:tentative="1">
-      <w:start w:val="1"/>
-      <w:numFmt w:val="bullet"/>
-      <w:lvlText w:val=""/>
-      <w:lvlJc w:val="left"/>
-      <w:pPr>
-        <w:ind w:left="7920" w:hanging="360"/>
-      </w:pPr>
-      <w:rPr>
-        <w:rFonts w:ascii="Symbol" w:hAnsi="Symbol" w:hint="default"/>
-      </w:rPr>
-    </w:lvl>
-    <w:lvl w:ilvl="7" w:tplc="080A0003" w:tentative="1">
-      <w:start w:val="1"/>
-      <w:numFmt w:val="bullet"/>
-      <w:lvlText w:val="o"/>
-      <w:lvlJc w:val="left"/>
-      <w:pPr>
-        <w:ind w:left="8640" w:hanging="360"/>
-      </w:pPr>
-      <w:rPr>
-        <w:rFonts w:ascii="Courier New" w:hAnsi="Courier New" w:cs="Courier New" w:hint="default"/>
-      </w:rPr>
-    </w:lvl>
-    <w:lvl w:ilvl="8" w:tplc="080A0005" w:tentative="1">
-      <w:start w:val="1"/>
-      <w:numFmt w:val="bullet"/>
-      <w:lvlText w:val=""/>
-      <w:lvlJc w:val="left"/>
-      <w:pPr>
-        <w:ind w:left="9360" w:hanging="360"/>
-      </w:pPr>
-      <w:rPr>
-        <w:rFonts w:ascii="Wingdings" w:hAnsi="Wingdings" w:hint="default"/>
-      </w:rPr>
-    </w:lvl>
-  </w:abstractNum>
-  <w:abstractNum w:abstractNumId="8" w15:restartNumberingAfterBreak="0">
     <w:nsid w:val="11AB723E"/>
     <w:multiLevelType w:val="multilevel"/>
     <w:tmpl w:val="7EB6AA28"/>
@@ -19257,120 +20731,7 @@
       </w:rPr>
     </w:lvl>
   </w:abstractNum>
-  <w:abstractNum w:abstractNumId="9" w15:restartNumberingAfterBreak="0">
-    <w:nsid w:val="125A45E9"/>
-    <w:multiLevelType w:val="multilevel"/>
-    <w:tmpl w:val="9A5660AC"/>
-    <w:lvl w:ilvl="0">
-      <w:start w:val="1"/>
-      <w:numFmt w:val="decimal"/>
-      <w:lvlText w:val="%1"/>
-      <w:lvlJc w:val="left"/>
-      <w:pPr>
-        <w:ind w:left="360" w:hanging="360"/>
-      </w:pPr>
-      <w:rPr>
-        <w:rFonts w:hint="default"/>
-      </w:rPr>
-    </w:lvl>
-    <w:lvl w:ilvl="1">
-      <w:start w:val="1"/>
-      <w:numFmt w:val="decimal"/>
-      <w:lvlText w:val="%1.%2"/>
-      <w:lvlJc w:val="left"/>
-      <w:pPr>
-        <w:ind w:left="360" w:hanging="360"/>
-      </w:pPr>
-      <w:rPr>
-        <w:rFonts w:hint="default"/>
-      </w:rPr>
-    </w:lvl>
-    <w:lvl w:ilvl="2">
-      <w:start w:val="1"/>
-      <w:numFmt w:val="decimal"/>
-      <w:lvlText w:val="%1.%2.%3"/>
-      <w:lvlJc w:val="left"/>
-      <w:pPr>
-        <w:ind w:left="720" w:hanging="720"/>
-      </w:pPr>
-      <w:rPr>
-        <w:rFonts w:hint="default"/>
-      </w:rPr>
-    </w:lvl>
-    <w:lvl w:ilvl="3">
-      <w:start w:val="1"/>
-      <w:numFmt w:val="decimal"/>
-      <w:lvlText w:val="%1.%2.%3.%4"/>
-      <w:lvlJc w:val="left"/>
-      <w:pPr>
-        <w:ind w:left="720" w:hanging="720"/>
-      </w:pPr>
-      <w:rPr>
-        <w:rFonts w:hint="default"/>
-      </w:rPr>
-    </w:lvl>
-    <w:lvl w:ilvl="4">
-      <w:start w:val="1"/>
-      <w:numFmt w:val="decimal"/>
-      <w:lvlText w:val="%1.%2.%3.%4.%5"/>
-      <w:lvlJc w:val="left"/>
-      <w:pPr>
-        <w:ind w:left="1080" w:hanging="1080"/>
-      </w:pPr>
-      <w:rPr>
-        <w:rFonts w:hint="default"/>
-      </w:rPr>
-    </w:lvl>
-    <w:lvl w:ilvl="5">
-      <w:start w:val="1"/>
-      <w:numFmt w:val="decimal"/>
-      <w:lvlText w:val="%1.%2.%3.%4.%5.%6"/>
-      <w:lvlJc w:val="left"/>
-      <w:pPr>
-        <w:ind w:left="1080" w:hanging="1080"/>
-      </w:pPr>
-      <w:rPr>
-        <w:rFonts w:hint="default"/>
-      </w:rPr>
-    </w:lvl>
-    <w:lvl w:ilvl="6">
-      <w:start w:val="1"/>
-      <w:numFmt w:val="decimal"/>
-      <w:lvlText w:val="%1.%2.%3.%4.%5.%6.%7"/>
-      <w:lvlJc w:val="left"/>
-      <w:pPr>
-        <w:ind w:left="1440" w:hanging="1440"/>
-      </w:pPr>
-      <w:rPr>
-        <w:rFonts w:hint="default"/>
-      </w:rPr>
-    </w:lvl>
-    <w:lvl w:ilvl="7">
-      <w:start w:val="1"/>
-      <w:numFmt w:val="decimal"/>
-      <w:lvlText w:val="%1.%2.%3.%4.%5.%6.%7.%8"/>
-      <w:lvlJc w:val="left"/>
-      <w:pPr>
-        <w:ind w:left="1440" w:hanging="1440"/>
-      </w:pPr>
-      <w:rPr>
-        <w:rFonts w:hint="default"/>
-      </w:rPr>
-    </w:lvl>
-    <w:lvl w:ilvl="8">
-      <w:start w:val="1"/>
-      <w:numFmt w:val="decimal"/>
-      <w:lvlText w:val="%1.%2.%3.%4.%5.%6.%7.%8.%9"/>
-      <w:lvlJc w:val="left"/>
-      <w:pPr>
-        <w:ind w:left="1440" w:hanging="1440"/>
-      </w:pPr>
-      <w:rPr>
-        <w:rFonts w:hint="default"/>
-      </w:rPr>
-    </w:lvl>
-  </w:abstractNum>
-  <w:abstractNum w:abstractNumId="10" w15:restartNumberingAfterBreak="0">
+  <w:abstractNum w:abstractNumId="8" w15:restartNumberingAfterBreak="0">
     <w:nsid w:val="14217114"/>
     <w:multiLevelType w:val="hybridMultilevel"/>
     <w:tmpl w:val="1EA4D0A4"/>
@@ -19459,7 +20820,7 @@
       </w:pPr>
     </w:lvl>
   </w:abstractNum>
-  <w:abstractNum w:abstractNumId="11" w15:restartNumberingAfterBreak="0">
+  <w:abstractNum w:abstractNumId="9" w15:restartNumberingAfterBreak="0">
     <w:nsid w:val="148C6387"/>
     <w:multiLevelType w:val="multilevel"/>
     <w:tmpl w:val="C0ECA8BA"/>
@@ -19581,7 +20942,7 @@
       </w:rPr>
     </w:lvl>
   </w:abstractNum>
-  <w:abstractNum w:abstractNumId="12" w15:restartNumberingAfterBreak="0">
+  <w:abstractNum w:abstractNumId="10" w15:restartNumberingAfterBreak="0">
     <w:nsid w:val="15D53660"/>
     <w:multiLevelType w:val="multilevel"/>
     <w:tmpl w:val="C0ECA8BA"/>
@@ -19705,7 +21066,7 @@
       </w:rPr>
     </w:lvl>
   </w:abstractNum>
-  <w:abstractNum w:abstractNumId="13" w15:restartNumberingAfterBreak="0">
+  <w:abstractNum w:abstractNumId="11" w15:restartNumberingAfterBreak="0">
     <w:nsid w:val="16BF559D"/>
     <w:multiLevelType w:val="multilevel"/>
     <w:tmpl w:val="FDCE6C5C"/>
@@ -19819,93 +21180,7 @@
       </w:rPr>
     </w:lvl>
   </w:abstractNum>
-  <w:abstractNum w:abstractNumId="14" w15:restartNumberingAfterBreak="0">
-    <w:nsid w:val="1A543CE4"/>
-    <w:multiLevelType w:val="hybridMultilevel"/>
-    <w:tmpl w:val="8286B7DC"/>
-    <w:lvl w:ilvl="0" w:tplc="080A000F">
-      <w:start w:val="1"/>
-      <w:numFmt w:val="decimal"/>
-      <w:lvlText w:val="%1."/>
-      <w:lvlJc w:val="left"/>
-      <w:pPr>
-        <w:ind w:left="720" w:hanging="360"/>
-      </w:pPr>
-    </w:lvl>
-    <w:lvl w:ilvl="1" w:tplc="080A0019" w:tentative="1">
-      <w:start w:val="1"/>
-      <w:numFmt w:val="lowerLetter"/>
-      <w:lvlText w:val="%2."/>
-      <w:lvlJc w:val="left"/>
-      <w:pPr>
-        <w:ind w:left="1440" w:hanging="360"/>
-      </w:pPr>
-    </w:lvl>
-    <w:lvl w:ilvl="2" w:tplc="080A001B" w:tentative="1">
-      <w:start w:val="1"/>
-      <w:numFmt w:val="lowerRoman"/>
-      <w:lvlText w:val="%3."/>
-      <w:lvlJc w:val="right"/>
-      <w:pPr>
-        <w:ind w:left="2160" w:hanging="180"/>
-      </w:pPr>
-    </w:lvl>
-    <w:lvl w:ilvl="3" w:tplc="080A000F" w:tentative="1">
-      <w:start w:val="1"/>
-      <w:numFmt w:val="decimal"/>
-      <w:lvlText w:val="%4."/>
-      <w:lvlJc w:val="left"/>
-      <w:pPr>
-        <w:ind w:left="2880" w:hanging="360"/>
-      </w:pPr>
-    </w:lvl>
-    <w:lvl w:ilvl="4" w:tplc="080A0019" w:tentative="1">
-      <w:start w:val="1"/>
-      <w:numFmt w:val="lowerLetter"/>
-      <w:lvlText w:val="%5."/>
-      <w:lvlJc w:val="left"/>
-      <w:pPr>
-        <w:ind w:left="3600" w:hanging="360"/>
-      </w:pPr>
-    </w:lvl>
-    <w:lvl w:ilvl="5" w:tplc="080A001B" w:tentative="1">
-      <w:start w:val="1"/>
-      <w:numFmt w:val="lowerRoman"/>
-      <w:lvlText w:val="%6."/>
-      <w:lvlJc w:val="right"/>
-      <w:pPr>
-        <w:ind w:left="4320" w:hanging="180"/>
-      </w:pPr>
-    </w:lvl>
-    <w:lvl w:ilvl="6" w:tplc="080A000F" w:tentative="1">
-      <w:start w:val="1"/>
-      <w:numFmt w:val="decimal"/>
-      <w:lvlText w:val="%7."/>
-      <w:lvlJc w:val="left"/>
-      <w:pPr>
-        <w:ind w:left="5040" w:hanging="360"/>
-      </w:pPr>
-    </w:lvl>
-    <w:lvl w:ilvl="7" w:tplc="080A0019" w:tentative="1">
-      <w:start w:val="1"/>
-      <w:numFmt w:val="lowerLetter"/>
-      <w:lvlText w:val="%8."/>
-      <w:lvlJc w:val="left"/>
-      <w:pPr>
-        <w:ind w:left="5760" w:hanging="360"/>
-      </w:pPr>
-    </w:lvl>
-    <w:lvl w:ilvl="8" w:tplc="080A001B" w:tentative="1">
-      <w:start w:val="1"/>
-      <w:numFmt w:val="lowerRoman"/>
-      <w:lvlText w:val="%9."/>
-      <w:lvlJc w:val="right"/>
-      <w:pPr>
-        <w:ind w:left="6480" w:hanging="180"/>
-      </w:pPr>
-    </w:lvl>
-  </w:abstractNum>
-  <w:abstractNum w:abstractNumId="15" w15:restartNumberingAfterBreak="0">
+  <w:abstractNum w:abstractNumId="12" w15:restartNumberingAfterBreak="0">
     <w:nsid w:val="1B985056"/>
     <w:multiLevelType w:val="multilevel"/>
     <w:tmpl w:val="75C8D382"/>
@@ -20019,7 +21294,7 @@
       </w:rPr>
     </w:lvl>
   </w:abstractNum>
-  <w:abstractNum w:abstractNumId="16" w15:restartNumberingAfterBreak="0">
+  <w:abstractNum w:abstractNumId="13" w15:restartNumberingAfterBreak="0">
     <w:nsid w:val="1BF40D66"/>
     <w:multiLevelType w:val="hybridMultilevel"/>
     <w:tmpl w:val="467A2F26"/>
@@ -20132,126 +21407,13 @@
       </w:rPr>
     </w:lvl>
   </w:abstractNum>
-  <w:abstractNum w:abstractNumId="17" w15:restartNumberingAfterBreak="0">
-    <w:nsid w:val="1E7950D0"/>
-    <w:multiLevelType w:val="hybridMultilevel"/>
-    <w:tmpl w:val="E9B2D30E"/>
-    <w:lvl w:ilvl="0" w:tplc="080A0001">
-      <w:start w:val="1"/>
-      <w:numFmt w:val="bullet"/>
-      <w:lvlText w:val=""/>
-      <w:lvlJc w:val="left"/>
-      <w:pPr>
-        <w:ind w:left="720" w:hanging="360"/>
-      </w:pPr>
-      <w:rPr>
-        <w:rFonts w:ascii="Symbol" w:hAnsi="Symbol" w:hint="default"/>
-      </w:rPr>
-    </w:lvl>
-    <w:lvl w:ilvl="1" w:tplc="080A0003" w:tentative="1">
-      <w:start w:val="1"/>
-      <w:numFmt w:val="bullet"/>
-      <w:lvlText w:val="o"/>
-      <w:lvlJc w:val="left"/>
-      <w:pPr>
-        <w:ind w:left="1440" w:hanging="360"/>
-      </w:pPr>
-      <w:rPr>
-        <w:rFonts w:ascii="Courier New" w:hAnsi="Courier New" w:cs="Courier New" w:hint="default"/>
-      </w:rPr>
-    </w:lvl>
-    <w:lvl w:ilvl="2" w:tplc="080A0005" w:tentative="1">
-      <w:start w:val="1"/>
-      <w:numFmt w:val="bullet"/>
-      <w:lvlText w:val=""/>
-      <w:lvlJc w:val="left"/>
-      <w:pPr>
-        <w:ind w:left="2160" w:hanging="360"/>
-      </w:pPr>
-      <w:rPr>
-        <w:rFonts w:ascii="Wingdings" w:hAnsi="Wingdings" w:hint="default"/>
-      </w:rPr>
-    </w:lvl>
-    <w:lvl w:ilvl="3" w:tplc="080A0001" w:tentative="1">
-      <w:start w:val="1"/>
-      <w:numFmt w:val="bullet"/>
-      <w:lvlText w:val=""/>
-      <w:lvlJc w:val="left"/>
-      <w:pPr>
-        <w:ind w:left="2880" w:hanging="360"/>
-      </w:pPr>
-      <w:rPr>
-        <w:rFonts w:ascii="Symbol" w:hAnsi="Symbol" w:hint="default"/>
-      </w:rPr>
-    </w:lvl>
-    <w:lvl w:ilvl="4" w:tplc="080A0003" w:tentative="1">
-      <w:start w:val="1"/>
-      <w:numFmt w:val="bullet"/>
-      <w:lvlText w:val="o"/>
-      <w:lvlJc w:val="left"/>
-      <w:pPr>
-        <w:ind w:left="3600" w:hanging="360"/>
-      </w:pPr>
-      <w:rPr>
-        <w:rFonts w:ascii="Courier New" w:hAnsi="Courier New" w:cs="Courier New" w:hint="default"/>
-      </w:rPr>
-    </w:lvl>
-    <w:lvl w:ilvl="5" w:tplc="080A0005" w:tentative="1">
-      <w:start w:val="1"/>
-      <w:numFmt w:val="bullet"/>
-      <w:lvlText w:val=""/>
-      <w:lvlJc w:val="left"/>
-      <w:pPr>
-        <w:ind w:left="4320" w:hanging="360"/>
-      </w:pPr>
-      <w:rPr>
-        <w:rFonts w:ascii="Wingdings" w:hAnsi="Wingdings" w:hint="default"/>
-      </w:rPr>
-    </w:lvl>
-    <w:lvl w:ilvl="6" w:tplc="080A0001" w:tentative="1">
-      <w:start w:val="1"/>
-      <w:numFmt w:val="bullet"/>
-      <w:lvlText w:val=""/>
-      <w:lvlJc w:val="left"/>
-      <w:pPr>
-        <w:ind w:left="5040" w:hanging="360"/>
-      </w:pPr>
-      <w:rPr>
-        <w:rFonts w:ascii="Symbol" w:hAnsi="Symbol" w:hint="default"/>
-      </w:rPr>
-    </w:lvl>
-    <w:lvl w:ilvl="7" w:tplc="080A0003" w:tentative="1">
-      <w:start w:val="1"/>
-      <w:numFmt w:val="bullet"/>
-      <w:lvlText w:val="o"/>
-      <w:lvlJc w:val="left"/>
-      <w:pPr>
-        <w:ind w:left="5760" w:hanging="360"/>
-      </w:pPr>
-      <w:rPr>
-        <w:rFonts w:ascii="Courier New" w:hAnsi="Courier New" w:cs="Courier New" w:hint="default"/>
-      </w:rPr>
-    </w:lvl>
-    <w:lvl w:ilvl="8" w:tplc="080A0005" w:tentative="1">
-      <w:start w:val="1"/>
-      <w:numFmt w:val="bullet"/>
-      <w:lvlText w:val=""/>
-      <w:lvlJc w:val="left"/>
-      <w:pPr>
-        <w:ind w:left="6480" w:hanging="360"/>
-      </w:pPr>
-      <w:rPr>
-        <w:rFonts w:ascii="Wingdings" w:hAnsi="Wingdings" w:hint="default"/>
-      </w:rPr>
-    </w:lvl>
-  </w:abstractNum>
-  <w:abstractNum w:abstractNumId="18" w15:restartNumberingAfterBreak="0">
+  <w:abstractNum w:abstractNumId="14" w15:restartNumberingAfterBreak="0">
     <w:nsid w:val="1E88718B"/>
     <w:multiLevelType w:val="multilevel"/>
     <w:tmpl w:val="75C8D382"/>
     <w:numStyleLink w:val="Listax"/>
   </w:abstractNum>
-  <w:abstractNum w:abstractNumId="19" w15:restartNumberingAfterBreak="0">
+  <w:abstractNum w:abstractNumId="15" w15:restartNumberingAfterBreak="0">
     <w:nsid w:val="20B16A79"/>
     <w:multiLevelType w:val="multilevel"/>
     <w:tmpl w:val="7EB6AA28"/>
@@ -20364,7 +21526,7 @@
       </w:rPr>
     </w:lvl>
   </w:abstractNum>
-  <w:abstractNum w:abstractNumId="20" w15:restartNumberingAfterBreak="0">
+  <w:abstractNum w:abstractNumId="16" w15:restartNumberingAfterBreak="0">
     <w:nsid w:val="22D576D2"/>
     <w:multiLevelType w:val="multilevel"/>
     <w:tmpl w:val="C0ECA8BA"/>
@@ -20486,120 +21648,7 @@
       </w:rPr>
     </w:lvl>
   </w:abstractNum>
-  <w:abstractNum w:abstractNumId="21" w15:restartNumberingAfterBreak="0">
-    <w:nsid w:val="26302AF7"/>
-    <w:multiLevelType w:val="hybridMultilevel"/>
-    <w:tmpl w:val="EF763156"/>
-    <w:lvl w:ilvl="0" w:tplc="440A0001">
-      <w:start w:val="1"/>
-      <w:numFmt w:val="bullet"/>
-      <w:lvlText w:val=""/>
-      <w:lvlJc w:val="left"/>
-      <w:pPr>
-        <w:ind w:left="720" w:hanging="360"/>
-      </w:pPr>
-      <w:rPr>
-        <w:rFonts w:ascii="Symbol" w:hAnsi="Symbol" w:hint="default"/>
-      </w:rPr>
-    </w:lvl>
-    <w:lvl w:ilvl="1" w:tplc="440A0003" w:tentative="1">
-      <w:start w:val="1"/>
-      <w:numFmt w:val="bullet"/>
-      <w:lvlText w:val="o"/>
-      <w:lvlJc w:val="left"/>
-      <w:pPr>
-        <w:ind w:left="1440" w:hanging="360"/>
-      </w:pPr>
-      <w:rPr>
-        <w:rFonts w:ascii="Courier New" w:hAnsi="Courier New" w:cs="Courier New" w:hint="default"/>
-      </w:rPr>
-    </w:lvl>
-    <w:lvl w:ilvl="2" w:tplc="440A0005" w:tentative="1">
-      <w:start w:val="1"/>
-      <w:numFmt w:val="bullet"/>
-      <w:lvlText w:val=""/>
-      <w:lvlJc w:val="left"/>
-      <w:pPr>
-        <w:ind w:left="2160" w:hanging="360"/>
-      </w:pPr>
-      <w:rPr>
-        <w:rFonts w:ascii="Wingdings" w:hAnsi="Wingdings" w:hint="default"/>
-      </w:rPr>
-    </w:lvl>
-    <w:lvl w:ilvl="3" w:tplc="440A0001" w:tentative="1">
-      <w:start w:val="1"/>
-      <w:numFmt w:val="bullet"/>
-      <w:lvlText w:val=""/>
-      <w:lvlJc w:val="left"/>
-      <w:pPr>
-        <w:ind w:left="2880" w:hanging="360"/>
-      </w:pPr>
-      <w:rPr>
-        <w:rFonts w:ascii="Symbol" w:hAnsi="Symbol" w:hint="default"/>
-      </w:rPr>
-    </w:lvl>
-    <w:lvl w:ilvl="4" w:tplc="440A0003" w:tentative="1">
-      <w:start w:val="1"/>
-      <w:numFmt w:val="bullet"/>
-      <w:lvlText w:val="o"/>
-      <w:lvlJc w:val="left"/>
-      <w:pPr>
-        <w:ind w:left="3600" w:hanging="360"/>
-      </w:pPr>
-      <w:rPr>
-        <w:rFonts w:ascii="Courier New" w:hAnsi="Courier New" w:cs="Courier New" w:hint="default"/>
-      </w:rPr>
-    </w:lvl>
-    <w:lvl w:ilvl="5" w:tplc="440A0005" w:tentative="1">
-      <w:start w:val="1"/>
-      <w:numFmt w:val="bullet"/>
-      <w:lvlText w:val=""/>
-      <w:lvlJc w:val="left"/>
-      <w:pPr>
-        <w:ind w:left="4320" w:hanging="360"/>
-      </w:pPr>
-      <w:rPr>
-        <w:rFonts w:ascii="Wingdings" w:hAnsi="Wingdings" w:hint="default"/>
-      </w:rPr>
-    </w:lvl>
-    <w:lvl w:ilvl="6" w:tplc="440A0001" w:tentative="1">
-      <w:start w:val="1"/>
-      <w:numFmt w:val="bullet"/>
-      <w:lvlText w:val=""/>
-      <w:lvlJc w:val="left"/>
-      <w:pPr>
-        <w:ind w:left="5040" w:hanging="360"/>
-      </w:pPr>
-      <w:rPr>
-        <w:rFonts w:ascii="Symbol" w:hAnsi="Symbol" w:hint="default"/>
-      </w:rPr>
-    </w:lvl>
-    <w:lvl w:ilvl="7" w:tplc="440A0003" w:tentative="1">
-      <w:start w:val="1"/>
-      <w:numFmt w:val="bullet"/>
-      <w:lvlText w:val="o"/>
-      <w:lvlJc w:val="left"/>
-      <w:pPr>
-        <w:ind w:left="5760" w:hanging="360"/>
-      </w:pPr>
-      <w:rPr>
-        <w:rFonts w:ascii="Courier New" w:hAnsi="Courier New" w:cs="Courier New" w:hint="default"/>
-      </w:rPr>
-    </w:lvl>
-    <w:lvl w:ilvl="8" w:tplc="440A0005" w:tentative="1">
-      <w:start w:val="1"/>
-      <w:numFmt w:val="bullet"/>
-      <w:lvlText w:val=""/>
-      <w:lvlJc w:val="left"/>
-      <w:pPr>
-        <w:ind w:left="6480" w:hanging="360"/>
-      </w:pPr>
-      <w:rPr>
-        <w:rFonts w:ascii="Wingdings" w:hAnsi="Wingdings" w:hint="default"/>
-      </w:rPr>
-    </w:lvl>
-  </w:abstractNum>
-  <w:abstractNum w:abstractNumId="22" w15:restartNumberingAfterBreak="0">
+  <w:abstractNum w:abstractNumId="17" w15:restartNumberingAfterBreak="0">
     <w:nsid w:val="2C962648"/>
     <w:multiLevelType w:val="multilevel"/>
     <w:tmpl w:val="C0ECA8BA"/>
@@ -20721,239 +21770,13 @@
       </w:rPr>
     </w:lvl>
   </w:abstractNum>
-  <w:abstractNum w:abstractNumId="23" w15:restartNumberingAfterBreak="0">
-    <w:nsid w:val="2F8C485F"/>
-    <w:multiLevelType w:val="hybridMultilevel"/>
-    <w:tmpl w:val="5B3A2618"/>
-    <w:lvl w:ilvl="0" w:tplc="080A0009">
-      <w:start w:val="1"/>
-      <w:numFmt w:val="bullet"/>
-      <w:lvlText w:val=""/>
-      <w:lvlJc w:val="left"/>
-      <w:pPr>
-        <w:ind w:left="720" w:hanging="360"/>
-      </w:pPr>
-      <w:rPr>
-        <w:rFonts w:ascii="Wingdings" w:hAnsi="Wingdings" w:hint="default"/>
-      </w:rPr>
-    </w:lvl>
-    <w:lvl w:ilvl="1" w:tplc="080A0003" w:tentative="1">
-      <w:start w:val="1"/>
-      <w:numFmt w:val="bullet"/>
-      <w:lvlText w:val="o"/>
-      <w:lvlJc w:val="left"/>
-      <w:pPr>
-        <w:ind w:left="1440" w:hanging="360"/>
-      </w:pPr>
-      <w:rPr>
-        <w:rFonts w:ascii="Courier New" w:hAnsi="Courier New" w:cs="Courier New" w:hint="default"/>
-      </w:rPr>
-    </w:lvl>
-    <w:lvl w:ilvl="2" w:tplc="080A0005" w:tentative="1">
-      <w:start w:val="1"/>
-      <w:numFmt w:val="bullet"/>
-      <w:lvlText w:val=""/>
-      <w:lvlJc w:val="left"/>
-      <w:pPr>
-        <w:ind w:left="2160" w:hanging="360"/>
-      </w:pPr>
-      <w:rPr>
-        <w:rFonts w:ascii="Wingdings" w:hAnsi="Wingdings" w:hint="default"/>
-      </w:rPr>
-    </w:lvl>
-    <w:lvl w:ilvl="3" w:tplc="080A0001" w:tentative="1">
-      <w:start w:val="1"/>
-      <w:numFmt w:val="bullet"/>
-      <w:lvlText w:val=""/>
-      <w:lvlJc w:val="left"/>
-      <w:pPr>
-        <w:ind w:left="2880" w:hanging="360"/>
-      </w:pPr>
-      <w:rPr>
-        <w:rFonts w:ascii="Symbol" w:hAnsi="Symbol" w:hint="default"/>
-      </w:rPr>
-    </w:lvl>
-    <w:lvl w:ilvl="4" w:tplc="080A0003" w:tentative="1">
-      <w:start w:val="1"/>
-      <w:numFmt w:val="bullet"/>
-      <w:lvlText w:val="o"/>
-      <w:lvlJc w:val="left"/>
-      <w:pPr>
-        <w:ind w:left="3600" w:hanging="360"/>
-      </w:pPr>
-      <w:rPr>
-        <w:rFonts w:ascii="Courier New" w:hAnsi="Courier New" w:cs="Courier New" w:hint="default"/>
-      </w:rPr>
-    </w:lvl>
-    <w:lvl w:ilvl="5" w:tplc="080A0005" w:tentative="1">
-      <w:start w:val="1"/>
-      <w:numFmt w:val="bullet"/>
-      <w:lvlText w:val=""/>
-      <w:lvlJc w:val="left"/>
-      <w:pPr>
-        <w:ind w:left="4320" w:hanging="360"/>
-      </w:pPr>
-      <w:rPr>
-        <w:rFonts w:ascii="Wingdings" w:hAnsi="Wingdings" w:hint="default"/>
-      </w:rPr>
-    </w:lvl>
-    <w:lvl w:ilvl="6" w:tplc="080A0001" w:tentative="1">
-      <w:start w:val="1"/>
-      <w:numFmt w:val="bullet"/>
-      <w:lvlText w:val=""/>
-      <w:lvlJc w:val="left"/>
-      <w:pPr>
-        <w:ind w:left="5040" w:hanging="360"/>
-      </w:pPr>
-      <w:rPr>
-        <w:rFonts w:ascii="Symbol" w:hAnsi="Symbol" w:hint="default"/>
-      </w:rPr>
-    </w:lvl>
-    <w:lvl w:ilvl="7" w:tplc="080A0003" w:tentative="1">
-      <w:start w:val="1"/>
-      <w:numFmt w:val="bullet"/>
-      <w:lvlText w:val="o"/>
-      <w:lvlJc w:val="left"/>
-      <w:pPr>
-        <w:ind w:left="5760" w:hanging="360"/>
-      </w:pPr>
-      <w:rPr>
-        <w:rFonts w:ascii="Courier New" w:hAnsi="Courier New" w:cs="Courier New" w:hint="default"/>
-      </w:rPr>
-    </w:lvl>
-    <w:lvl w:ilvl="8" w:tplc="080A0005" w:tentative="1">
-      <w:start w:val="1"/>
-      <w:numFmt w:val="bullet"/>
-      <w:lvlText w:val=""/>
-      <w:lvlJc w:val="left"/>
-      <w:pPr>
-        <w:ind w:left="6480" w:hanging="360"/>
-      </w:pPr>
-      <w:rPr>
-        <w:rFonts w:ascii="Wingdings" w:hAnsi="Wingdings" w:hint="default"/>
-      </w:rPr>
-    </w:lvl>
-  </w:abstractNum>
-  <w:abstractNum w:abstractNumId="24" w15:restartNumberingAfterBreak="0">
-    <w:nsid w:val="302B27F3"/>
-    <w:multiLevelType w:val="hybridMultilevel"/>
-    <w:tmpl w:val="8B8267B2"/>
-    <w:lvl w:ilvl="0" w:tplc="080A0009">
-      <w:start w:val="1"/>
-      <w:numFmt w:val="bullet"/>
-      <w:lvlText w:val=""/>
-      <w:lvlJc w:val="left"/>
-      <w:pPr>
-        <w:ind w:left="720" w:hanging="360"/>
-      </w:pPr>
-      <w:rPr>
-        <w:rFonts w:ascii="Wingdings" w:hAnsi="Wingdings" w:hint="default"/>
-      </w:rPr>
-    </w:lvl>
-    <w:lvl w:ilvl="1" w:tplc="080A0003" w:tentative="1">
-      <w:start w:val="1"/>
-      <w:numFmt w:val="bullet"/>
-      <w:lvlText w:val="o"/>
-      <w:lvlJc w:val="left"/>
-      <w:pPr>
-        <w:ind w:left="1440" w:hanging="360"/>
-      </w:pPr>
-      <w:rPr>
-        <w:rFonts w:ascii="Courier New" w:hAnsi="Courier New" w:cs="Courier New" w:hint="default"/>
-      </w:rPr>
-    </w:lvl>
-    <w:lvl w:ilvl="2" w:tplc="080A0005" w:tentative="1">
-      <w:start w:val="1"/>
-      <w:numFmt w:val="bullet"/>
-      <w:lvlText w:val=""/>
-      <w:lvlJc w:val="left"/>
-      <w:pPr>
-        <w:ind w:left="2160" w:hanging="360"/>
-      </w:pPr>
-      <w:rPr>
-        <w:rFonts w:ascii="Wingdings" w:hAnsi="Wingdings" w:hint="default"/>
-      </w:rPr>
-    </w:lvl>
-    <w:lvl w:ilvl="3" w:tplc="080A0001" w:tentative="1">
-      <w:start w:val="1"/>
-      <w:numFmt w:val="bullet"/>
-      <w:lvlText w:val=""/>
-      <w:lvlJc w:val="left"/>
-      <w:pPr>
-        <w:ind w:left="2880" w:hanging="360"/>
-      </w:pPr>
-      <w:rPr>
-        <w:rFonts w:ascii="Symbol" w:hAnsi="Symbol" w:hint="default"/>
-      </w:rPr>
-    </w:lvl>
-    <w:lvl w:ilvl="4" w:tplc="080A0003" w:tentative="1">
-      <w:start w:val="1"/>
-      <w:numFmt w:val="bullet"/>
-      <w:lvlText w:val="o"/>
-      <w:lvlJc w:val="left"/>
-      <w:pPr>
-        <w:ind w:left="3600" w:hanging="360"/>
-      </w:pPr>
-      <w:rPr>
-        <w:rFonts w:ascii="Courier New" w:hAnsi="Courier New" w:cs="Courier New" w:hint="default"/>
-      </w:rPr>
-    </w:lvl>
-    <w:lvl w:ilvl="5" w:tplc="080A0005" w:tentative="1">
-      <w:start w:val="1"/>
-      <w:numFmt w:val="bullet"/>
-      <w:lvlText w:val=""/>
-      <w:lvlJc w:val="left"/>
-      <w:pPr>
-        <w:ind w:left="4320" w:hanging="360"/>
-      </w:pPr>
-      <w:rPr>
-        <w:rFonts w:ascii="Wingdings" w:hAnsi="Wingdings" w:hint="default"/>
-      </w:rPr>
-    </w:lvl>
-    <w:lvl w:ilvl="6" w:tplc="080A0001" w:tentative="1">
-      <w:start w:val="1"/>
-      <w:numFmt w:val="bullet"/>
-      <w:lvlText w:val=""/>
-      <w:lvlJc w:val="left"/>
-      <w:pPr>
-        <w:ind w:left="5040" w:hanging="360"/>
-      </w:pPr>
-      <w:rPr>
-        <w:rFonts w:ascii="Symbol" w:hAnsi="Symbol" w:hint="default"/>
-      </w:rPr>
-    </w:lvl>
-    <w:lvl w:ilvl="7" w:tplc="080A0003" w:tentative="1">
-      <w:start w:val="1"/>
-      <w:numFmt w:val="bullet"/>
-      <w:lvlText w:val="o"/>
-      <w:lvlJc w:val="left"/>
-      <w:pPr>
-        <w:ind w:left="5760" w:hanging="360"/>
-      </w:pPr>
-      <w:rPr>
-        <w:rFonts w:ascii="Courier New" w:hAnsi="Courier New" w:cs="Courier New" w:hint="default"/>
-      </w:rPr>
-    </w:lvl>
-    <w:lvl w:ilvl="8" w:tplc="080A0005" w:tentative="1">
-      <w:start w:val="1"/>
-      <w:numFmt w:val="bullet"/>
-      <w:lvlText w:val=""/>
-      <w:lvlJc w:val="left"/>
-      <w:pPr>
-        <w:ind w:left="6480" w:hanging="360"/>
-      </w:pPr>
-      <w:rPr>
-        <w:rFonts w:ascii="Wingdings" w:hAnsi="Wingdings" w:hint="default"/>
-      </w:rPr>
-    </w:lvl>
-  </w:abstractNum>
-  <w:abstractNum w:abstractNumId="25" w15:restartNumberingAfterBreak="0">
+  <w:abstractNum w:abstractNumId="18" w15:restartNumberingAfterBreak="0">
     <w:nsid w:val="326226E2"/>
     <w:multiLevelType w:val="multilevel"/>
     <w:tmpl w:val="75C8D382"/>
     <w:numStyleLink w:val="Listax"/>
   </w:abstractNum>
-  <w:abstractNum w:abstractNumId="26" w15:restartNumberingAfterBreak="0">
+  <w:abstractNum w:abstractNumId="19" w15:restartNumberingAfterBreak="0">
     <w:nsid w:val="37C00437"/>
     <w:multiLevelType w:val="multilevel"/>
     <w:tmpl w:val="C0ECA8BA"/>
@@ -21075,7 +21898,7 @@
       </w:rPr>
     </w:lvl>
   </w:abstractNum>
-  <w:abstractNum w:abstractNumId="27" w15:restartNumberingAfterBreak="0">
+  <w:abstractNum w:abstractNumId="20" w15:restartNumberingAfterBreak="0">
     <w:nsid w:val="38DC00E2"/>
     <w:multiLevelType w:val="hybridMultilevel"/>
     <w:tmpl w:val="AC3AB328"/>
@@ -21188,7 +22011,7 @@
       </w:rPr>
     </w:lvl>
   </w:abstractNum>
-  <w:abstractNum w:abstractNumId="28" w15:restartNumberingAfterBreak="0">
+  <w:abstractNum w:abstractNumId="21" w15:restartNumberingAfterBreak="0">
     <w:nsid w:val="38F54582"/>
     <w:multiLevelType w:val="multilevel"/>
     <w:tmpl w:val="C0ECA8BA"/>
@@ -21310,7 +22133,120 @@
       </w:rPr>
     </w:lvl>
   </w:abstractNum>
-  <w:abstractNum w:abstractNumId="29" w15:restartNumberingAfterBreak="0">
+  <w:abstractNum w:abstractNumId="22" w15:restartNumberingAfterBreak="0">
+    <w:nsid w:val="39070D83"/>
+    <w:multiLevelType w:val="hybridMultilevel"/>
+    <w:tmpl w:val="15C6D116"/>
+    <w:lvl w:ilvl="0" w:tplc="080A0009">
+      <w:start w:val="1"/>
+      <w:numFmt w:val="bullet"/>
+      <w:lvlText w:val=""/>
+      <w:lvlJc w:val="left"/>
+      <w:pPr>
+        <w:ind w:left="720" w:hanging="360"/>
+      </w:pPr>
+      <w:rPr>
+        <w:rFonts w:ascii="Wingdings" w:hAnsi="Wingdings" w:hint="default"/>
+      </w:rPr>
+    </w:lvl>
+    <w:lvl w:ilvl="1" w:tplc="080A0003" w:tentative="1">
+      <w:start w:val="1"/>
+      <w:numFmt w:val="bullet"/>
+      <w:lvlText w:val="o"/>
+      <w:lvlJc w:val="left"/>
+      <w:pPr>
+        <w:ind w:left="1440" w:hanging="360"/>
+      </w:pPr>
+      <w:rPr>
+        <w:rFonts w:ascii="Courier New" w:hAnsi="Courier New" w:cs="Courier New" w:hint="default"/>
+      </w:rPr>
+    </w:lvl>
+    <w:lvl w:ilvl="2" w:tplc="080A0005" w:tentative="1">
+      <w:start w:val="1"/>
+      <w:numFmt w:val="bullet"/>
+      <w:lvlText w:val=""/>
+      <w:lvlJc w:val="left"/>
+      <w:pPr>
+        <w:ind w:left="2160" w:hanging="360"/>
+      </w:pPr>
+      <w:rPr>
+        <w:rFonts w:ascii="Wingdings" w:hAnsi="Wingdings" w:hint="default"/>
+      </w:rPr>
+    </w:lvl>
+    <w:lvl w:ilvl="3" w:tplc="080A0001" w:tentative="1">
+      <w:start w:val="1"/>
+      <w:numFmt w:val="bullet"/>
+      <w:lvlText w:val=""/>
+      <w:lvlJc w:val="left"/>
+      <w:pPr>
+        <w:ind w:left="2880" w:hanging="360"/>
+      </w:pPr>
+      <w:rPr>
+        <w:rFonts w:ascii="Symbol" w:hAnsi="Symbol" w:hint="default"/>
+      </w:rPr>
+    </w:lvl>
+    <w:lvl w:ilvl="4" w:tplc="080A0003" w:tentative="1">
+      <w:start w:val="1"/>
+      <w:numFmt w:val="bullet"/>
+      <w:lvlText w:val="o"/>
+      <w:lvlJc w:val="left"/>
+      <w:pPr>
+        <w:ind w:left="3600" w:hanging="360"/>
+      </w:pPr>
+      <w:rPr>
+        <w:rFonts w:ascii="Courier New" w:hAnsi="Courier New" w:cs="Courier New" w:hint="default"/>
+      </w:rPr>
+    </w:lvl>
+    <w:lvl w:ilvl="5" w:tplc="080A0005" w:tentative="1">
+      <w:start w:val="1"/>
+      <w:numFmt w:val="bullet"/>
+      <w:lvlText w:val=""/>
+      <w:lvlJc w:val="left"/>
+      <w:pPr>
+        <w:ind w:left="4320" w:hanging="360"/>
+      </w:pPr>
+      <w:rPr>
+        <w:rFonts w:ascii="Wingdings" w:hAnsi="Wingdings" w:hint="default"/>
+      </w:rPr>
+    </w:lvl>
+    <w:lvl w:ilvl="6" w:tplc="080A0001" w:tentative="1">
+      <w:start w:val="1"/>
+      <w:numFmt w:val="bullet"/>
+      <w:lvlText w:val=""/>
+      <w:lvlJc w:val="left"/>
+      <w:pPr>
+        <w:ind w:left="5040" w:hanging="360"/>
+      </w:pPr>
+      <w:rPr>
+        <w:rFonts w:ascii="Symbol" w:hAnsi="Symbol" w:hint="default"/>
+      </w:rPr>
+    </w:lvl>
+    <w:lvl w:ilvl="7" w:tplc="080A0003" w:tentative="1">
+      <w:start w:val="1"/>
+      <w:numFmt w:val="bullet"/>
+      <w:lvlText w:val="o"/>
+      <w:lvlJc w:val="left"/>
+      <w:pPr>
+        <w:ind w:left="5760" w:hanging="360"/>
+      </w:pPr>
+      <w:rPr>
+        <w:rFonts w:ascii="Courier New" w:hAnsi="Courier New" w:cs="Courier New" w:hint="default"/>
+      </w:rPr>
+    </w:lvl>
+    <w:lvl w:ilvl="8" w:tplc="080A0005" w:tentative="1">
+      <w:start w:val="1"/>
+      <w:numFmt w:val="bullet"/>
+      <w:lvlText w:val=""/>
+      <w:lvlJc w:val="left"/>
+      <w:pPr>
+        <w:ind w:left="6480" w:hanging="360"/>
+      </w:pPr>
+      <w:rPr>
+        <w:rFonts w:ascii="Wingdings" w:hAnsi="Wingdings" w:hint="default"/>
+      </w:rPr>
+    </w:lvl>
+  </w:abstractNum>
+  <w:abstractNum w:abstractNumId="23" w15:restartNumberingAfterBreak="0">
     <w:nsid w:val="394B33EE"/>
     <w:multiLevelType w:val="multilevel"/>
     <w:tmpl w:val="7012E2C6"/>
@@ -21424,126 +22360,239 @@
       </w:rPr>
     </w:lvl>
   </w:abstractNum>
-  <w:abstractNum w:abstractNumId="30" w15:restartNumberingAfterBreak="0">
+  <w:abstractNum w:abstractNumId="24" w15:restartNumberingAfterBreak="0">
+    <w:nsid w:val="39C6296E"/>
+    <w:multiLevelType w:val="hybridMultilevel"/>
+    <w:tmpl w:val="43F68CEA"/>
+    <w:lvl w:ilvl="0" w:tplc="080A0009">
+      <w:start w:val="1"/>
+      <w:numFmt w:val="bullet"/>
+      <w:lvlText w:val=""/>
+      <w:lvlJc w:val="left"/>
+      <w:pPr>
+        <w:ind w:left="720" w:hanging="360"/>
+      </w:pPr>
+      <w:rPr>
+        <w:rFonts w:ascii="Wingdings" w:hAnsi="Wingdings" w:hint="default"/>
+      </w:rPr>
+    </w:lvl>
+    <w:lvl w:ilvl="1" w:tplc="080A0003" w:tentative="1">
+      <w:start w:val="1"/>
+      <w:numFmt w:val="bullet"/>
+      <w:lvlText w:val="o"/>
+      <w:lvlJc w:val="left"/>
+      <w:pPr>
+        <w:ind w:left="1440" w:hanging="360"/>
+      </w:pPr>
+      <w:rPr>
+        <w:rFonts w:ascii="Courier New" w:hAnsi="Courier New" w:cs="Courier New" w:hint="default"/>
+      </w:rPr>
+    </w:lvl>
+    <w:lvl w:ilvl="2" w:tplc="080A0005" w:tentative="1">
+      <w:start w:val="1"/>
+      <w:numFmt w:val="bullet"/>
+      <w:lvlText w:val=""/>
+      <w:lvlJc w:val="left"/>
+      <w:pPr>
+        <w:ind w:left="2160" w:hanging="360"/>
+      </w:pPr>
+      <w:rPr>
+        <w:rFonts w:ascii="Wingdings" w:hAnsi="Wingdings" w:hint="default"/>
+      </w:rPr>
+    </w:lvl>
+    <w:lvl w:ilvl="3" w:tplc="080A0001" w:tentative="1">
+      <w:start w:val="1"/>
+      <w:numFmt w:val="bullet"/>
+      <w:lvlText w:val=""/>
+      <w:lvlJc w:val="left"/>
+      <w:pPr>
+        <w:ind w:left="2880" w:hanging="360"/>
+      </w:pPr>
+      <w:rPr>
+        <w:rFonts w:ascii="Symbol" w:hAnsi="Symbol" w:hint="default"/>
+      </w:rPr>
+    </w:lvl>
+    <w:lvl w:ilvl="4" w:tplc="080A0003" w:tentative="1">
+      <w:start w:val="1"/>
+      <w:numFmt w:val="bullet"/>
+      <w:lvlText w:val="o"/>
+      <w:lvlJc w:val="left"/>
+      <w:pPr>
+        <w:ind w:left="3600" w:hanging="360"/>
+      </w:pPr>
+      <w:rPr>
+        <w:rFonts w:ascii="Courier New" w:hAnsi="Courier New" w:cs="Courier New" w:hint="default"/>
+      </w:rPr>
+    </w:lvl>
+    <w:lvl w:ilvl="5" w:tplc="080A0005" w:tentative="1">
+      <w:start w:val="1"/>
+      <w:numFmt w:val="bullet"/>
+      <w:lvlText w:val=""/>
+      <w:lvlJc w:val="left"/>
+      <w:pPr>
+        <w:ind w:left="4320" w:hanging="360"/>
+      </w:pPr>
+      <w:rPr>
+        <w:rFonts w:ascii="Wingdings" w:hAnsi="Wingdings" w:hint="default"/>
+      </w:rPr>
+    </w:lvl>
+    <w:lvl w:ilvl="6" w:tplc="080A0001" w:tentative="1">
+      <w:start w:val="1"/>
+      <w:numFmt w:val="bullet"/>
+      <w:lvlText w:val=""/>
+      <w:lvlJc w:val="left"/>
+      <w:pPr>
+        <w:ind w:left="5040" w:hanging="360"/>
+      </w:pPr>
+      <w:rPr>
+        <w:rFonts w:ascii="Symbol" w:hAnsi="Symbol" w:hint="default"/>
+      </w:rPr>
+    </w:lvl>
+    <w:lvl w:ilvl="7" w:tplc="080A0003" w:tentative="1">
+      <w:start w:val="1"/>
+      <w:numFmt w:val="bullet"/>
+      <w:lvlText w:val="o"/>
+      <w:lvlJc w:val="left"/>
+      <w:pPr>
+        <w:ind w:left="5760" w:hanging="360"/>
+      </w:pPr>
+      <w:rPr>
+        <w:rFonts w:ascii="Courier New" w:hAnsi="Courier New" w:cs="Courier New" w:hint="default"/>
+      </w:rPr>
+    </w:lvl>
+    <w:lvl w:ilvl="8" w:tplc="080A0005" w:tentative="1">
+      <w:start w:val="1"/>
+      <w:numFmt w:val="bullet"/>
+      <w:lvlText w:val=""/>
+      <w:lvlJc w:val="left"/>
+      <w:pPr>
+        <w:ind w:left="6480" w:hanging="360"/>
+      </w:pPr>
+      <w:rPr>
+        <w:rFonts w:ascii="Wingdings" w:hAnsi="Wingdings" w:hint="default"/>
+      </w:rPr>
+    </w:lvl>
+  </w:abstractNum>
+  <w:abstractNum w:abstractNumId="25" w15:restartNumberingAfterBreak="0">
     <w:nsid w:val="43E97D53"/>
     <w:multiLevelType w:val="multilevel"/>
     <w:tmpl w:val="75C8D382"/>
     <w:numStyleLink w:val="Listax"/>
   </w:abstractNum>
-  <w:abstractNum w:abstractNumId="31" w15:restartNumberingAfterBreak="0">
-    <w:nsid w:val="46E15DC3"/>
-    <w:multiLevelType w:val="multilevel"/>
-    <w:tmpl w:val="7EB6AA28"/>
-    <w:lvl w:ilvl="0">
-      <w:start w:val="1"/>
-      <w:numFmt w:val="decimal"/>
-      <w:lvlText w:val="%1"/>
-      <w:lvlJc w:val="left"/>
-      <w:pPr>
-        <w:ind w:left="360" w:hanging="360"/>
-      </w:pPr>
-      <w:rPr>
-        <w:rFonts w:hint="default"/>
-      </w:rPr>
-    </w:lvl>
-    <w:lvl w:ilvl="1">
-      <w:start w:val="1"/>
-      <w:numFmt w:val="decimal"/>
-      <w:lvlText w:val="%1.%2"/>
-      <w:lvlJc w:val="left"/>
-      <w:pPr>
-        <w:ind w:left="360" w:hanging="360"/>
-      </w:pPr>
-      <w:rPr>
-        <w:rFonts w:hint="default"/>
-      </w:rPr>
-    </w:lvl>
-    <w:lvl w:ilvl="2">
-      <w:start w:val="1"/>
-      <w:numFmt w:val="decimal"/>
-      <w:lvlText w:val="%1.%2.%3"/>
-      <w:lvlJc w:val="left"/>
-      <w:pPr>
-        <w:ind w:left="720" w:hanging="720"/>
-      </w:pPr>
-      <w:rPr>
-        <w:rFonts w:hint="default"/>
-      </w:rPr>
-    </w:lvl>
-    <w:lvl w:ilvl="3">
-      <w:start w:val="1"/>
-      <w:numFmt w:val="decimal"/>
-      <w:lvlText w:val="%1.%2.%3.%4"/>
-      <w:lvlJc w:val="left"/>
-      <w:pPr>
-        <w:ind w:left="720" w:hanging="720"/>
-      </w:pPr>
-      <w:rPr>
-        <w:rFonts w:hint="default"/>
-      </w:rPr>
-    </w:lvl>
-    <w:lvl w:ilvl="4">
-      <w:start w:val="1"/>
-      <w:numFmt w:val="decimal"/>
-      <w:lvlText w:val="%1.%2.%3.%4.%5"/>
-      <w:lvlJc w:val="left"/>
-      <w:pPr>
-        <w:ind w:left="1080" w:hanging="1080"/>
-      </w:pPr>
-      <w:rPr>
-        <w:rFonts w:hint="default"/>
-      </w:rPr>
-    </w:lvl>
-    <w:lvl w:ilvl="5">
-      <w:start w:val="1"/>
-      <w:numFmt w:val="decimal"/>
-      <w:lvlText w:val="%1.%2.%3.%4.%5.%6"/>
-      <w:lvlJc w:val="left"/>
-      <w:pPr>
-        <w:ind w:left="1080" w:hanging="1080"/>
-      </w:pPr>
-      <w:rPr>
-        <w:rFonts w:hint="default"/>
-      </w:rPr>
-    </w:lvl>
-    <w:lvl w:ilvl="6">
-      <w:start w:val="1"/>
-      <w:numFmt w:val="decimal"/>
-      <w:lvlText w:val="%1.%2.%3.%4.%5.%6.%7"/>
-      <w:lvlJc w:val="left"/>
-      <w:pPr>
-        <w:ind w:left="1440" w:hanging="1440"/>
-      </w:pPr>
-      <w:rPr>
-        <w:rFonts w:hint="default"/>
-      </w:rPr>
-    </w:lvl>
-    <w:lvl w:ilvl="7">
-      <w:start w:val="1"/>
-      <w:numFmt w:val="decimal"/>
-      <w:lvlText w:val="%1.%2.%3.%4.%5.%6.%7.%8"/>
-      <w:lvlJc w:val="left"/>
-      <w:pPr>
-        <w:ind w:left="1440" w:hanging="1440"/>
-      </w:pPr>
-      <w:rPr>
-        <w:rFonts w:hint="default"/>
-      </w:rPr>
-    </w:lvl>
-    <w:lvl w:ilvl="8">
-      <w:start w:val="1"/>
-      <w:numFmt w:val="decimal"/>
-      <w:lvlText w:val="%1.%2.%3.%4.%5.%6.%7.%8.%9"/>
-      <w:lvlJc w:val="left"/>
-      <w:pPr>
-        <w:ind w:left="1440" w:hanging="1440"/>
-      </w:pPr>
-      <w:rPr>
-        <w:rFonts w:hint="default"/>
+  <w:abstractNum w:abstractNumId="26" w15:restartNumberingAfterBreak="0">
+    <w:nsid w:val="44D56264"/>
+    <w:multiLevelType w:val="hybridMultilevel"/>
+    <w:tmpl w:val="E68C429C"/>
+    <w:lvl w:ilvl="0" w:tplc="080A0009">
+      <w:start w:val="1"/>
+      <w:numFmt w:val="bullet"/>
+      <w:lvlText w:val=""/>
+      <w:lvlJc w:val="left"/>
+      <w:pPr>
+        <w:ind w:left="720" w:hanging="360"/>
+      </w:pPr>
+      <w:rPr>
+        <w:rFonts w:ascii="Wingdings" w:hAnsi="Wingdings" w:hint="default"/>
+      </w:rPr>
+    </w:lvl>
+    <w:lvl w:ilvl="1" w:tplc="080A0003" w:tentative="1">
+      <w:start w:val="1"/>
+      <w:numFmt w:val="bullet"/>
+      <w:lvlText w:val="o"/>
+      <w:lvlJc w:val="left"/>
+      <w:pPr>
+        <w:ind w:left="1440" w:hanging="360"/>
+      </w:pPr>
+      <w:rPr>
+        <w:rFonts w:ascii="Courier New" w:hAnsi="Courier New" w:cs="Courier New" w:hint="default"/>
+      </w:rPr>
+    </w:lvl>
+    <w:lvl w:ilvl="2" w:tplc="080A0005" w:tentative="1">
+      <w:start w:val="1"/>
+      <w:numFmt w:val="bullet"/>
+      <w:lvlText w:val=""/>
+      <w:lvlJc w:val="left"/>
+      <w:pPr>
+        <w:ind w:left="2160" w:hanging="360"/>
+      </w:pPr>
+      <w:rPr>
+        <w:rFonts w:ascii="Wingdings" w:hAnsi="Wingdings" w:hint="default"/>
+      </w:rPr>
+    </w:lvl>
+    <w:lvl w:ilvl="3" w:tplc="080A0001" w:tentative="1">
+      <w:start w:val="1"/>
+      <w:numFmt w:val="bullet"/>
+      <w:lvlText w:val=""/>
+      <w:lvlJc w:val="left"/>
+      <w:pPr>
+        <w:ind w:left="2880" w:hanging="360"/>
+      </w:pPr>
+      <w:rPr>
+        <w:rFonts w:ascii="Symbol" w:hAnsi="Symbol" w:hint="default"/>
+      </w:rPr>
+    </w:lvl>
+    <w:lvl w:ilvl="4" w:tplc="080A0003" w:tentative="1">
+      <w:start w:val="1"/>
+      <w:numFmt w:val="bullet"/>
+      <w:lvlText w:val="o"/>
+      <w:lvlJc w:val="left"/>
+      <w:pPr>
+        <w:ind w:left="3600" w:hanging="360"/>
+      </w:pPr>
+      <w:rPr>
+        <w:rFonts w:ascii="Courier New" w:hAnsi="Courier New" w:cs="Courier New" w:hint="default"/>
+      </w:rPr>
+    </w:lvl>
+    <w:lvl w:ilvl="5" w:tplc="080A0005" w:tentative="1">
+      <w:start w:val="1"/>
+      <w:numFmt w:val="bullet"/>
+      <w:lvlText w:val=""/>
+      <w:lvlJc w:val="left"/>
+      <w:pPr>
+        <w:ind w:left="4320" w:hanging="360"/>
+      </w:pPr>
+      <w:rPr>
+        <w:rFonts w:ascii="Wingdings" w:hAnsi="Wingdings" w:hint="default"/>
+      </w:rPr>
+    </w:lvl>
+    <w:lvl w:ilvl="6" w:tplc="080A0001" w:tentative="1">
+      <w:start w:val="1"/>
+      <w:numFmt w:val="bullet"/>
+      <w:lvlText w:val=""/>
+      <w:lvlJc w:val="left"/>
+      <w:pPr>
+        <w:ind w:left="5040" w:hanging="360"/>
+      </w:pPr>
+      <w:rPr>
+        <w:rFonts w:ascii="Symbol" w:hAnsi="Symbol" w:hint="default"/>
+      </w:rPr>
+    </w:lvl>
+    <w:lvl w:ilvl="7" w:tplc="080A0003" w:tentative="1">
+      <w:start w:val="1"/>
+      <w:numFmt w:val="bullet"/>
+      <w:lvlText w:val="o"/>
+      <w:lvlJc w:val="left"/>
+      <w:pPr>
+        <w:ind w:left="5760" w:hanging="360"/>
+      </w:pPr>
+      <w:rPr>
+        <w:rFonts w:ascii="Courier New" w:hAnsi="Courier New" w:cs="Courier New" w:hint="default"/>
+      </w:rPr>
+    </w:lvl>
+    <w:lvl w:ilvl="8" w:tplc="080A0005" w:tentative="1">
+      <w:start w:val="1"/>
+      <w:numFmt w:val="bullet"/>
+      <w:lvlText w:val=""/>
+      <w:lvlJc w:val="left"/>
+      <w:pPr>
+        <w:ind w:left="6480" w:hanging="360"/>
+      </w:pPr>
+      <w:rPr>
+        <w:rFonts w:ascii="Wingdings" w:hAnsi="Wingdings" w:hint="default"/>
       </w:rPr>
     </w:lvl>
   </w:abstractNum>
-  <w:abstractNum w:abstractNumId="32" w15:restartNumberingAfterBreak="0">
+  <w:abstractNum w:abstractNumId="27" w15:restartNumberingAfterBreak="0">
     <w:nsid w:val="4AA31CCB"/>
     <w:multiLevelType w:val="multilevel"/>
     <w:tmpl w:val="C0ECA8BA"/>
@@ -21665,7 +22714,7 @@
       </w:rPr>
     </w:lvl>
   </w:abstractNum>
-  <w:abstractNum w:abstractNumId="33" w15:restartNumberingAfterBreak="0">
+  <w:abstractNum w:abstractNumId="28" w15:restartNumberingAfterBreak="0">
     <w:nsid w:val="4B2A57D9"/>
     <w:multiLevelType w:val="multilevel"/>
     <w:tmpl w:val="E2E61B56"/>
@@ -21778,7 +22827,7 @@
       </w:rPr>
     </w:lvl>
   </w:abstractNum>
-  <w:abstractNum w:abstractNumId="34" w15:restartNumberingAfterBreak="0">
+  <w:abstractNum w:abstractNumId="29" w15:restartNumberingAfterBreak="0">
     <w:nsid w:val="4C615852"/>
     <w:multiLevelType w:val="multilevel"/>
     <w:tmpl w:val="C0ECA8BA"/>
@@ -21900,7 +22949,7 @@
       </w:rPr>
     </w:lvl>
   </w:abstractNum>
-  <w:abstractNum w:abstractNumId="35" w15:restartNumberingAfterBreak="0">
+  <w:abstractNum w:abstractNumId="30" w15:restartNumberingAfterBreak="0">
     <w:nsid w:val="50A2241F"/>
     <w:multiLevelType w:val="multilevel"/>
     <w:tmpl w:val="7012E2C6"/>
@@ -22014,7 +23063,7 @@
       </w:rPr>
     </w:lvl>
   </w:abstractNum>
-  <w:abstractNum w:abstractNumId="36" w15:restartNumberingAfterBreak="0">
+  <w:abstractNum w:abstractNumId="31" w15:restartNumberingAfterBreak="0">
     <w:nsid w:val="517D738A"/>
     <w:multiLevelType w:val="multilevel"/>
     <w:tmpl w:val="080A0021"/>
@@ -22127,120 +23176,7 @@
       </w:rPr>
     </w:lvl>
   </w:abstractNum>
-  <w:abstractNum w:abstractNumId="37" w15:restartNumberingAfterBreak="0">
-    <w:nsid w:val="52FD74CD"/>
-    <w:multiLevelType w:val="hybridMultilevel"/>
-    <w:tmpl w:val="7DEAEE0A"/>
-    <w:lvl w:ilvl="0" w:tplc="440A0001">
-      <w:start w:val="1"/>
-      <w:numFmt w:val="bullet"/>
-      <w:lvlText w:val=""/>
-      <w:lvlJc w:val="left"/>
-      <w:pPr>
-        <w:ind w:left="720" w:hanging="360"/>
-      </w:pPr>
-      <w:rPr>
-        <w:rFonts w:ascii="Symbol" w:hAnsi="Symbol" w:hint="default"/>
-      </w:rPr>
-    </w:lvl>
-    <w:lvl w:ilvl="1" w:tplc="440A0003" w:tentative="1">
-      <w:start w:val="1"/>
-      <w:numFmt w:val="bullet"/>
-      <w:lvlText w:val="o"/>
-      <w:lvlJc w:val="left"/>
-      <w:pPr>
-        <w:ind w:left="1440" w:hanging="360"/>
-      </w:pPr>
-      <w:rPr>
-        <w:rFonts w:ascii="Courier New" w:hAnsi="Courier New" w:cs="Courier New" w:hint="default"/>
-      </w:rPr>
-    </w:lvl>
-    <w:lvl w:ilvl="2" w:tplc="440A0005" w:tentative="1">
-      <w:start w:val="1"/>
-      <w:numFmt w:val="bullet"/>
-      <w:lvlText w:val=""/>
-      <w:lvlJc w:val="left"/>
-      <w:pPr>
-        <w:ind w:left="2160" w:hanging="360"/>
-      </w:pPr>
-      <w:rPr>
-        <w:rFonts w:ascii="Wingdings" w:hAnsi="Wingdings" w:hint="default"/>
-      </w:rPr>
-    </w:lvl>
-    <w:lvl w:ilvl="3" w:tplc="440A0001" w:tentative="1">
-      <w:start w:val="1"/>
-      <w:numFmt w:val="bullet"/>
-      <w:lvlText w:val=""/>
-      <w:lvlJc w:val="left"/>
-      <w:pPr>
-        <w:ind w:left="2880" w:hanging="360"/>
-      </w:pPr>
-      <w:rPr>
-        <w:rFonts w:ascii="Symbol" w:hAnsi="Symbol" w:hint="default"/>
-      </w:rPr>
-    </w:lvl>
-    <w:lvl w:ilvl="4" w:tplc="440A0003" w:tentative="1">
-      <w:start w:val="1"/>
-      <w:numFmt w:val="bullet"/>
-      <w:lvlText w:val="o"/>
-      <w:lvlJc w:val="left"/>
-      <w:pPr>
-        <w:ind w:left="3600" w:hanging="360"/>
-      </w:pPr>
-      <w:rPr>
-        <w:rFonts w:ascii="Courier New" w:hAnsi="Courier New" w:cs="Courier New" w:hint="default"/>
-      </w:rPr>
-    </w:lvl>
-    <w:lvl w:ilvl="5" w:tplc="440A0005" w:tentative="1">
-      <w:start w:val="1"/>
-      <w:numFmt w:val="bullet"/>
-      <w:lvlText w:val=""/>
-      <w:lvlJc w:val="left"/>
-      <w:pPr>
-        <w:ind w:left="4320" w:hanging="360"/>
-      </w:pPr>
-      <w:rPr>
-        <w:rFonts w:ascii="Wingdings" w:hAnsi="Wingdings" w:hint="default"/>
-      </w:rPr>
-    </w:lvl>
-    <w:lvl w:ilvl="6" w:tplc="440A0001" w:tentative="1">
-      <w:start w:val="1"/>
-      <w:numFmt w:val="bullet"/>
-      <w:lvlText w:val=""/>
-      <w:lvlJc w:val="left"/>
-      <w:pPr>
-        <w:ind w:left="5040" w:hanging="360"/>
-      </w:pPr>
-      <w:rPr>
-        <w:rFonts w:ascii="Symbol" w:hAnsi="Symbol" w:hint="default"/>
-      </w:rPr>
-    </w:lvl>
-    <w:lvl w:ilvl="7" w:tplc="440A0003" w:tentative="1">
-      <w:start w:val="1"/>
-      <w:numFmt w:val="bullet"/>
-      <w:lvlText w:val="o"/>
-      <w:lvlJc w:val="left"/>
-      <w:pPr>
-        <w:ind w:left="5760" w:hanging="360"/>
-      </w:pPr>
-      <w:rPr>
-        <w:rFonts w:ascii="Courier New" w:hAnsi="Courier New" w:cs="Courier New" w:hint="default"/>
-      </w:rPr>
-    </w:lvl>
-    <w:lvl w:ilvl="8" w:tplc="440A0005" w:tentative="1">
-      <w:start w:val="1"/>
-      <w:numFmt w:val="bullet"/>
-      <w:lvlText w:val=""/>
-      <w:lvlJc w:val="left"/>
-      <w:pPr>
-        <w:ind w:left="6480" w:hanging="360"/>
-      </w:pPr>
-      <w:rPr>
-        <w:rFonts w:ascii="Wingdings" w:hAnsi="Wingdings" w:hint="default"/>
-      </w:rPr>
-    </w:lvl>
-  </w:abstractNum>
-  <w:abstractNum w:abstractNumId="38" w15:restartNumberingAfterBreak="0">
+  <w:abstractNum w:abstractNumId="32" w15:restartNumberingAfterBreak="0">
     <w:nsid w:val="530B1F3A"/>
     <w:multiLevelType w:val="multilevel"/>
     <w:tmpl w:val="7EB6AA28"/>
@@ -22353,7 +23289,7 @@
       </w:rPr>
     </w:lvl>
   </w:abstractNum>
-  <w:abstractNum w:abstractNumId="39" w15:restartNumberingAfterBreak="0">
+  <w:abstractNum w:abstractNumId="33" w15:restartNumberingAfterBreak="0">
     <w:nsid w:val="542E30CD"/>
     <w:multiLevelType w:val="multilevel"/>
     <w:tmpl w:val="7EB6AA28"/>
@@ -22466,7 +23402,7 @@
       </w:rPr>
     </w:lvl>
   </w:abstractNum>
-  <w:abstractNum w:abstractNumId="40" w15:restartNumberingAfterBreak="0">
+  <w:abstractNum w:abstractNumId="34" w15:restartNumberingAfterBreak="0">
     <w:nsid w:val="573F5E0C"/>
     <w:multiLevelType w:val="multilevel"/>
     <w:tmpl w:val="C0ECA8BA"/>
@@ -22588,7 +23524,7 @@
       </w:rPr>
     </w:lvl>
   </w:abstractNum>
-  <w:abstractNum w:abstractNumId="41" w15:restartNumberingAfterBreak="0">
+  <w:abstractNum w:abstractNumId="35" w15:restartNumberingAfterBreak="0">
     <w:nsid w:val="5C7660BC"/>
     <w:multiLevelType w:val="multilevel"/>
     <w:tmpl w:val="7EB6AA28"/>
@@ -22701,7 +23637,120 @@
       </w:rPr>
     </w:lvl>
   </w:abstractNum>
-  <w:abstractNum w:abstractNumId="42" w15:restartNumberingAfterBreak="0">
+  <w:abstractNum w:abstractNumId="36" w15:restartNumberingAfterBreak="0">
+    <w:nsid w:val="5E1C2033"/>
+    <w:multiLevelType w:val="hybridMultilevel"/>
+    <w:tmpl w:val="1206D744"/>
+    <w:lvl w:ilvl="0" w:tplc="080A0009">
+      <w:start w:val="1"/>
+      <w:numFmt w:val="bullet"/>
+      <w:lvlText w:val=""/>
+      <w:lvlJc w:val="left"/>
+      <w:pPr>
+        <w:ind w:left="720" w:hanging="360"/>
+      </w:pPr>
+      <w:rPr>
+        <w:rFonts w:ascii="Wingdings" w:hAnsi="Wingdings" w:hint="default"/>
+      </w:rPr>
+    </w:lvl>
+    <w:lvl w:ilvl="1" w:tplc="080A0003" w:tentative="1">
+      <w:start w:val="1"/>
+      <w:numFmt w:val="bullet"/>
+      <w:lvlText w:val="o"/>
+      <w:lvlJc w:val="left"/>
+      <w:pPr>
+        <w:ind w:left="1440" w:hanging="360"/>
+      </w:pPr>
+      <w:rPr>
+        <w:rFonts w:ascii="Courier New" w:hAnsi="Courier New" w:cs="Courier New" w:hint="default"/>
+      </w:rPr>
+    </w:lvl>
+    <w:lvl w:ilvl="2" w:tplc="080A0005" w:tentative="1">
+      <w:start w:val="1"/>
+      <w:numFmt w:val="bullet"/>
+      <w:lvlText w:val=""/>
+      <w:lvlJc w:val="left"/>
+      <w:pPr>
+        <w:ind w:left="2160" w:hanging="360"/>
+      </w:pPr>
+      <w:rPr>
+        <w:rFonts w:ascii="Wingdings" w:hAnsi="Wingdings" w:hint="default"/>
+      </w:rPr>
+    </w:lvl>
+    <w:lvl w:ilvl="3" w:tplc="080A0001" w:tentative="1">
+      <w:start w:val="1"/>
+      <w:numFmt w:val="bullet"/>
+      <w:lvlText w:val=""/>
+      <w:lvlJc w:val="left"/>
+      <w:pPr>
+        <w:ind w:left="2880" w:hanging="360"/>
+      </w:pPr>
+      <w:rPr>
+        <w:rFonts w:ascii="Symbol" w:hAnsi="Symbol" w:hint="default"/>
+      </w:rPr>
+    </w:lvl>
+    <w:lvl w:ilvl="4" w:tplc="080A0003" w:tentative="1">
+      <w:start w:val="1"/>
+      <w:numFmt w:val="bullet"/>
+      <w:lvlText w:val="o"/>
+      <w:lvlJc w:val="left"/>
+      <w:pPr>
+        <w:ind w:left="3600" w:hanging="360"/>
+      </w:pPr>
+      <w:rPr>
+        <w:rFonts w:ascii="Courier New" w:hAnsi="Courier New" w:cs="Courier New" w:hint="default"/>
+      </w:rPr>
+    </w:lvl>
+    <w:lvl w:ilvl="5" w:tplc="080A0005" w:tentative="1">
+      <w:start w:val="1"/>
+      <w:numFmt w:val="bullet"/>
+      <w:lvlText w:val=""/>
+      <w:lvlJc w:val="left"/>
+      <w:pPr>
+        <w:ind w:left="4320" w:hanging="360"/>
+      </w:pPr>
+      <w:rPr>
+        <w:rFonts w:ascii="Wingdings" w:hAnsi="Wingdings" w:hint="default"/>
+      </w:rPr>
+    </w:lvl>
+    <w:lvl w:ilvl="6" w:tplc="080A0001" w:tentative="1">
+      <w:start w:val="1"/>
+      <w:numFmt w:val="bullet"/>
+      <w:lvlText w:val=""/>
+      <w:lvlJc w:val="left"/>
+      <w:pPr>
+        <w:ind w:left="5040" w:hanging="360"/>
+      </w:pPr>
+      <w:rPr>
+        <w:rFonts w:ascii="Symbol" w:hAnsi="Symbol" w:hint="default"/>
+      </w:rPr>
+    </w:lvl>
+    <w:lvl w:ilvl="7" w:tplc="080A0003" w:tentative="1">
+      <w:start w:val="1"/>
+      <w:numFmt w:val="bullet"/>
+      <w:lvlText w:val="o"/>
+      <w:lvlJc w:val="left"/>
+      <w:pPr>
+        <w:ind w:left="5760" w:hanging="360"/>
+      </w:pPr>
+      <w:rPr>
+        <w:rFonts w:ascii="Courier New" w:hAnsi="Courier New" w:cs="Courier New" w:hint="default"/>
+      </w:rPr>
+    </w:lvl>
+    <w:lvl w:ilvl="8" w:tplc="080A0005" w:tentative="1">
+      <w:start w:val="1"/>
+      <w:numFmt w:val="bullet"/>
+      <w:lvlText w:val=""/>
+      <w:lvlJc w:val="left"/>
+      <w:pPr>
+        <w:ind w:left="6480" w:hanging="360"/>
+      </w:pPr>
+      <w:rPr>
+        <w:rFonts w:ascii="Wingdings" w:hAnsi="Wingdings" w:hint="default"/>
+      </w:rPr>
+    </w:lvl>
+  </w:abstractNum>
+  <w:abstractNum w:abstractNumId="37" w15:restartNumberingAfterBreak="0">
     <w:nsid w:val="6B67244C"/>
     <w:multiLevelType w:val="multilevel"/>
     <w:tmpl w:val="7012E2C6"/>
@@ -22815,7 +23864,7 @@
       </w:rPr>
     </w:lvl>
   </w:abstractNum>
-  <w:abstractNum w:abstractNumId="43" w15:restartNumberingAfterBreak="0">
+  <w:abstractNum w:abstractNumId="38" w15:restartNumberingAfterBreak="0">
     <w:nsid w:val="6CE601FC"/>
     <w:multiLevelType w:val="multilevel"/>
     <w:tmpl w:val="7012E2C6"/>
@@ -22929,7 +23978,7 @@
       </w:rPr>
     </w:lvl>
   </w:abstractNum>
-  <w:abstractNum w:abstractNumId="44" w15:restartNumberingAfterBreak="0">
+  <w:abstractNum w:abstractNumId="39" w15:restartNumberingAfterBreak="0">
     <w:nsid w:val="6FE85847"/>
     <w:multiLevelType w:val="multilevel"/>
     <w:tmpl w:val="99083A48"/>
@@ -23042,7 +24091,7 @@
       </w:rPr>
     </w:lvl>
   </w:abstractNum>
-  <w:abstractNum w:abstractNumId="45" w15:restartNumberingAfterBreak="0">
+  <w:abstractNum w:abstractNumId="40" w15:restartNumberingAfterBreak="0">
     <w:nsid w:val="70704006"/>
     <w:multiLevelType w:val="multilevel"/>
     <w:tmpl w:val="1FFC75C2"/>
@@ -23174,7 +24223,7 @@
       </w:rPr>
     </w:lvl>
   </w:abstractNum>
-  <w:abstractNum w:abstractNumId="46" w15:restartNumberingAfterBreak="0">
+  <w:abstractNum w:abstractNumId="41" w15:restartNumberingAfterBreak="0">
     <w:nsid w:val="78B1733D"/>
     <w:multiLevelType w:val="multilevel"/>
     <w:tmpl w:val="7EB6AA28"/>
@@ -23287,151 +24336,65 @@
       </w:rPr>
     </w:lvl>
   </w:abstractNum>
-  <w:abstractNum w:abstractNumId="47" w15:restartNumberingAfterBreak="0">
+  <w:abstractNum w:abstractNumId="42" w15:restartNumberingAfterBreak="0">
     <w:nsid w:val="79BC6F01"/>
     <w:multiLevelType w:val="multilevel"/>
     <w:tmpl w:val="75C8D382"/>
     <w:numStyleLink w:val="Listax"/>
   </w:abstractNum>
-  <w:abstractNum w:abstractNumId="48" w15:restartNumberingAfterBreak="0">
-    <w:nsid w:val="7B7634B6"/>
-    <w:multiLevelType w:val="hybridMultilevel"/>
-    <w:tmpl w:val="E8A6C2A0"/>
-    <w:lvl w:ilvl="0" w:tplc="080A000F">
-      <w:start w:val="1"/>
-      <w:numFmt w:val="decimal"/>
-      <w:lvlText w:val="%1."/>
-      <w:lvlJc w:val="left"/>
-      <w:pPr>
-        <w:ind w:left="720" w:hanging="360"/>
-      </w:pPr>
-    </w:lvl>
-    <w:lvl w:ilvl="1" w:tplc="080A0019" w:tentative="1">
-      <w:start w:val="1"/>
-      <w:numFmt w:val="lowerLetter"/>
-      <w:lvlText w:val="%2."/>
-      <w:lvlJc w:val="left"/>
-      <w:pPr>
-        <w:ind w:left="1440" w:hanging="360"/>
-      </w:pPr>
-    </w:lvl>
-    <w:lvl w:ilvl="2" w:tplc="080A001B" w:tentative="1">
-      <w:start w:val="1"/>
-      <w:numFmt w:val="lowerRoman"/>
-      <w:lvlText w:val="%3."/>
-      <w:lvlJc w:val="right"/>
-      <w:pPr>
-        <w:ind w:left="2160" w:hanging="180"/>
-      </w:pPr>
-    </w:lvl>
-    <w:lvl w:ilvl="3" w:tplc="080A000F" w:tentative="1">
-      <w:start w:val="1"/>
-      <w:numFmt w:val="decimal"/>
-      <w:lvlText w:val="%4."/>
-      <w:lvlJc w:val="left"/>
-      <w:pPr>
-        <w:ind w:left="2880" w:hanging="360"/>
-      </w:pPr>
-    </w:lvl>
-    <w:lvl w:ilvl="4" w:tplc="080A0019" w:tentative="1">
-      <w:start w:val="1"/>
-      <w:numFmt w:val="lowerLetter"/>
-      <w:lvlText w:val="%5."/>
-      <w:lvlJc w:val="left"/>
-      <w:pPr>
-        <w:ind w:left="3600" w:hanging="360"/>
-      </w:pPr>
-    </w:lvl>
-    <w:lvl w:ilvl="5" w:tplc="080A001B" w:tentative="1">
-      <w:start w:val="1"/>
-      <w:numFmt w:val="lowerRoman"/>
-      <w:lvlText w:val="%6."/>
-      <w:lvlJc w:val="right"/>
-      <w:pPr>
-        <w:ind w:left="4320" w:hanging="180"/>
-      </w:pPr>
-    </w:lvl>
-    <w:lvl w:ilvl="6" w:tplc="080A000F" w:tentative="1">
-      <w:start w:val="1"/>
-      <w:numFmt w:val="decimal"/>
-      <w:lvlText w:val="%7."/>
-      <w:lvlJc w:val="left"/>
-      <w:pPr>
-        <w:ind w:left="5040" w:hanging="360"/>
-      </w:pPr>
-    </w:lvl>
-    <w:lvl w:ilvl="7" w:tplc="080A0019" w:tentative="1">
-      <w:start w:val="1"/>
-      <w:numFmt w:val="lowerLetter"/>
-      <w:lvlText w:val="%8."/>
-      <w:lvlJc w:val="left"/>
-      <w:pPr>
-        <w:ind w:left="5760" w:hanging="360"/>
-      </w:pPr>
-    </w:lvl>
-    <w:lvl w:ilvl="8" w:tplc="080A001B" w:tentative="1">
-      <w:start w:val="1"/>
-      <w:numFmt w:val="lowerRoman"/>
-      <w:lvlText w:val="%9."/>
-      <w:lvlJc w:val="right"/>
-      <w:pPr>
-        <w:ind w:left="6480" w:hanging="180"/>
-      </w:pPr>
-    </w:lvl>
-  </w:abstractNum>
   <w:num w:numId="1">
     <w:abstractNumId w:val="5"/>
   </w:num>
   <w:num w:numId="2">
-    <w:abstractNumId w:val="36"/>
+    <w:abstractNumId w:val="31"/>
   </w:num>
   <w:num w:numId="3">
+    <w:abstractNumId w:val="14"/>
+  </w:num>
+  <w:num w:numId="4">
+    <w:abstractNumId w:val="25"/>
+  </w:num>
+  <w:num w:numId="5">
+    <w:abstractNumId w:val="42"/>
+  </w:num>
+  <w:num w:numId="6">
+    <w:abstractNumId w:val="27"/>
+  </w:num>
+  <w:num w:numId="7">
+    <w:abstractNumId w:val="34"/>
+  </w:num>
+  <w:num w:numId="8">
+    <w:abstractNumId w:val="19"/>
+  </w:num>
+  <w:num w:numId="9">
+    <w:abstractNumId w:val="9"/>
+  </w:num>
+  <w:num w:numId="10">
+    <w:abstractNumId w:val="16"/>
+  </w:num>
+  <w:num w:numId="11">
+    <w:abstractNumId w:val="21"/>
+  </w:num>
+  <w:num w:numId="12">
+    <w:abstractNumId w:val="29"/>
+  </w:num>
+  <w:num w:numId="13">
+    <w:abstractNumId w:val="10"/>
+  </w:num>
+  <w:num w:numId="14">
     <w:abstractNumId w:val="18"/>
   </w:num>
-  <w:num w:numId="4">
-    <w:abstractNumId w:val="30"/>
+  <w:num w:numId="15">
+    <w:abstractNumId w:val="12"/>
   </w:num>
-  <w:num w:numId="5">
-    <w:abstractNumId w:val="47"/>
+  <w:num w:numId="16">
+    <w:abstractNumId w:val="17"/>
   </w:num>
-  <w:num w:numId="6">
-    <w:abstractNumId w:val="32"/>
-  </w:num>
-  <w:num w:numId="7">
-    <w:abstractNumId w:val="40"/>
-  </w:num>
-  <w:num w:numId="8">
-    <w:abstractNumId w:val="26"/>
-  </w:num>
-  <w:num w:numId="9">
-    <w:abstractNumId w:val="11"/>
-  </w:num>
-  <w:num w:numId="10">
-    <w:abstractNumId w:val="20"/>
-  </w:num>
-  <w:num w:numId="11">
+  <w:num w:numId="17">
     <w:abstractNumId w:val="28"/>
   </w:num>
-  <w:num w:numId="12">
-    <w:abstractNumId w:val="34"/>
-  </w:num>
-  <w:num w:numId="13">
-    <w:abstractNumId w:val="12"/>
-  </w:num>
-  <w:num w:numId="14">
-    <w:abstractNumId w:val="25"/>
-  </w:num>
-  <w:num w:numId="15">
-    <w:abstractNumId w:val="15"/>
-  </w:num>
-  <w:num w:numId="16">
-    <w:abstractNumId w:val="22"/>
-  </w:num>
-  <w:num w:numId="17">
-    <w:abstractNumId w:val="33"/>
-  </w:num>
   <w:num w:numId="18">
-    <w:abstractNumId w:val="44"/>
+    <w:abstractNumId w:val="39"/>
   </w:num>
   <w:num w:numId="19">
     <w:abstractNumId w:val="4"/>
@@ -23440,93 +24403,75 @@
     <w:abstractNumId w:val="0"/>
   </w:num>
   <w:num w:numId="21">
+    <w:abstractNumId w:val="11"/>
+  </w:num>
+  <w:num w:numId="22">
+    <w:abstractNumId w:val="37"/>
+  </w:num>
+  <w:num w:numId="23">
+    <w:abstractNumId w:val="23"/>
+  </w:num>
+  <w:num w:numId="24">
+    <w:abstractNumId w:val="30"/>
+  </w:num>
+  <w:num w:numId="25">
+    <w:abstractNumId w:val="38"/>
+  </w:num>
+  <w:num w:numId="26">
     <w:abstractNumId w:val="13"/>
   </w:num>
-  <w:num w:numId="22">
-    <w:abstractNumId w:val="42"/>
+  <w:num w:numId="27">
+    <w:abstractNumId w:val="3"/>
   </w:num>
-  <w:num w:numId="23">
-    <w:abstractNumId w:val="29"/>
+  <w:num w:numId="28">
+    <w:abstractNumId w:val="40"/>
   </w:num>
-  <w:num w:numId="24">
+  <w:num w:numId="29">
+    <w:abstractNumId w:val="6"/>
+  </w:num>
+  <w:num w:numId="30">
+    <w:abstractNumId w:val="7"/>
+  </w:num>
+  <w:num w:numId="31">
+    <w:abstractNumId w:val="2"/>
+  </w:num>
+  <w:num w:numId="32">
     <w:abstractNumId w:val="35"/>
   </w:num>
-  <w:num w:numId="25">
-    <w:abstractNumId w:val="43"/>
-  </w:num>
-  <w:num w:numId="26">
-    <w:abstractNumId w:val="31"/>
-  </w:num>
-  <w:num w:numId="27">
-    <w:abstractNumId w:val="9"/>
-  </w:num>
-  <w:num w:numId="28">
-    <w:abstractNumId w:val="16"/>
-  </w:num>
-  <w:num w:numId="29">
-    <w:abstractNumId w:val="3"/>
-  </w:num>
-  <w:num w:numId="30">
-    <w:abstractNumId w:val="21"/>
-  </w:num>
-  <w:num w:numId="31">
-    <w:abstractNumId w:val="17"/>
-  </w:num>
-  <w:num w:numId="32">
-    <w:abstractNumId w:val="37"/>
-  </w:num>
   <w:num w:numId="33">
-    <w:abstractNumId w:val="45"/>
+    <w:abstractNumId w:val="15"/>
   </w:num>
   <w:num w:numId="34">
-    <w:abstractNumId w:val="6"/>
+    <w:abstractNumId w:val="33"/>
   </w:num>
   <w:num w:numId="35">
-    <w:abstractNumId w:val="8"/>
+    <w:abstractNumId w:val="32"/>
   </w:num>
   <w:num w:numId="36">
-    <w:abstractNumId w:val="2"/>
+    <w:abstractNumId w:val="1"/>
   </w:num>
   <w:num w:numId="37">
     <w:abstractNumId w:val="41"/>
   </w:num>
   <w:num w:numId="38">
-    <w:abstractNumId w:val="19"/>
+    <w:abstractNumId w:val="20"/>
   </w:num>
   <w:num w:numId="39">
-    <w:abstractNumId w:val="39"/>
+    <w:abstractNumId w:val="8"/>
   </w:num>
   <w:num w:numId="40">
-    <w:abstractNumId w:val="38"/>
+    <w:abstractNumId w:val="36"/>
   </w:num>
   <w:num w:numId="41">
-    <w:abstractNumId w:val="1"/>
+    <w:abstractNumId w:val="24"/>
   </w:num>
   <w:num w:numId="42">
-    <w:abstractNumId w:val="46"/>
+    <w:abstractNumId w:val="22"/>
   </w:num>
   <w:num w:numId="43">
-    <w:abstractNumId w:val="27"/>
+    <w:abstractNumId w:val="26"/>
   </w:num>
-  <w:num w:numId="44">
-    <w:abstractNumId w:val="48"/>
-  </w:num>
-  <w:num w:numId="45">
-    <w:abstractNumId w:val="10"/>
-  </w:num>
-  <w:num w:numId="46">
-    <w:abstractNumId w:val="23"/>
-  </w:num>
-  <w:num w:numId="47">
-    <w:abstractNumId w:val="7"/>
-  </w:num>
-  <w:num w:numId="48">
-    <w:abstractNumId w:val="14"/>
-  </w:num>
-  <w:num w:numId="49">
-    <w:abstractNumId w:val="24"/>
-  </w:num>
-  <w:numIdMacAtCleanup w:val="42"/>
+  <w:numIdMacAtCleanup w:val="41"/>
 </w:numbering>
 </file>
 
@@ -23950,7 +24895,7 @@
       <w:keepNext/>
       <w:keepLines/>
       <w:numPr>
-        <w:numId w:val="33"/>
+        <w:numId w:val="28"/>
       </w:numPr>
       <w:spacing w:before="240" w:after="0"/>
       <w:outlineLvl w:val="0"/>
@@ -23976,7 +24921,7 @@
       <w:keepLines/>
       <w:numPr>
         <w:ilvl w:val="1"/>
-        <w:numId w:val="33"/>
+        <w:numId w:val="28"/>
       </w:numPr>
       <w:spacing w:before="40" w:after="0"/>
       <w:outlineLvl w:val="1"/>
@@ -24002,7 +24947,7 @@
       <w:keepLines/>
       <w:numPr>
         <w:ilvl w:val="2"/>
-        <w:numId w:val="33"/>
+        <w:numId w:val="28"/>
       </w:numPr>
       <w:spacing w:before="40" w:after="0"/>
       <w:outlineLvl w:val="2"/>
@@ -24027,7 +24972,7 @@
       <w:keepLines/>
       <w:numPr>
         <w:ilvl w:val="3"/>
-        <w:numId w:val="33"/>
+        <w:numId w:val="28"/>
       </w:numPr>
       <w:spacing w:before="40" w:after="0"/>
       <w:outlineLvl w:val="3"/>
@@ -24053,7 +24998,7 @@
       <w:keepLines/>
       <w:numPr>
         <w:ilvl w:val="4"/>
-        <w:numId w:val="33"/>
+        <w:numId w:val="28"/>
       </w:numPr>
       <w:spacing w:before="40" w:after="0"/>
       <w:outlineLvl w:val="4"/>
@@ -24078,7 +25023,7 @@
       <w:keepLines/>
       <w:numPr>
         <w:ilvl w:val="5"/>
-        <w:numId w:val="33"/>
+        <w:numId w:val="28"/>
       </w:numPr>
       <w:spacing w:before="40" w:after="0"/>
       <w:outlineLvl w:val="5"/>
@@ -24103,7 +25048,7 @@
       <w:keepLines/>
       <w:numPr>
         <w:ilvl w:val="6"/>
-        <w:numId w:val="33"/>
+        <w:numId w:val="28"/>
       </w:numPr>
       <w:spacing w:before="40" w:after="0"/>
       <w:outlineLvl w:val="6"/>
@@ -24130,7 +25075,7 @@
       <w:keepLines/>
       <w:numPr>
         <w:ilvl w:val="7"/>
-        <w:numId w:val="33"/>
+        <w:numId w:val="28"/>
       </w:numPr>
       <w:spacing w:before="40" w:after="0"/>
       <w:outlineLvl w:val="7"/>
@@ -24413,7 +25358,7 @@
     <w:pPr>
       <w:numPr>
         <w:ilvl w:val="0"/>
-        <w:numId w:val="34"/>
+        <w:numId w:val="29"/>
       </w:numPr>
       <w:spacing w:before="200"/>
       <w:outlineLvl w:val="9"/>
@@ -25842,7 +26787,7 @@
 </file>
 
 <file path=customXml/itemProps1.xml><?xml version="1.0" encoding="utf-8"?>
-<ds:datastoreItem xmlns:ds="http://schemas.openxmlformats.org/officeDocument/2006/customXml" ds:itemID="{4D67983E-EC50-4F40-B580-BFDB0FAF3BD6}">
+<ds:datastoreItem xmlns:ds="http://schemas.openxmlformats.org/officeDocument/2006/customXml" ds:itemID="{1435DAFA-F389-4F12-8BF1-2A47E377D55A}">
   <ds:schemaRefs>
     <ds:schemaRef ds:uri="http://schemas.openxmlformats.org/officeDocument/2006/bibliography"/>
   </ds:schemaRefs>

</xml_diff>